<commit_message>
update: doc and ppt
</commit_message>
<xml_diff>
--- a/src/docs/Project_Doc.docx
+++ b/src/docs/Project_Doc.docx
@@ -488,29 +488,7 @@
           <w:szCs w:val="22"/>
           <w:lang w:eastAsia="en-IN" w:bidi="gu-IN"/>
         </w:rPr>
-        <w:t xml:space="preserve">As A Partial Fulfilment </w:t>
-      </w:r>
-      <w:r>
-        <w:rPr>
-          <w:rFonts w:ascii="Calibri" w:eastAsia="Calibri" w:hAnsi="Calibri" w:cs="Calibri"/>
-          <w:b/>
-          <w:color w:val="000000"/>
-          <w:sz w:val="32"/>
-          <w:szCs w:val="22"/>
-          <w:lang w:eastAsia="en-IN" w:bidi="gu-IN"/>
-        </w:rPr>
-        <w:t>for</w:t>
-      </w:r>
-      <w:r>
-        <w:rPr>
-          <w:rFonts w:ascii="Calibri" w:eastAsia="Calibri" w:hAnsi="Calibri" w:cs="Calibri"/>
-          <w:b/>
-          <w:color w:val="000000"/>
-          <w:sz w:val="32"/>
-          <w:szCs w:val="22"/>
-          <w:lang w:eastAsia="en-IN" w:bidi="gu-IN"/>
-        </w:rPr>
-        <w:t xml:space="preserve"> The Degree Of  </w:t>
+        <w:t xml:space="preserve">As A Partial Fulfilment for The Degree Of  </w:t>
       </w:r>
     </w:p>
     <w:p>
@@ -742,29 +720,7 @@
           <w:szCs w:val="22"/>
           <w:lang w:eastAsia="en-IN" w:bidi="gu-IN"/>
         </w:rPr>
-        <w:t xml:space="preserve">Student </w:t>
-      </w:r>
-      <w:r>
-        <w:rPr>
-          <w:rFonts w:ascii="Calibri" w:eastAsia="Calibri" w:hAnsi="Calibri" w:cs="Calibri"/>
-          <w:b/>
-          <w:color w:val="000000"/>
-          <w:sz w:val="28"/>
-          <w:szCs w:val="22"/>
-          <w:lang w:eastAsia="en-IN" w:bidi="gu-IN"/>
-        </w:rPr>
-        <w:t>Name: -</w:t>
-      </w:r>
-      <w:r>
-        <w:rPr>
-          <w:rFonts w:ascii="Calibri" w:eastAsia="Calibri" w:hAnsi="Calibri" w:cs="Calibri"/>
-          <w:b/>
-          <w:color w:val="000000"/>
-          <w:sz w:val="28"/>
-          <w:szCs w:val="22"/>
-          <w:lang w:eastAsia="en-IN" w:bidi="gu-IN"/>
-        </w:rPr>
-        <w:t xml:space="preserve"> </w:t>
+        <w:t xml:space="preserve">Student Name: - </w:t>
       </w:r>
       <w:r>
         <w:rPr>
@@ -809,18 +765,7 @@
           <w:szCs w:val="22"/>
           <w:lang w:eastAsia="en-IN" w:bidi="gu-IN"/>
         </w:rPr>
-        <w:t xml:space="preserve">(SEAT </w:t>
-      </w:r>
-      <w:r>
-        <w:rPr>
-          <w:rFonts w:ascii="Calibri" w:eastAsia="Calibri" w:hAnsi="Calibri" w:cs="Calibri"/>
-          <w:b/>
-          <w:color w:val="000000"/>
-          <w:sz w:val="28"/>
-          <w:szCs w:val="22"/>
-          <w:lang w:eastAsia="en-IN" w:bidi="gu-IN"/>
-        </w:rPr>
-        <w:t xml:space="preserve">NO.: </w:t>
+        <w:t xml:space="preserve">(SEAT NO.: </w:t>
       </w:r>
       <w:r>
         <w:rPr>
@@ -1371,6 +1316,751 @@
       <w:r>
         <w:rPr>
           <w:rFonts w:ascii="Calibri" w:eastAsia="Calibri" w:hAnsi="Calibri" w:cs="Calibri"/>
+          <w:b/>
+          <w:bCs/>
+          <w:color w:val="000000"/>
+          <w:sz w:val="32"/>
+          <w:szCs w:val="22"/>
+          <w:lang w:eastAsia="en-IN" w:bidi="gu-IN"/>
+        </w:rPr>
+        <w:br w:type="page"/>
+      </w:r>
+    </w:p>
+    <w:p>
+      <w:pPr>
+        <w:jc w:val="center"/>
+        <w:rPr>
+          <w:rFonts w:ascii="Calibri" w:eastAsia="Calibri" w:hAnsi="Calibri" w:cs="Calibri"/>
+          <w:b/>
+          <w:bCs/>
+          <w:color w:val="000000"/>
+          <w:sz w:val="32"/>
+          <w:szCs w:val="22"/>
+          <w:lang w:eastAsia="en-IN" w:bidi="gu-IN"/>
+        </w:rPr>
+      </w:pPr>
+    </w:p>
+    <w:p>
+      <w:pPr>
+        <w:jc w:val="center"/>
+        <w:rPr>
+          <w:rFonts w:ascii="Times New Roman" w:eastAsia="Calibri" w:hAnsi="Times New Roman" w:cs="Times New Roman"/>
+          <w:b/>
+          <w:bCs/>
+          <w:color w:val="000000"/>
+          <w:sz w:val="32"/>
+          <w:szCs w:val="32"/>
+          <w:lang w:eastAsia="en-IN" w:bidi="gu-IN"/>
+        </w:rPr>
+      </w:pPr>
+      <w:r>
+        <w:rPr>
+          <w:rFonts w:ascii="Times New Roman" w:eastAsia="Calibri" w:hAnsi="Times New Roman" w:cs="Times New Roman"/>
+          <w:b/>
+          <w:bCs/>
+          <w:color w:val="000000"/>
+          <w:sz w:val="32"/>
+          <w:szCs w:val="32"/>
+          <w:lang w:eastAsia="en-IN" w:bidi="gu-IN"/>
+        </w:rPr>
+        <w:t>ACKNOWLEDGEMENT</w:t>
+      </w:r>
+    </w:p>
+    <w:p>
+      <w:pPr>
+        <w:rPr>
+          <w:rFonts w:ascii="Times New Roman" w:eastAsia="Calibri" w:hAnsi="Times New Roman" w:cs="Times New Roman"/>
+          <w:color w:val="000000"/>
+          <w:sz w:val="28"/>
+          <w:szCs w:val="28"/>
+          <w:lang w:eastAsia="en-IN" w:bidi="gu-IN"/>
+        </w:rPr>
+      </w:pPr>
+    </w:p>
+    <w:p>
+      <w:pPr>
+        <w:ind w:left="567" w:right="567"/>
+        <w:jc w:val="center"/>
+        <w:rPr>
+          <w:rFonts w:ascii="Times New Roman" w:eastAsia="Calibri" w:hAnsi="Times New Roman" w:cs="Times New Roman"/>
+          <w:color w:val="000000"/>
+          <w:sz w:val="28"/>
+          <w:szCs w:val="28"/>
+          <w:lang w:eastAsia="en-IN" w:bidi="gu-IN"/>
+        </w:rPr>
+      </w:pPr>
+      <w:r>
+        <w:rPr>
+          <w:rFonts w:ascii="Times New Roman" w:eastAsia="Calibri" w:hAnsi="Times New Roman" w:cs="Times New Roman"/>
+          <w:color w:val="000000"/>
+          <w:sz w:val="28"/>
+          <w:szCs w:val="28"/>
+          <w:lang w:eastAsia="en-IN" w:bidi="gu-IN"/>
+        </w:rPr>
+        <w:t>I extend my deepest gratitude to all those who have contributed to the completion of this project report.</w:t>
+      </w:r>
+    </w:p>
+    <w:p>
+      <w:pPr>
+        <w:ind w:left="567" w:right="567"/>
+        <w:jc w:val="center"/>
+        <w:rPr>
+          <w:rFonts w:ascii="Times New Roman" w:eastAsia="Calibri" w:hAnsi="Times New Roman" w:cs="Times New Roman"/>
+          <w:color w:val="000000"/>
+          <w:sz w:val="28"/>
+          <w:szCs w:val="28"/>
+          <w:lang w:eastAsia="en-IN" w:bidi="gu-IN"/>
+        </w:rPr>
+      </w:pPr>
+      <w:r>
+        <w:rPr>
+          <w:rFonts w:ascii="Times New Roman" w:eastAsia="Calibri" w:hAnsi="Times New Roman" w:cs="Times New Roman"/>
+          <w:color w:val="000000"/>
+          <w:sz w:val="28"/>
+          <w:szCs w:val="28"/>
+          <w:lang w:eastAsia="en-IN" w:bidi="gu-IN"/>
+        </w:rPr>
+        <w:t xml:space="preserve">First and foremost, I would like to express my sincere appreciation to </w:t>
+      </w:r>
+      <w:r>
+        <w:rPr>
+          <w:rFonts w:ascii="Times New Roman" w:eastAsia="Calibri" w:hAnsi="Times New Roman" w:cs="Times New Roman"/>
+          <w:color w:val="000000"/>
+          <w:sz w:val="28"/>
+          <w:szCs w:val="28"/>
+          <w:lang w:eastAsia="en-IN" w:bidi="gu-IN"/>
+        </w:rPr>
+        <w:t>Prof. Ronak Shah</w:t>
+      </w:r>
+      <w:r>
+        <w:rPr>
+          <w:rFonts w:ascii="Times New Roman" w:eastAsia="Calibri" w:hAnsi="Times New Roman" w:cs="Times New Roman"/>
+          <w:color w:val="000000"/>
+          <w:sz w:val="28"/>
+          <w:szCs w:val="28"/>
+          <w:lang w:eastAsia="en-IN" w:bidi="gu-IN"/>
+        </w:rPr>
+        <w:t xml:space="preserve"> for their invaluable guidance, encouragement, and unwavering support throughout the duration of this project. Their expertise, constructive feedback, and patience have been instrumental in shaping the direction and quality of this work.</w:t>
+      </w:r>
+    </w:p>
+    <w:p>
+      <w:pPr>
+        <w:ind w:left="567" w:right="567"/>
+        <w:jc w:val="center"/>
+        <w:rPr>
+          <w:rFonts w:ascii="Times New Roman" w:eastAsia="Calibri" w:hAnsi="Times New Roman" w:cs="Times New Roman"/>
+          <w:color w:val="000000"/>
+          <w:sz w:val="28"/>
+          <w:szCs w:val="28"/>
+          <w:lang w:eastAsia="en-IN" w:bidi="gu-IN"/>
+        </w:rPr>
+      </w:pPr>
+      <w:r>
+        <w:rPr>
+          <w:rFonts w:ascii="Times New Roman" w:eastAsia="Calibri" w:hAnsi="Times New Roman" w:cs="Times New Roman"/>
+          <w:color w:val="000000"/>
+          <w:sz w:val="28"/>
+          <w:szCs w:val="28"/>
+          <w:lang w:eastAsia="en-IN" w:bidi="gu-IN"/>
+        </w:rPr>
+        <w:t xml:space="preserve">I am also indebted to </w:t>
+      </w:r>
+      <w:r>
+        <w:rPr>
+          <w:rFonts w:ascii="Times New Roman" w:eastAsia="Calibri" w:hAnsi="Times New Roman" w:cs="Times New Roman"/>
+          <w:color w:val="000000"/>
+          <w:sz w:val="28"/>
+          <w:szCs w:val="28"/>
+          <w:lang w:eastAsia="en-IN" w:bidi="gu-IN"/>
+        </w:rPr>
+        <w:t>UCCC &amp; SPBCBA &amp; SDHG COLLEGE OF BCA AND IT</w:t>
+      </w:r>
+      <w:r>
+        <w:rPr>
+          <w:rFonts w:ascii="Times New Roman" w:eastAsia="Calibri" w:hAnsi="Times New Roman" w:cs="Times New Roman"/>
+          <w:color w:val="000000"/>
+          <w:sz w:val="28"/>
+          <w:szCs w:val="28"/>
+          <w:lang w:eastAsia="en-IN" w:bidi="gu-IN"/>
+        </w:rPr>
+        <w:t xml:space="preserve"> for providing the necessary resources and facilities essential for the successful execution of this project.</w:t>
+      </w:r>
+    </w:p>
+    <w:p>
+      <w:pPr>
+        <w:ind w:left="567" w:right="567"/>
+        <w:jc w:val="center"/>
+        <w:rPr>
+          <w:rFonts w:ascii="Times New Roman" w:eastAsia="Calibri" w:hAnsi="Times New Roman" w:cs="Times New Roman"/>
+          <w:color w:val="000000"/>
+          <w:sz w:val="28"/>
+          <w:szCs w:val="28"/>
+          <w:lang w:eastAsia="en-IN" w:bidi="gu-IN"/>
+        </w:rPr>
+      </w:pPr>
+      <w:r>
+        <w:rPr>
+          <w:rFonts w:ascii="Times New Roman" w:eastAsia="Calibri" w:hAnsi="Times New Roman" w:cs="Times New Roman"/>
+          <w:color w:val="000000"/>
+          <w:sz w:val="28"/>
+          <w:szCs w:val="28"/>
+          <w:lang w:eastAsia="en-IN" w:bidi="gu-IN"/>
+        </w:rPr>
+        <w:t xml:space="preserve">Furthermore, I wish to extend my heartfelt thanks to my family and friends for their understanding, encouragement, and moral support during the challenging phases of this </w:t>
+      </w:r>
+      <w:r>
+        <w:rPr>
+          <w:rFonts w:ascii="Times New Roman" w:eastAsia="Calibri" w:hAnsi="Times New Roman" w:cs="Times New Roman"/>
+          <w:color w:val="000000"/>
+          <w:sz w:val="28"/>
+          <w:szCs w:val="28"/>
+          <w:lang w:eastAsia="en-IN" w:bidi="gu-IN"/>
+        </w:rPr>
+        <w:t>endeavour</w:t>
+      </w:r>
+      <w:r>
+        <w:rPr>
+          <w:rFonts w:ascii="Times New Roman" w:eastAsia="Calibri" w:hAnsi="Times New Roman" w:cs="Times New Roman"/>
+          <w:color w:val="000000"/>
+          <w:sz w:val="28"/>
+          <w:szCs w:val="28"/>
+          <w:lang w:eastAsia="en-IN" w:bidi="gu-IN"/>
+        </w:rPr>
+        <w:t>. Their belief in my abilities has been a constant source of motivation.</w:t>
+      </w:r>
+    </w:p>
+    <w:p>
+      <w:pPr>
+        <w:ind w:left="567" w:right="567"/>
+        <w:jc w:val="center"/>
+        <w:rPr>
+          <w:rFonts w:ascii="Times New Roman" w:eastAsia="Calibri" w:hAnsi="Times New Roman" w:cs="Times New Roman"/>
+          <w:color w:val="000000"/>
+          <w:sz w:val="28"/>
+          <w:szCs w:val="28"/>
+          <w:lang w:eastAsia="en-IN" w:bidi="gu-IN"/>
+        </w:rPr>
+      </w:pPr>
+      <w:r>
+        <w:rPr>
+          <w:rFonts w:ascii="Times New Roman" w:eastAsia="Calibri" w:hAnsi="Times New Roman" w:cs="Times New Roman"/>
+          <w:color w:val="000000"/>
+          <w:sz w:val="28"/>
+          <w:szCs w:val="28"/>
+          <w:lang w:eastAsia="en-IN" w:bidi="gu-IN"/>
+        </w:rPr>
+        <w:t>Thank you all for your invaluable contributions.</w:t>
+      </w:r>
+    </w:p>
+    <w:p>
+      <w:pPr>
+        <w:ind w:left="567" w:right="567"/>
+        <w:jc w:val="center"/>
+        <w:rPr>
+          <w:rFonts w:ascii="Times New Roman" w:eastAsia="Calibri" w:hAnsi="Times New Roman" w:cs="Times New Roman"/>
+          <w:color w:val="000000"/>
+          <w:sz w:val="28"/>
+          <w:szCs w:val="28"/>
+          <w:lang w:eastAsia="en-IN" w:bidi="gu-IN"/>
+        </w:rPr>
+      </w:pPr>
+    </w:p>
+    <w:p>
+      <w:pPr>
+        <w:ind w:firstLine="567"/>
+        <w:rPr>
+          <w:rFonts w:ascii="Times New Roman" w:eastAsia="Calibri" w:hAnsi="Times New Roman" w:cs="Times New Roman"/>
+          <w:b/>
+          <w:bCs/>
+          <w:color w:val="000000"/>
+          <w:sz w:val="32"/>
+          <w:szCs w:val="32"/>
+          <w:lang w:eastAsia="en-IN" w:bidi="gu-IN"/>
+        </w:rPr>
+      </w:pPr>
+      <w:r>
+        <w:rPr>
+          <w:rFonts w:ascii="Times New Roman" w:eastAsia="Calibri" w:hAnsi="Times New Roman" w:cs="Times New Roman"/>
+          <w:b/>
+          <w:bCs/>
+          <w:color w:val="000000"/>
+          <w:sz w:val="32"/>
+          <w:szCs w:val="32"/>
+          <w:lang w:eastAsia="en-IN" w:bidi="gu-IN"/>
+        </w:rPr>
+        <w:t>Kishore A. Sunchu</w:t>
+      </w:r>
+      <w:r>
+        <w:rPr>
+          <w:rFonts w:ascii="Times New Roman" w:eastAsia="Calibri" w:hAnsi="Times New Roman" w:cs="Times New Roman"/>
+          <w:b/>
+          <w:bCs/>
+          <w:color w:val="000000"/>
+          <w:sz w:val="32"/>
+          <w:szCs w:val="32"/>
+          <w:lang w:eastAsia="en-IN" w:bidi="gu-IN"/>
+        </w:rPr>
+        <w:br w:type="page"/>
+      </w:r>
+    </w:p>
+    <w:p>
+      <w:pPr>
+        <w:jc w:val="center"/>
+        <w:rPr>
+          <w:rFonts w:ascii="Times New Roman" w:eastAsia="Calibri" w:hAnsi="Times New Roman" w:cs="Times New Roman"/>
+          <w:b/>
+          <w:bCs/>
+          <w:color w:val="000000"/>
+          <w:sz w:val="32"/>
+          <w:szCs w:val="22"/>
+          <w:lang w:eastAsia="en-IN" w:bidi="gu-IN"/>
+        </w:rPr>
+      </w:pPr>
+    </w:p>
+    <w:p>
+      <w:pPr>
+        <w:jc w:val="center"/>
+        <w:rPr>
+          <w:rFonts w:ascii="Times New Roman" w:eastAsia="Calibri" w:hAnsi="Times New Roman" w:cs="Times New Roman"/>
+          <w:b/>
+          <w:bCs/>
+          <w:color w:val="000000"/>
+          <w:sz w:val="32"/>
+          <w:szCs w:val="32"/>
+          <w:lang w:eastAsia="en-IN" w:bidi="gu-IN"/>
+        </w:rPr>
+      </w:pPr>
+      <w:r>
+        <w:rPr>
+          <w:rFonts w:ascii="Times New Roman" w:eastAsia="Calibri" w:hAnsi="Times New Roman" w:cs="Times New Roman"/>
+          <w:b/>
+          <w:bCs/>
+          <w:color w:val="000000"/>
+          <w:sz w:val="32"/>
+          <w:szCs w:val="32"/>
+          <w:lang w:eastAsia="en-IN" w:bidi="gu-IN"/>
+        </w:rPr>
+        <w:t>ACKNOWLEDGEMENT</w:t>
+      </w:r>
+    </w:p>
+    <w:p>
+      <w:pPr>
+        <w:jc w:val="center"/>
+        <w:rPr>
+          <w:rFonts w:ascii="Times New Roman" w:eastAsia="Calibri" w:hAnsi="Times New Roman" w:cs="Times New Roman"/>
+          <w:color w:val="000000"/>
+          <w:sz w:val="32"/>
+          <w:szCs w:val="22"/>
+          <w:lang w:eastAsia="en-IN" w:bidi="gu-IN"/>
+        </w:rPr>
+      </w:pPr>
+    </w:p>
+    <w:p>
+      <w:pPr>
+        <w:ind w:left="567" w:right="567"/>
+        <w:jc w:val="center"/>
+        <w:rPr>
+          <w:rFonts w:ascii="Times New Roman" w:eastAsia="Calibri" w:hAnsi="Times New Roman" w:cs="Times New Roman"/>
+          <w:color w:val="000000"/>
+          <w:sz w:val="28"/>
+          <w:szCs w:val="28"/>
+          <w:lang w:eastAsia="en-IN" w:bidi="gu-IN"/>
+        </w:rPr>
+      </w:pPr>
+      <w:r>
+        <w:rPr>
+          <w:rFonts w:ascii="Times New Roman" w:eastAsia="Calibri" w:hAnsi="Times New Roman" w:cs="Times New Roman"/>
+          <w:color w:val="000000"/>
+          <w:sz w:val="28"/>
+          <w:szCs w:val="28"/>
+          <w:lang w:eastAsia="en-IN" w:bidi="gu-IN"/>
+        </w:rPr>
+        <w:t>I extend my deepest gratitude to all those who have contributed to the completion of this project report.</w:t>
+      </w:r>
+    </w:p>
+    <w:p>
+      <w:pPr>
+        <w:ind w:left="567" w:right="567"/>
+        <w:jc w:val="center"/>
+        <w:rPr>
+          <w:rFonts w:ascii="Times New Roman" w:eastAsia="Calibri" w:hAnsi="Times New Roman" w:cs="Times New Roman"/>
+          <w:color w:val="000000"/>
+          <w:sz w:val="28"/>
+          <w:szCs w:val="28"/>
+          <w:lang w:eastAsia="en-IN" w:bidi="gu-IN"/>
+        </w:rPr>
+      </w:pPr>
+      <w:r>
+        <w:rPr>
+          <w:rFonts w:ascii="Times New Roman" w:eastAsia="Calibri" w:hAnsi="Times New Roman" w:cs="Times New Roman"/>
+          <w:color w:val="000000"/>
+          <w:sz w:val="28"/>
+          <w:szCs w:val="28"/>
+          <w:lang w:eastAsia="en-IN" w:bidi="gu-IN"/>
+        </w:rPr>
+        <w:t>First and foremost, I would like to express my sincere appreciation to Prof. Ronak Shah for their invaluable guidance, encouragement, and unwavering support throughout the duration of this project. Their expertise, constructive feedback, and patience have been instrumental in shaping the direction and quality of this work.</w:t>
+      </w:r>
+    </w:p>
+    <w:p>
+      <w:pPr>
+        <w:ind w:left="567" w:right="567"/>
+        <w:jc w:val="center"/>
+        <w:rPr>
+          <w:rFonts w:ascii="Times New Roman" w:eastAsia="Calibri" w:hAnsi="Times New Roman" w:cs="Times New Roman"/>
+          <w:color w:val="000000"/>
+          <w:sz w:val="28"/>
+          <w:szCs w:val="28"/>
+          <w:lang w:eastAsia="en-IN" w:bidi="gu-IN"/>
+        </w:rPr>
+      </w:pPr>
+      <w:r>
+        <w:rPr>
+          <w:rFonts w:ascii="Times New Roman" w:eastAsia="Calibri" w:hAnsi="Times New Roman" w:cs="Times New Roman"/>
+          <w:color w:val="000000"/>
+          <w:sz w:val="28"/>
+          <w:szCs w:val="28"/>
+          <w:lang w:eastAsia="en-IN" w:bidi="gu-IN"/>
+        </w:rPr>
+        <w:t>I am also indebted to UCCC &amp; SPBCBA &amp; SDHG COLLEGE OF BCA AND IT for providing the necessary resources and facilities essential for the successful execution of this project.</w:t>
+      </w:r>
+    </w:p>
+    <w:p>
+      <w:pPr>
+        <w:ind w:left="567" w:right="567"/>
+        <w:jc w:val="center"/>
+        <w:rPr>
+          <w:rFonts w:ascii="Times New Roman" w:eastAsia="Calibri" w:hAnsi="Times New Roman" w:cs="Times New Roman"/>
+          <w:color w:val="000000"/>
+          <w:sz w:val="28"/>
+          <w:szCs w:val="28"/>
+          <w:lang w:eastAsia="en-IN" w:bidi="gu-IN"/>
+        </w:rPr>
+      </w:pPr>
+      <w:r>
+        <w:rPr>
+          <w:rFonts w:ascii="Times New Roman" w:eastAsia="Calibri" w:hAnsi="Times New Roman" w:cs="Times New Roman"/>
+          <w:color w:val="000000"/>
+          <w:sz w:val="28"/>
+          <w:szCs w:val="28"/>
+          <w:lang w:eastAsia="en-IN" w:bidi="gu-IN"/>
+        </w:rPr>
+        <w:t>Furthermore, I wish to extend my heartfelt thanks to my family and friends for their understanding, encouragement, and moral support during the challenging phases of this endeavour. Their belief in my abilities has been a constant source of motivation.</w:t>
+      </w:r>
+    </w:p>
+    <w:p>
+      <w:pPr>
+        <w:ind w:left="567" w:right="567"/>
+        <w:jc w:val="center"/>
+        <w:rPr>
+          <w:rFonts w:ascii="Times New Roman" w:eastAsia="Calibri" w:hAnsi="Times New Roman" w:cs="Times New Roman"/>
+          <w:color w:val="000000"/>
+          <w:sz w:val="28"/>
+          <w:szCs w:val="28"/>
+          <w:lang w:eastAsia="en-IN" w:bidi="gu-IN"/>
+        </w:rPr>
+      </w:pPr>
+      <w:r>
+        <w:rPr>
+          <w:rFonts w:ascii="Times New Roman" w:eastAsia="Calibri" w:hAnsi="Times New Roman" w:cs="Times New Roman"/>
+          <w:color w:val="000000"/>
+          <w:sz w:val="28"/>
+          <w:szCs w:val="28"/>
+          <w:lang w:eastAsia="en-IN" w:bidi="gu-IN"/>
+        </w:rPr>
+        <w:t>Thank you all for your invaluable contributions.</w:t>
+      </w:r>
+    </w:p>
+    <w:p>
+      <w:pPr>
+        <w:ind w:left="567" w:right="567"/>
+        <w:jc w:val="center"/>
+        <w:rPr>
+          <w:rFonts w:ascii="Times New Roman" w:eastAsia="Calibri" w:hAnsi="Times New Roman" w:cs="Times New Roman"/>
+          <w:color w:val="000000"/>
+          <w:sz w:val="32"/>
+          <w:szCs w:val="22"/>
+          <w:lang w:eastAsia="en-IN" w:bidi="gu-IN"/>
+        </w:rPr>
+      </w:pPr>
+    </w:p>
+    <w:p>
+      <w:pPr>
+        <w:ind w:left="567" w:right="567"/>
+        <w:rPr>
+          <w:rFonts w:ascii="Times New Roman" w:eastAsia="Calibri" w:hAnsi="Times New Roman" w:cs="Times New Roman"/>
+          <w:b/>
+          <w:bCs/>
+          <w:color w:val="000000"/>
+          <w:sz w:val="32"/>
+          <w:szCs w:val="22"/>
+          <w:lang w:eastAsia="en-IN" w:bidi="gu-IN"/>
+        </w:rPr>
+      </w:pPr>
+      <w:r>
+        <w:rPr>
+          <w:rFonts w:ascii="Times New Roman" w:eastAsia="Calibri" w:hAnsi="Times New Roman" w:cs="Times New Roman"/>
+          <w:b/>
+          <w:bCs/>
+          <w:color w:val="000000"/>
+          <w:sz w:val="32"/>
+          <w:szCs w:val="22"/>
+          <w:lang w:eastAsia="en-IN" w:bidi="gu-IN"/>
+        </w:rPr>
+        <w:t xml:space="preserve">Ayush A. Varma </w:t>
+      </w:r>
+    </w:p>
+    <w:p>
+      <w:pPr>
+        <w:rPr>
+          <w:rFonts w:ascii="Times New Roman" w:eastAsia="Calibri" w:hAnsi="Times New Roman" w:cs="Times New Roman"/>
+          <w:b/>
+          <w:bCs/>
+          <w:color w:val="000000"/>
+          <w:sz w:val="32"/>
+          <w:szCs w:val="22"/>
+          <w:lang w:eastAsia="en-IN" w:bidi="gu-IN"/>
+        </w:rPr>
+      </w:pPr>
+      <w:r>
+        <w:rPr>
+          <w:rFonts w:ascii="Times New Roman" w:eastAsia="Calibri" w:hAnsi="Times New Roman" w:cs="Times New Roman"/>
+          <w:b/>
+          <w:bCs/>
+          <w:color w:val="000000"/>
+          <w:sz w:val="32"/>
+          <w:szCs w:val="22"/>
+          <w:lang w:eastAsia="en-IN" w:bidi="gu-IN"/>
+        </w:rPr>
+        <w:br w:type="page"/>
+      </w:r>
+    </w:p>
+    <w:p>
+      <w:pPr>
+        <w:ind w:left="567" w:right="567"/>
+        <w:jc w:val="center"/>
+        <w:rPr>
+          <w:rFonts w:ascii="Times New Roman" w:eastAsia="Calibri" w:hAnsi="Times New Roman" w:cs="Times New Roman"/>
+          <w:b/>
+          <w:bCs/>
+          <w:color w:val="000000"/>
+          <w:sz w:val="32"/>
+          <w:szCs w:val="22"/>
+          <w:lang w:eastAsia="en-IN" w:bidi="gu-IN"/>
+        </w:rPr>
+      </w:pPr>
+    </w:p>
+    <w:p>
+      <w:pPr>
+        <w:ind w:left="567" w:right="567"/>
+        <w:jc w:val="center"/>
+        <w:rPr>
+          <w:rFonts w:ascii="Times New Roman" w:eastAsia="Calibri" w:hAnsi="Times New Roman" w:cs="Times New Roman"/>
+          <w:b/>
+          <w:bCs/>
+          <w:color w:val="000000"/>
+          <w:sz w:val="32"/>
+          <w:szCs w:val="22"/>
+          <w:lang w:eastAsia="en-IN" w:bidi="gu-IN"/>
+        </w:rPr>
+      </w:pPr>
+      <w:r>
+        <w:rPr>
+          <w:rFonts w:ascii="Times New Roman" w:eastAsia="Calibri" w:hAnsi="Times New Roman" w:cs="Times New Roman"/>
+          <w:b/>
+          <w:bCs/>
+          <w:color w:val="000000"/>
+          <w:sz w:val="32"/>
+          <w:szCs w:val="22"/>
+          <w:lang w:eastAsia="en-IN" w:bidi="gu-IN"/>
+        </w:rPr>
+        <w:t>ACKNOWLEDGEMENT</w:t>
+      </w:r>
+    </w:p>
+    <w:p>
+      <w:pPr>
+        <w:ind w:left="567" w:right="567"/>
+        <w:jc w:val="center"/>
+        <w:rPr>
+          <w:rFonts w:ascii="Times New Roman" w:eastAsia="Calibri" w:hAnsi="Times New Roman" w:cs="Times New Roman"/>
+          <w:b/>
+          <w:bCs/>
+          <w:color w:val="000000"/>
+          <w:sz w:val="32"/>
+          <w:szCs w:val="22"/>
+          <w:lang w:eastAsia="en-IN" w:bidi="gu-IN"/>
+        </w:rPr>
+      </w:pPr>
+    </w:p>
+    <w:p>
+      <w:pPr>
+        <w:ind w:left="567" w:right="567"/>
+        <w:jc w:val="center"/>
+        <w:rPr>
+          <w:rFonts w:ascii="Times New Roman" w:eastAsia="Calibri" w:hAnsi="Times New Roman" w:cs="Times New Roman"/>
+          <w:color w:val="000000"/>
+          <w:sz w:val="28"/>
+          <w:szCs w:val="28"/>
+          <w:lang w:eastAsia="en-IN" w:bidi="gu-IN"/>
+        </w:rPr>
+      </w:pPr>
+      <w:r>
+        <w:rPr>
+          <w:rFonts w:ascii="Times New Roman" w:eastAsia="Calibri" w:hAnsi="Times New Roman" w:cs="Times New Roman"/>
+          <w:color w:val="000000"/>
+          <w:sz w:val="28"/>
+          <w:szCs w:val="28"/>
+          <w:lang w:eastAsia="en-IN" w:bidi="gu-IN"/>
+        </w:rPr>
+        <w:t>I extend my deepest gratitude to all those who have contributed to the completion of this project report.</w:t>
+      </w:r>
+    </w:p>
+    <w:p>
+      <w:pPr>
+        <w:ind w:left="567" w:right="567"/>
+        <w:jc w:val="center"/>
+        <w:rPr>
+          <w:rFonts w:ascii="Times New Roman" w:eastAsia="Calibri" w:hAnsi="Times New Roman" w:cs="Times New Roman"/>
+          <w:color w:val="000000"/>
+          <w:sz w:val="28"/>
+          <w:szCs w:val="28"/>
+          <w:lang w:eastAsia="en-IN" w:bidi="gu-IN"/>
+        </w:rPr>
+      </w:pPr>
+      <w:r>
+        <w:rPr>
+          <w:rFonts w:ascii="Times New Roman" w:eastAsia="Calibri" w:hAnsi="Times New Roman" w:cs="Times New Roman"/>
+          <w:color w:val="000000"/>
+          <w:sz w:val="28"/>
+          <w:szCs w:val="28"/>
+          <w:lang w:eastAsia="en-IN" w:bidi="gu-IN"/>
+        </w:rPr>
+        <w:t>First and foremost, I would like to express my sincere appreciation to Prof. Ronak Shah for their invaluable guidance, encouragement, and unwavering support throughout the duration of this project. Their expertise, constructive feedback, and patience have been instrumental in shaping the direction and quality of this work.</w:t>
+      </w:r>
+    </w:p>
+    <w:p>
+      <w:pPr>
+        <w:ind w:left="567" w:right="567"/>
+        <w:jc w:val="center"/>
+        <w:rPr>
+          <w:rFonts w:ascii="Times New Roman" w:eastAsia="Calibri" w:hAnsi="Times New Roman" w:cs="Times New Roman"/>
+          <w:color w:val="000000"/>
+          <w:sz w:val="28"/>
+          <w:szCs w:val="28"/>
+          <w:lang w:eastAsia="en-IN" w:bidi="gu-IN"/>
+        </w:rPr>
+      </w:pPr>
+      <w:r>
+        <w:rPr>
+          <w:rFonts w:ascii="Times New Roman" w:eastAsia="Calibri" w:hAnsi="Times New Roman" w:cs="Times New Roman"/>
+          <w:color w:val="000000"/>
+          <w:sz w:val="28"/>
+          <w:szCs w:val="28"/>
+          <w:lang w:eastAsia="en-IN" w:bidi="gu-IN"/>
+        </w:rPr>
+        <w:t>I am also indebted to UCCC &amp; SPBCBA &amp; SDHG COLLEGE OF BCA AND IT for providing the necessary resources and facilities essential for the successful execution of this project.</w:t>
+      </w:r>
+    </w:p>
+    <w:p>
+      <w:pPr>
+        <w:ind w:left="567" w:right="567"/>
+        <w:jc w:val="center"/>
+        <w:rPr>
+          <w:rFonts w:ascii="Times New Roman" w:eastAsia="Calibri" w:hAnsi="Times New Roman" w:cs="Times New Roman"/>
+          <w:color w:val="000000"/>
+          <w:sz w:val="28"/>
+          <w:szCs w:val="28"/>
+          <w:lang w:eastAsia="en-IN" w:bidi="gu-IN"/>
+        </w:rPr>
+      </w:pPr>
+      <w:r>
+        <w:rPr>
+          <w:rFonts w:ascii="Times New Roman" w:eastAsia="Calibri" w:hAnsi="Times New Roman" w:cs="Times New Roman"/>
+          <w:color w:val="000000"/>
+          <w:sz w:val="28"/>
+          <w:szCs w:val="28"/>
+          <w:lang w:eastAsia="en-IN" w:bidi="gu-IN"/>
+        </w:rPr>
+        <w:t>Furthermore, I wish to extend my heartfelt thanks to my family and friends for their understanding, encouragement, and moral support during the challenging phases of this endeavour. Their belief in my abilities has been a constant source of motivation.</w:t>
+      </w:r>
+    </w:p>
+    <w:p>
+      <w:pPr>
+        <w:ind w:left="567" w:right="567"/>
+        <w:jc w:val="center"/>
+        <w:rPr>
+          <w:rFonts w:ascii="Times New Roman" w:eastAsia="Calibri" w:hAnsi="Times New Roman" w:cs="Times New Roman"/>
+          <w:color w:val="000000"/>
+          <w:sz w:val="28"/>
+          <w:szCs w:val="28"/>
+          <w:lang w:eastAsia="en-IN" w:bidi="gu-IN"/>
+        </w:rPr>
+      </w:pPr>
+      <w:r>
+        <w:rPr>
+          <w:rFonts w:ascii="Times New Roman" w:eastAsia="Calibri" w:hAnsi="Times New Roman" w:cs="Times New Roman"/>
+          <w:color w:val="000000"/>
+          <w:sz w:val="28"/>
+          <w:szCs w:val="28"/>
+          <w:lang w:eastAsia="en-IN" w:bidi="gu-IN"/>
+        </w:rPr>
+        <w:t>Thank you all for your invaluable contributions.</w:t>
+      </w:r>
+    </w:p>
+    <w:p>
+      <w:pPr>
+        <w:ind w:left="567" w:right="567"/>
+        <w:jc w:val="center"/>
+        <w:rPr>
+          <w:rFonts w:ascii="Times New Roman" w:eastAsia="Calibri" w:hAnsi="Times New Roman" w:cs="Times New Roman"/>
+          <w:b/>
+          <w:bCs/>
+          <w:color w:val="000000"/>
+          <w:sz w:val="32"/>
+          <w:szCs w:val="22"/>
+          <w:lang w:eastAsia="en-IN" w:bidi="gu-IN"/>
+        </w:rPr>
+      </w:pPr>
+    </w:p>
+    <w:p>
+      <w:pPr>
+        <w:ind w:left="567" w:right="567"/>
+        <w:rPr>
+          <w:rFonts w:ascii="Times New Roman" w:eastAsia="Calibri" w:hAnsi="Times New Roman" w:cs="Times New Roman"/>
+          <w:b/>
+          <w:bCs/>
+          <w:color w:val="000000"/>
+          <w:sz w:val="32"/>
+          <w:szCs w:val="22"/>
+          <w:lang w:eastAsia="en-IN" w:bidi="gu-IN"/>
+        </w:rPr>
+      </w:pPr>
+      <w:r>
+        <w:rPr>
+          <w:rFonts w:ascii="Times New Roman" w:eastAsia="Calibri" w:hAnsi="Times New Roman" w:cs="Times New Roman"/>
+          <w:b/>
+          <w:bCs/>
+          <w:color w:val="000000"/>
+          <w:sz w:val="32"/>
+          <w:szCs w:val="22"/>
+          <w:lang w:eastAsia="en-IN" w:bidi="gu-IN"/>
+        </w:rPr>
+        <w:t>Ramashankar M. Pandey</w:t>
+      </w:r>
+      <w:r>
+        <w:rPr>
+          <w:rFonts w:ascii="Times New Roman" w:eastAsia="Calibri" w:hAnsi="Times New Roman" w:cs="Times New Roman"/>
+          <w:b/>
+          <w:bCs/>
+          <w:color w:val="000000"/>
+          <w:sz w:val="32"/>
+          <w:szCs w:val="22"/>
+          <w:lang w:eastAsia="en-IN" w:bidi="gu-IN"/>
+        </w:rPr>
+        <w:t xml:space="preserve"> </w:t>
+      </w:r>
+      <w:r>
+        <w:rPr>
+          <w:rFonts w:ascii="Times New Roman" w:eastAsia="Calibri" w:hAnsi="Times New Roman" w:cs="Times New Roman"/>
           <w:b/>
           <w:bCs/>
           <w:color w:val="000000"/>
@@ -11640,19 +12330,2071 @@
     </w:p>
     <w:p>
       <w:pPr>
-        <w:rPr>
-          <w:rFonts w:cstheme="minorHAnsi"/>
+        <w:spacing w:line="240" w:lineRule="auto"/>
+        <w:jc w:val="center"/>
+        <w:rPr>
+          <w:rFonts w:ascii="Times New Roman" w:hAnsi="Times New Roman" w:cs="Times New Roman"/>
           <w:b/>
           <w:bCs/>
-          <w:sz w:val="23"/>
-          <w:szCs w:val="23"/>
-          <w:u w:val="single"/>
-        </w:rPr>
-      </w:pPr>
+          <w:sz w:val="96"/>
+          <w:szCs w:val="96"/>
+        </w:rPr>
+      </w:pPr>
+    </w:p>
+    <w:p>
+      <w:pPr>
+        <w:spacing w:line="240" w:lineRule="auto"/>
+        <w:jc w:val="center"/>
+        <w:rPr>
+          <w:rFonts w:ascii="Times New Roman" w:hAnsi="Times New Roman" w:cs="Times New Roman"/>
+          <w:b/>
+          <w:bCs/>
+          <w:sz w:val="96"/>
+          <w:szCs w:val="96"/>
+        </w:rPr>
+      </w:pPr>
+    </w:p>
+    <w:p>
+      <w:pPr>
+        <w:spacing w:line="240" w:lineRule="auto"/>
+        <w:jc w:val="center"/>
+        <w:rPr>
+          <w:rFonts w:ascii="Times New Roman" w:hAnsi="Times New Roman" w:cs="Times New Roman"/>
+          <w:b/>
+          <w:bCs/>
+          <w:sz w:val="96"/>
+          <w:szCs w:val="96"/>
+        </w:rPr>
+      </w:pPr>
+    </w:p>
+    <w:p>
+      <w:pPr>
+        <w:spacing w:line="240" w:lineRule="auto"/>
+        <w:jc w:val="center"/>
+        <w:rPr>
+          <w:rFonts w:ascii="Times New Roman" w:hAnsi="Times New Roman" w:cs="Times New Roman"/>
+          <w:b/>
+          <w:bCs/>
+          <w:sz w:val="96"/>
+          <w:szCs w:val="96"/>
+        </w:rPr>
+      </w:pPr>
+    </w:p>
+    <w:p>
+      <w:pPr>
+        <w:spacing w:line="240" w:lineRule="auto"/>
+        <w:jc w:val="center"/>
+        <w:rPr>
+          <w:rFonts w:ascii="Times New Roman" w:hAnsi="Times New Roman" w:cs="Times New Roman"/>
+          <w:b/>
+          <w:bCs/>
+          <w:sz w:val="96"/>
+          <w:szCs w:val="96"/>
+        </w:rPr>
+      </w:pPr>
+      <w:r>
+        <w:rPr>
+          <w:rFonts w:ascii="Times New Roman" w:hAnsi="Times New Roman" w:cs="Times New Roman"/>
+          <w:b/>
+          <w:bCs/>
+          <w:sz w:val="96"/>
+          <w:szCs w:val="96"/>
+        </w:rPr>
+        <w:t>CHAPTER: 1</w:t>
+      </w:r>
+    </w:p>
+    <w:p>
+      <w:pPr>
+        <w:spacing w:line="240" w:lineRule="auto"/>
+        <w:jc w:val="center"/>
+        <w:rPr>
+          <w:rFonts w:ascii="Times New Roman" w:hAnsi="Times New Roman" w:cs="Times New Roman"/>
+          <w:b/>
+          <w:bCs/>
+          <w:sz w:val="96"/>
+          <w:szCs w:val="96"/>
+        </w:rPr>
+      </w:pPr>
+      <w:r>
+        <w:rPr>
+          <w:rFonts w:ascii="Times New Roman" w:hAnsi="Times New Roman" w:cs="Times New Roman"/>
+          <w:b/>
+          <w:bCs/>
+          <w:sz w:val="96"/>
+          <w:szCs w:val="96"/>
+        </w:rPr>
+        <w:t>COLLEGE PROFILE</w:t>
+      </w:r>
+    </w:p>
+    <w:p>
+      <w:pPr>
+        <w:rPr>
+          <w:rFonts w:ascii="Times New Roman" w:hAnsi="Times New Roman" w:cs="Times New Roman"/>
+          <w:b/>
+          <w:bCs/>
+          <w:sz w:val="96"/>
+          <w:szCs w:val="96"/>
+        </w:rPr>
+      </w:pPr>
+      <w:r>
+        <w:rPr>
+          <w:rFonts w:ascii="Times New Roman" w:hAnsi="Times New Roman" w:cs="Times New Roman"/>
+          <w:b/>
+          <w:bCs/>
+          <w:sz w:val="96"/>
+          <w:szCs w:val="96"/>
+        </w:rPr>
+        <w:br w:type="page"/>
+      </w:r>
+    </w:p>
+    <w:p>
+      <w:pPr>
+        <w:spacing w:line="240" w:lineRule="auto"/>
+        <w:rPr>
+          <w:rFonts w:ascii="Times New Roman" w:hAnsi="Times New Roman" w:cs="Times New Roman"/>
+          <w:b/>
+          <w:bCs/>
+          <w:sz w:val="28"/>
+          <w:szCs w:val="96"/>
+        </w:rPr>
+      </w:pPr>
+    </w:p>
+    <w:p>
+      <w:pPr>
+        <w:pStyle w:val="ListParagraph"/>
+        <w:numPr>
+          <w:ilvl w:val="1"/>
+          <w:numId w:val="2"/>
+        </w:numPr>
+        <w:spacing w:line="240" w:lineRule="auto"/>
+        <w:jc w:val="center"/>
+        <w:rPr>
+          <w:rFonts w:ascii="Times New Roman" w:hAnsi="Times New Roman" w:cs="Times New Roman"/>
+          <w:b/>
+          <w:bCs/>
+          <w:sz w:val="28"/>
+          <w:szCs w:val="96"/>
+        </w:rPr>
+      </w:pPr>
+      <w:r>
+        <w:rPr>
+          <w:rFonts w:ascii="Times New Roman" w:hAnsi="Times New Roman" w:cs="Times New Roman"/>
+          <w:b/>
+          <w:bCs/>
+          <w:sz w:val="28"/>
+          <w:szCs w:val="96"/>
+        </w:rPr>
+        <w:t>Brief Overview / Highlights</w:t>
+      </w:r>
+    </w:p>
+    <w:p>
+      <w:pPr>
+        <w:spacing w:line="240" w:lineRule="auto"/>
+        <w:rPr>
+          <w:rFonts w:ascii="Times New Roman" w:hAnsi="Times New Roman" w:cs="Times New Roman"/>
+          <w:b/>
+          <w:bCs/>
+          <w:sz w:val="28"/>
+          <w:szCs w:val="96"/>
+        </w:rPr>
+      </w:pPr>
+    </w:p>
+    <w:p>
+      <w:pPr>
+        <w:spacing w:line="240" w:lineRule="auto"/>
+        <w:ind w:left="420"/>
+        <w:rPr>
+          <w:rFonts w:ascii="Times New Roman" w:hAnsi="Times New Roman" w:cs="Times New Roman"/>
+          <w:b/>
+          <w:bCs/>
+          <w:sz w:val="24"/>
+          <w:szCs w:val="24"/>
+        </w:rPr>
+      </w:pPr>
+      <w:r>
+        <w:rPr>
+          <w:rFonts w:ascii="Times New Roman" w:hAnsi="Times New Roman" w:cs="Times New Roman"/>
+          <w:b/>
+          <w:bCs/>
+          <w:sz w:val="24"/>
+          <w:szCs w:val="24"/>
+        </w:rPr>
+        <w:t>COLLAGE NAME:</w:t>
+      </w:r>
+    </w:p>
+    <w:p>
+      <w:pPr>
+        <w:spacing w:after="0" w:line="240" w:lineRule="auto"/>
+        <w:ind w:firstLine="420"/>
+        <w:rPr>
+          <w:rFonts w:ascii="Times New Roman" w:hAnsi="Times New Roman" w:cs="Times New Roman"/>
+          <w:sz w:val="24"/>
+          <w:szCs w:val="24"/>
+        </w:rPr>
+      </w:pPr>
+      <w:r>
+        <w:rPr>
+          <w:rFonts w:ascii="Times New Roman" w:hAnsi="Times New Roman" w:cs="Times New Roman"/>
+          <w:sz w:val="24"/>
+          <w:szCs w:val="24"/>
+        </w:rPr>
+        <w:t xml:space="preserve">UDHNA CITIZEN COMMERCE COLLEGE AND </w:t>
+      </w:r>
+    </w:p>
+    <w:p>
+      <w:pPr>
+        <w:spacing w:after="0" w:line="240" w:lineRule="auto"/>
+        <w:ind w:firstLine="420"/>
+        <w:rPr>
+          <w:rFonts w:ascii="Times New Roman" w:hAnsi="Times New Roman" w:cs="Times New Roman"/>
+          <w:sz w:val="24"/>
+          <w:szCs w:val="24"/>
+        </w:rPr>
+      </w:pPr>
+      <w:r>
+        <w:rPr>
+          <w:rFonts w:ascii="Times New Roman" w:hAnsi="Times New Roman" w:cs="Times New Roman"/>
+          <w:sz w:val="24"/>
+          <w:szCs w:val="24"/>
+        </w:rPr>
+        <w:t xml:space="preserve">S.P.B. COLLEGE OF BUSINESS ADMINISTRATION AND </w:t>
+      </w:r>
+    </w:p>
+    <w:p>
+      <w:pPr>
+        <w:spacing w:after="0" w:line="240" w:lineRule="auto"/>
+        <w:ind w:firstLine="420"/>
+        <w:rPr>
+          <w:rFonts w:ascii="Times New Roman" w:hAnsi="Times New Roman" w:cs="Times New Roman"/>
+          <w:sz w:val="24"/>
+          <w:szCs w:val="24"/>
+        </w:rPr>
+      </w:pPr>
+      <w:r>
+        <w:rPr>
+          <w:rFonts w:ascii="Times New Roman" w:hAnsi="Times New Roman" w:cs="Times New Roman"/>
+          <w:sz w:val="24"/>
+          <w:szCs w:val="24"/>
+        </w:rPr>
+        <w:t>SMT. DIWALIBEN HARIJBAHI GONDLIA COLLEGE OF BCA AND IT</w:t>
+      </w:r>
+    </w:p>
+    <w:p>
+      <w:pPr>
+        <w:spacing w:after="0" w:line="240" w:lineRule="auto"/>
+        <w:jc w:val="center"/>
+        <w:rPr>
+          <w:rFonts w:ascii="Times New Roman" w:hAnsi="Times New Roman" w:cs="Times New Roman"/>
+          <w:sz w:val="24"/>
+          <w:szCs w:val="24"/>
+        </w:rPr>
+      </w:pPr>
+    </w:p>
+    <w:p>
+      <w:pPr>
+        <w:spacing w:after="0" w:line="240" w:lineRule="auto"/>
+        <w:ind w:firstLine="420"/>
+        <w:rPr>
+          <w:rFonts w:ascii="Times New Roman" w:hAnsi="Times New Roman" w:cs="Times New Roman"/>
+          <w:sz w:val="24"/>
+          <w:szCs w:val="24"/>
+        </w:rPr>
+      </w:pPr>
+    </w:p>
+    <w:p>
+      <w:pPr>
+        <w:spacing w:after="0" w:line="240" w:lineRule="auto"/>
+        <w:ind w:firstLine="420"/>
+        <w:rPr>
+          <w:rFonts w:ascii="Times New Roman" w:hAnsi="Times New Roman" w:cs="Times New Roman"/>
+          <w:b/>
+          <w:bCs/>
+          <w:sz w:val="24"/>
+          <w:szCs w:val="24"/>
+        </w:rPr>
+      </w:pPr>
+      <w:r>
+        <w:rPr>
+          <w:rFonts w:ascii="Times New Roman" w:hAnsi="Times New Roman" w:cs="Times New Roman"/>
+          <w:b/>
+          <w:bCs/>
+          <w:sz w:val="24"/>
+          <w:szCs w:val="24"/>
+        </w:rPr>
+        <w:t>TELE-PHONE NO.</w:t>
+      </w:r>
+      <w:r>
+        <w:rPr>
+          <w:rFonts w:ascii="Times New Roman" w:hAnsi="Times New Roman" w:cs="Times New Roman"/>
+          <w:b/>
+          <w:bCs/>
+          <w:sz w:val="24"/>
+          <w:szCs w:val="24"/>
+        </w:rPr>
+        <w:tab/>
+      </w:r>
+      <w:r>
+        <w:rPr>
+          <w:rFonts w:ascii="Times New Roman" w:hAnsi="Times New Roman" w:cs="Times New Roman"/>
+          <w:b/>
+          <w:bCs/>
+          <w:sz w:val="24"/>
+          <w:szCs w:val="24"/>
+        </w:rPr>
+        <w:tab/>
+      </w:r>
+      <w:r>
+        <w:rPr>
+          <w:rFonts w:ascii="Times New Roman" w:hAnsi="Times New Roman" w:cs="Times New Roman"/>
+          <w:b/>
+          <w:bCs/>
+          <w:sz w:val="24"/>
+          <w:szCs w:val="24"/>
+        </w:rPr>
+        <w:tab/>
+      </w:r>
+      <w:r>
+        <w:rPr>
+          <w:rFonts w:ascii="Times New Roman" w:hAnsi="Times New Roman" w:cs="Times New Roman"/>
+          <w:b/>
+          <w:bCs/>
+          <w:sz w:val="24"/>
+          <w:szCs w:val="24"/>
+        </w:rPr>
+        <w:tab/>
+      </w:r>
+      <w:r>
+        <w:rPr>
+          <w:rFonts w:ascii="Times New Roman" w:hAnsi="Times New Roman" w:cs="Times New Roman"/>
+          <w:b/>
+          <w:bCs/>
+          <w:sz w:val="24"/>
+          <w:szCs w:val="24"/>
+        </w:rPr>
+        <w:tab/>
+        <w:t>MOBILE NO.</w:t>
+      </w:r>
+    </w:p>
+    <w:p>
+      <w:pPr>
+        <w:spacing w:line="240" w:lineRule="auto"/>
+        <w:ind w:firstLine="420"/>
+        <w:rPr>
+          <w:rFonts w:ascii="Times New Roman" w:hAnsi="Times New Roman" w:cs="Times New Roman"/>
+          <w:sz w:val="24"/>
+          <w:szCs w:val="24"/>
+        </w:rPr>
+      </w:pPr>
+      <w:r>
+        <w:rPr>
+          <w:rFonts w:ascii="Times New Roman" w:hAnsi="Times New Roman" w:cs="Times New Roman"/>
+          <w:sz w:val="24"/>
+          <w:szCs w:val="24"/>
+        </w:rPr>
+        <w:t>0261-2277739</w:t>
+      </w:r>
+      <w:r>
+        <w:rPr>
+          <w:rFonts w:ascii="Times New Roman" w:hAnsi="Times New Roman" w:cs="Times New Roman"/>
+          <w:sz w:val="24"/>
+          <w:szCs w:val="24"/>
+        </w:rPr>
+        <w:tab/>
+      </w:r>
+      <w:r>
+        <w:rPr>
+          <w:rFonts w:ascii="Times New Roman" w:hAnsi="Times New Roman" w:cs="Times New Roman"/>
+          <w:sz w:val="24"/>
+          <w:szCs w:val="24"/>
+        </w:rPr>
+        <w:tab/>
+      </w:r>
+      <w:r>
+        <w:rPr>
+          <w:rFonts w:ascii="Times New Roman" w:hAnsi="Times New Roman" w:cs="Times New Roman"/>
+          <w:sz w:val="24"/>
+          <w:szCs w:val="24"/>
+        </w:rPr>
+        <w:tab/>
+      </w:r>
+      <w:r>
+        <w:rPr>
+          <w:rFonts w:ascii="Times New Roman" w:hAnsi="Times New Roman" w:cs="Times New Roman"/>
+          <w:sz w:val="24"/>
+          <w:szCs w:val="24"/>
+        </w:rPr>
+        <w:tab/>
+      </w:r>
+      <w:r>
+        <w:rPr>
+          <w:rFonts w:ascii="Times New Roman" w:hAnsi="Times New Roman" w:cs="Times New Roman"/>
+          <w:sz w:val="24"/>
+          <w:szCs w:val="24"/>
+        </w:rPr>
+        <w:tab/>
+      </w:r>
+      <w:r>
+        <w:rPr>
+          <w:rFonts w:ascii="Times New Roman" w:hAnsi="Times New Roman" w:cs="Times New Roman"/>
+          <w:sz w:val="24"/>
+          <w:szCs w:val="24"/>
+        </w:rPr>
+        <w:tab/>
+        <w:t>8980277739</w:t>
+      </w:r>
+    </w:p>
+    <w:p>
+      <w:pPr>
+        <w:spacing w:line="240" w:lineRule="auto"/>
+        <w:ind w:firstLine="420"/>
+        <w:rPr>
+          <w:rFonts w:ascii="Times New Roman" w:hAnsi="Times New Roman" w:cs="Times New Roman"/>
+          <w:sz w:val="24"/>
+          <w:szCs w:val="24"/>
+        </w:rPr>
+      </w:pPr>
+    </w:p>
+    <w:p>
+      <w:pPr>
+        <w:spacing w:line="240" w:lineRule="auto"/>
+        <w:ind w:firstLine="420"/>
+        <w:rPr>
+          <w:rFonts w:ascii="Times New Roman" w:hAnsi="Times New Roman" w:cs="Times New Roman"/>
+          <w:b/>
+          <w:bCs/>
+          <w:sz w:val="24"/>
+          <w:szCs w:val="24"/>
+        </w:rPr>
+      </w:pPr>
+      <w:r>
+        <w:rPr>
+          <w:rFonts w:ascii="Times New Roman" w:hAnsi="Times New Roman" w:cs="Times New Roman"/>
+          <w:b/>
+          <w:bCs/>
+          <w:sz w:val="24"/>
+          <w:szCs w:val="24"/>
+        </w:rPr>
+        <w:t>ADDRESS:</w:t>
+      </w:r>
+    </w:p>
+    <w:p>
+      <w:pPr>
+        <w:spacing w:after="0" w:line="240" w:lineRule="auto"/>
+        <w:ind w:left="420"/>
+        <w:rPr>
+          <w:rFonts w:ascii="Times New Roman" w:hAnsi="Times New Roman" w:cs="Times New Roman"/>
+          <w:sz w:val="24"/>
+          <w:szCs w:val="24"/>
+        </w:rPr>
+      </w:pPr>
+      <w:r>
+        <w:rPr>
+          <w:rFonts w:ascii="Times New Roman" w:hAnsi="Times New Roman" w:cs="Times New Roman"/>
+          <w:sz w:val="24"/>
+          <w:szCs w:val="24"/>
+        </w:rPr>
+        <w:t xml:space="preserve">214, RANCHHOD NAGAR, UDHNA - NAVSARI MAIN RD, </w:t>
+      </w:r>
+      <w:r>
+        <w:rPr>
+          <w:rFonts w:ascii="Times New Roman" w:hAnsi="Times New Roman" w:cs="Times New Roman"/>
+          <w:sz w:val="24"/>
+          <w:szCs w:val="24"/>
+        </w:rPr>
+        <w:t>OPP.</w:t>
+      </w:r>
+      <w:r>
+        <w:rPr>
+          <w:rFonts w:ascii="Times New Roman" w:hAnsi="Times New Roman" w:cs="Times New Roman"/>
+          <w:sz w:val="24"/>
+          <w:szCs w:val="24"/>
+        </w:rPr>
+        <w:t xml:space="preserve"> SWAMI NARAYAN TEMPLE, UDHNA, SURAT, GUJARAT 394210</w:t>
+      </w:r>
+    </w:p>
+    <w:p>
+      <w:pPr>
+        <w:spacing w:after="0" w:line="240" w:lineRule="auto"/>
+        <w:ind w:left="420"/>
+        <w:rPr>
+          <w:rFonts w:ascii="Times New Roman" w:hAnsi="Times New Roman" w:cs="Times New Roman"/>
+          <w:sz w:val="24"/>
+          <w:szCs w:val="24"/>
+        </w:rPr>
+      </w:pPr>
+    </w:p>
+    <w:p>
+      <w:pPr>
+        <w:spacing w:after="0" w:line="240" w:lineRule="auto"/>
+        <w:ind w:left="420"/>
+        <w:rPr>
+          <w:rFonts w:ascii="Times New Roman" w:hAnsi="Times New Roman" w:cs="Times New Roman"/>
+          <w:sz w:val="24"/>
+          <w:szCs w:val="24"/>
+        </w:rPr>
+      </w:pPr>
+    </w:p>
+    <w:p>
+      <w:pPr>
+        <w:spacing w:after="0" w:line="240" w:lineRule="auto"/>
+        <w:ind w:left="420"/>
+        <w:rPr>
+          <w:rFonts w:ascii="Times New Roman" w:hAnsi="Times New Roman" w:cs="Times New Roman"/>
+          <w:b/>
+          <w:bCs/>
+          <w:sz w:val="24"/>
+          <w:szCs w:val="24"/>
+        </w:rPr>
+      </w:pPr>
+      <w:r>
+        <w:rPr>
+          <w:rFonts w:ascii="Times New Roman" w:hAnsi="Times New Roman" w:cs="Times New Roman"/>
+          <w:b/>
+          <w:bCs/>
+          <w:sz w:val="24"/>
+          <w:szCs w:val="24"/>
+        </w:rPr>
+        <w:t>EMAIL ID:</w:t>
+      </w:r>
+    </w:p>
+    <w:p>
+      <w:pPr>
+        <w:spacing w:after="0" w:line="240" w:lineRule="auto"/>
+        <w:ind w:left="420"/>
+        <w:rPr>
+          <w:rFonts w:ascii="Times New Roman" w:hAnsi="Times New Roman" w:cs="Times New Roman"/>
+          <w:sz w:val="24"/>
+          <w:szCs w:val="24"/>
+        </w:rPr>
+      </w:pPr>
+      <w:hyperlink r:id="rId7" w:history="1">
+        <w:r>
+          <w:rPr>
+            <w:rStyle w:val="Hyperlink"/>
+            <w:rFonts w:ascii="Times New Roman" w:hAnsi="Times New Roman" w:cs="Times New Roman"/>
+            <w:color w:val="auto"/>
+            <w:sz w:val="24"/>
+            <w:szCs w:val="24"/>
+          </w:rPr>
+          <w:t>uccbcc_uaet@rediffmail.com</w:t>
+        </w:r>
+      </w:hyperlink>
+    </w:p>
+    <w:p>
+      <w:pPr>
+        <w:spacing w:after="0" w:line="240" w:lineRule="auto"/>
+        <w:ind w:left="420"/>
+        <w:rPr>
+          <w:rFonts w:ascii="Times New Roman" w:hAnsi="Times New Roman" w:cs="Times New Roman"/>
+          <w:sz w:val="24"/>
+          <w:szCs w:val="24"/>
+        </w:rPr>
+      </w:pPr>
+      <w:hyperlink r:id="rId8" w:history="1">
+        <w:r>
+          <w:rPr>
+            <w:rStyle w:val="Hyperlink"/>
+            <w:rFonts w:ascii="Times New Roman" w:hAnsi="Times New Roman" w:cs="Times New Roman"/>
+            <w:color w:val="auto"/>
+            <w:sz w:val="24"/>
+            <w:szCs w:val="24"/>
+          </w:rPr>
+          <w:t>spbcba@gmail.com</w:t>
+        </w:r>
+      </w:hyperlink>
+    </w:p>
+    <w:p>
+      <w:pPr>
+        <w:spacing w:after="0" w:line="240" w:lineRule="auto"/>
+        <w:ind w:left="420"/>
+        <w:rPr>
+          <w:rFonts w:ascii="Times New Roman" w:hAnsi="Times New Roman" w:cs="Times New Roman"/>
+          <w:sz w:val="24"/>
+          <w:szCs w:val="24"/>
+        </w:rPr>
+      </w:pPr>
+      <w:hyperlink r:id="rId9" w:history="1">
+        <w:r>
+          <w:rPr>
+            <w:rStyle w:val="Hyperlink"/>
+            <w:rFonts w:ascii="Times New Roman" w:hAnsi="Times New Roman" w:cs="Times New Roman"/>
+            <w:color w:val="auto"/>
+            <w:sz w:val="24"/>
+            <w:szCs w:val="24"/>
+          </w:rPr>
+          <w:t>uaccait@gmail.com</w:t>
+        </w:r>
+      </w:hyperlink>
+    </w:p>
+    <w:p>
+      <w:pPr>
+        <w:spacing w:after="0" w:line="240" w:lineRule="auto"/>
+        <w:ind w:left="420"/>
+        <w:rPr>
+          <w:rFonts w:ascii="Times New Roman" w:hAnsi="Times New Roman" w:cs="Times New Roman"/>
+          <w:sz w:val="24"/>
+          <w:szCs w:val="24"/>
+        </w:rPr>
+      </w:pPr>
+    </w:p>
+    <w:p>
+      <w:pPr>
+        <w:spacing w:after="0" w:line="240" w:lineRule="auto"/>
+        <w:ind w:left="420"/>
+        <w:rPr>
+          <w:rFonts w:ascii="Times New Roman" w:hAnsi="Times New Roman" w:cs="Times New Roman"/>
+          <w:sz w:val="24"/>
+          <w:szCs w:val="24"/>
+        </w:rPr>
+      </w:pPr>
+    </w:p>
+    <w:p>
+      <w:pPr>
+        <w:spacing w:line="240" w:lineRule="auto"/>
+        <w:ind w:left="420"/>
+        <w:rPr>
+          <w:rFonts w:ascii="Times New Roman" w:hAnsi="Times New Roman" w:cs="Times New Roman"/>
+          <w:b/>
+          <w:bCs/>
+          <w:sz w:val="24"/>
+          <w:szCs w:val="24"/>
+        </w:rPr>
+      </w:pPr>
+      <w:r>
+        <w:rPr>
+          <w:rFonts w:ascii="Times New Roman" w:hAnsi="Times New Roman" w:cs="Times New Roman"/>
+          <w:b/>
+          <w:bCs/>
+          <w:sz w:val="24"/>
+          <w:szCs w:val="24"/>
+        </w:rPr>
+        <w:t>UDHNA COLLAGE EDUCATION TRUST:</w:t>
+      </w:r>
+    </w:p>
+    <w:p>
+      <w:pPr>
+        <w:spacing w:line="240" w:lineRule="auto"/>
+        <w:ind w:left="420"/>
+        <w:rPr>
+          <w:rFonts w:ascii="Times New Roman" w:hAnsi="Times New Roman" w:cs="Times New Roman"/>
+          <w:sz w:val="24"/>
+          <w:szCs w:val="24"/>
+        </w:rPr>
+      </w:pPr>
+      <w:r>
+        <w:rPr>
+          <w:rFonts w:ascii="Times New Roman" w:hAnsi="Times New Roman" w:cs="Times New Roman"/>
+          <w:sz w:val="24"/>
+          <w:szCs w:val="24"/>
+        </w:rPr>
+        <w:t xml:space="preserve">Udhna academy education trust was established in 1964 with the objective of catering to the educational needs of the citizen of the udhna area (i.e., south zone of </w:t>
+      </w:r>
+      <w:r>
+        <w:rPr>
+          <w:rFonts w:ascii="Times New Roman" w:hAnsi="Times New Roman" w:cs="Times New Roman"/>
+          <w:sz w:val="24"/>
+          <w:szCs w:val="24"/>
+        </w:rPr>
+        <w:t>S</w:t>
+      </w:r>
+      <w:r>
+        <w:rPr>
+          <w:rFonts w:ascii="Times New Roman" w:hAnsi="Times New Roman" w:cs="Times New Roman"/>
+          <w:sz w:val="24"/>
+          <w:szCs w:val="24"/>
+        </w:rPr>
+        <w:t xml:space="preserve">urat city) and </w:t>
+      </w:r>
+      <w:r>
+        <w:rPr>
+          <w:rFonts w:ascii="Times New Roman" w:hAnsi="Times New Roman" w:cs="Times New Roman"/>
+          <w:sz w:val="24"/>
+          <w:szCs w:val="24"/>
+        </w:rPr>
+        <w:t>S</w:t>
+      </w:r>
+      <w:r>
+        <w:rPr>
+          <w:rFonts w:ascii="Times New Roman" w:hAnsi="Times New Roman" w:cs="Times New Roman"/>
+          <w:sz w:val="24"/>
+          <w:szCs w:val="24"/>
+        </w:rPr>
+        <w:t>outh Gujarat. The trust has completed 52 years of brilliance since inception in 1996.it has spread the light of education in this region providing education ranging from pre-primary to higher secondary and graduation. Its pioneers started this institution with a very noble aim and far-reaching vision. As a result, today udhna academy education trust governs the following institutions, where about 6000 students seek high quality education.</w:t>
+      </w:r>
+    </w:p>
+    <w:p>
+      <w:pPr>
+        <w:spacing w:after="0" w:line="240" w:lineRule="auto"/>
+        <w:ind w:left="420"/>
+        <w:rPr>
+          <w:rFonts w:ascii="Times New Roman" w:hAnsi="Times New Roman" w:cs="Times New Roman"/>
+          <w:sz w:val="24"/>
+          <w:szCs w:val="24"/>
+        </w:rPr>
+      </w:pPr>
+    </w:p>
+    <w:p>
+      <w:pPr>
+        <w:spacing w:after="0" w:line="240" w:lineRule="auto"/>
+        <w:ind w:left="420"/>
+        <w:rPr>
+          <w:rFonts w:ascii="Times New Roman" w:hAnsi="Times New Roman" w:cs="Times New Roman"/>
+          <w:sz w:val="24"/>
+          <w:szCs w:val="24"/>
+        </w:rPr>
+      </w:pPr>
+    </w:p>
+    <w:p>
+      <w:pPr>
+        <w:spacing w:line="240" w:lineRule="auto"/>
+        <w:ind w:left="420"/>
+        <w:rPr>
+          <w:rFonts w:ascii="Times New Roman" w:hAnsi="Times New Roman" w:cs="Times New Roman"/>
+          <w:b/>
+          <w:bCs/>
+          <w:sz w:val="24"/>
+          <w:szCs w:val="24"/>
+        </w:rPr>
+      </w:pPr>
+      <w:r>
+        <w:rPr>
+          <w:rFonts w:ascii="Times New Roman" w:hAnsi="Times New Roman" w:cs="Times New Roman"/>
+          <w:b/>
+          <w:bCs/>
+          <w:sz w:val="24"/>
+          <w:szCs w:val="24"/>
+        </w:rPr>
+        <w:t>VISION:</w:t>
+      </w:r>
+    </w:p>
+    <w:p>
+      <w:pPr>
+        <w:spacing w:line="240" w:lineRule="auto"/>
+        <w:ind w:left="420"/>
+        <w:rPr>
+          <w:rFonts w:ascii="Times New Roman" w:hAnsi="Times New Roman" w:cs="Times New Roman"/>
+          <w:sz w:val="24"/>
+          <w:szCs w:val="24"/>
+        </w:rPr>
+      </w:pPr>
+      <w:r>
+        <w:rPr>
+          <w:rFonts w:ascii="Times New Roman" w:hAnsi="Times New Roman" w:cs="Times New Roman"/>
+          <w:sz w:val="24"/>
+          <w:szCs w:val="24"/>
+        </w:rPr>
+        <w:t>“To be an eminent vibrant institute for education, our credo always be excellence through innovations, empathy, ethics and team work and to cater to the ever-changing needs of community at large.”</w:t>
+      </w:r>
+    </w:p>
+    <w:p>
+      <w:pPr>
+        <w:spacing w:after="0" w:line="240" w:lineRule="auto"/>
+        <w:ind w:left="420"/>
+        <w:rPr>
+          <w:rFonts w:ascii="Times New Roman" w:hAnsi="Times New Roman" w:cs="Times New Roman"/>
+          <w:sz w:val="24"/>
+          <w:szCs w:val="24"/>
+        </w:rPr>
+      </w:pPr>
+    </w:p>
+    <w:p>
+      <w:pPr>
+        <w:spacing w:line="240" w:lineRule="auto"/>
+        <w:ind w:left="420"/>
+        <w:rPr>
+          <w:rFonts w:ascii="Times New Roman" w:hAnsi="Times New Roman" w:cs="Times New Roman"/>
+          <w:b/>
+          <w:bCs/>
+          <w:sz w:val="24"/>
+          <w:szCs w:val="24"/>
+        </w:rPr>
+      </w:pPr>
+      <w:r>
+        <w:rPr>
+          <w:rFonts w:ascii="Times New Roman" w:hAnsi="Times New Roman" w:cs="Times New Roman"/>
+          <w:b/>
+          <w:bCs/>
+          <w:sz w:val="24"/>
+          <w:szCs w:val="24"/>
+        </w:rPr>
+        <w:t>MISSION</w:t>
+      </w:r>
+      <w:r>
+        <w:rPr>
+          <w:rFonts w:ascii="Times New Roman" w:hAnsi="Times New Roman" w:cs="Times New Roman"/>
+          <w:b/>
+          <w:bCs/>
+          <w:sz w:val="24"/>
+          <w:szCs w:val="24"/>
+        </w:rPr>
+        <w:t>:</w:t>
+      </w:r>
+    </w:p>
+    <w:p>
+      <w:pPr>
+        <w:spacing w:line="240" w:lineRule="auto"/>
+        <w:ind w:left="420"/>
+        <w:rPr>
+          <w:rFonts w:ascii="Times New Roman" w:hAnsi="Times New Roman" w:cs="Times New Roman"/>
+          <w:sz w:val="24"/>
+          <w:szCs w:val="24"/>
+        </w:rPr>
+      </w:pPr>
+      <w:r>
+        <w:rPr>
+          <w:rFonts w:ascii="Times New Roman" w:hAnsi="Times New Roman" w:cs="Times New Roman"/>
+          <w:sz w:val="24"/>
+          <w:szCs w:val="24"/>
+        </w:rPr>
+        <w:t>“To impact quality education, nurture aspirations and facilitate continuous learning and to the society by developing outstanding individuals who would take up leadership challenges in various sectors of economy.”</w:t>
+      </w:r>
+    </w:p>
+    <w:p>
+      <w:pPr>
+        <w:spacing w:line="240" w:lineRule="auto"/>
+        <w:ind w:left="420"/>
+        <w:rPr>
+          <w:rFonts w:ascii="Times New Roman" w:hAnsi="Times New Roman" w:cs="Times New Roman"/>
+          <w:sz w:val="24"/>
+          <w:szCs w:val="24"/>
+        </w:rPr>
+      </w:pPr>
+    </w:p>
+    <w:p>
+      <w:pPr>
+        <w:spacing w:line="240" w:lineRule="auto"/>
+        <w:ind w:left="420"/>
+        <w:rPr>
+          <w:rFonts w:ascii="Times New Roman" w:hAnsi="Times New Roman" w:cs="Times New Roman"/>
+          <w:sz w:val="24"/>
+          <w:szCs w:val="24"/>
+        </w:rPr>
+      </w:pPr>
+    </w:p>
+    <w:p>
+      <w:pPr>
+        <w:spacing w:line="240" w:lineRule="auto"/>
+        <w:ind w:left="420"/>
+        <w:rPr>
+          <w:rFonts w:ascii="Times New Roman" w:hAnsi="Times New Roman" w:cs="Times New Roman"/>
+          <w:sz w:val="24"/>
+          <w:szCs w:val="24"/>
+        </w:rPr>
+      </w:pPr>
+    </w:p>
+    <w:p>
+      <w:pPr>
+        <w:spacing w:line="240" w:lineRule="auto"/>
+        <w:ind w:left="420"/>
+        <w:rPr>
+          <w:rFonts w:ascii="Times New Roman" w:hAnsi="Times New Roman" w:cs="Times New Roman"/>
+          <w:b/>
+          <w:bCs/>
+          <w:sz w:val="24"/>
+          <w:szCs w:val="24"/>
+        </w:rPr>
+      </w:pPr>
+      <w:r>
+        <w:rPr>
+          <w:rFonts w:ascii="Times New Roman" w:hAnsi="Times New Roman" w:cs="Times New Roman"/>
+          <w:b/>
+          <w:bCs/>
+          <w:sz w:val="24"/>
+          <w:szCs w:val="24"/>
+        </w:rPr>
+        <w:t>SILENT FEATURES:</w:t>
+      </w:r>
+    </w:p>
+    <w:p>
+      <w:pPr>
+        <w:pStyle w:val="ListParagraph"/>
+        <w:numPr>
+          <w:ilvl w:val="0"/>
+          <w:numId w:val="4"/>
+        </w:numPr>
+        <w:spacing w:line="240" w:lineRule="auto"/>
+        <w:rPr>
+          <w:rFonts w:ascii="Times New Roman" w:hAnsi="Times New Roman" w:cs="Times New Roman"/>
+          <w:sz w:val="24"/>
+          <w:szCs w:val="24"/>
+        </w:rPr>
+      </w:pPr>
+      <w:r>
+        <w:rPr>
+          <w:rFonts w:ascii="Times New Roman" w:hAnsi="Times New Roman" w:cs="Times New Roman"/>
+          <w:sz w:val="24"/>
+          <w:szCs w:val="24"/>
+        </w:rPr>
+        <w:t>Qualified and Experienced Faculty members</w:t>
+      </w:r>
+    </w:p>
+    <w:p>
+      <w:pPr>
+        <w:pStyle w:val="ListParagraph"/>
+        <w:numPr>
+          <w:ilvl w:val="0"/>
+          <w:numId w:val="4"/>
+        </w:numPr>
+        <w:spacing w:line="240" w:lineRule="auto"/>
+        <w:rPr>
+          <w:rFonts w:ascii="Times New Roman" w:hAnsi="Times New Roman" w:cs="Times New Roman"/>
+          <w:sz w:val="24"/>
+          <w:szCs w:val="24"/>
+        </w:rPr>
+      </w:pPr>
+      <w:r>
+        <w:rPr>
+          <w:rFonts w:ascii="Times New Roman" w:hAnsi="Times New Roman" w:cs="Times New Roman"/>
+          <w:sz w:val="24"/>
+          <w:szCs w:val="24"/>
+        </w:rPr>
+        <w:t xml:space="preserve">Book Bank Facility </w:t>
+      </w:r>
+    </w:p>
+    <w:p>
+      <w:pPr>
+        <w:pStyle w:val="ListParagraph"/>
+        <w:numPr>
+          <w:ilvl w:val="0"/>
+          <w:numId w:val="4"/>
+        </w:numPr>
+        <w:spacing w:line="240" w:lineRule="auto"/>
+        <w:rPr>
+          <w:rFonts w:ascii="Times New Roman" w:hAnsi="Times New Roman" w:cs="Times New Roman"/>
+          <w:sz w:val="24"/>
+          <w:szCs w:val="24"/>
+        </w:rPr>
+      </w:pPr>
+      <w:r>
+        <w:rPr>
+          <w:rFonts w:ascii="Times New Roman" w:hAnsi="Times New Roman" w:cs="Times New Roman"/>
+          <w:sz w:val="24"/>
+          <w:szCs w:val="24"/>
+        </w:rPr>
+        <w:t xml:space="preserve">Well-equipped Text and Reference Library </w:t>
+      </w:r>
+    </w:p>
+    <w:p>
+      <w:pPr>
+        <w:pStyle w:val="ListParagraph"/>
+        <w:numPr>
+          <w:ilvl w:val="0"/>
+          <w:numId w:val="4"/>
+        </w:numPr>
+        <w:spacing w:line="240" w:lineRule="auto"/>
+        <w:rPr>
+          <w:rFonts w:ascii="Times New Roman" w:hAnsi="Times New Roman" w:cs="Times New Roman"/>
+          <w:sz w:val="24"/>
+          <w:szCs w:val="24"/>
+        </w:rPr>
+      </w:pPr>
+      <w:r>
+        <w:rPr>
+          <w:rFonts w:ascii="Times New Roman" w:hAnsi="Times New Roman" w:cs="Times New Roman"/>
+          <w:sz w:val="24"/>
+          <w:szCs w:val="24"/>
+        </w:rPr>
+        <w:t xml:space="preserve">Strong industry-institute Interaction through Seminar, Guest Lectures, Projects, Visits. </w:t>
+      </w:r>
+    </w:p>
+    <w:p>
+      <w:pPr>
+        <w:pStyle w:val="ListParagraph"/>
+        <w:numPr>
+          <w:ilvl w:val="0"/>
+          <w:numId w:val="4"/>
+        </w:numPr>
+        <w:spacing w:line="240" w:lineRule="auto"/>
+        <w:rPr>
+          <w:rFonts w:ascii="Times New Roman" w:hAnsi="Times New Roman" w:cs="Times New Roman"/>
+          <w:sz w:val="24"/>
+          <w:szCs w:val="24"/>
+        </w:rPr>
+      </w:pPr>
+      <w:r>
+        <w:rPr>
+          <w:rFonts w:ascii="Times New Roman" w:hAnsi="Times New Roman" w:cs="Times New Roman"/>
+          <w:sz w:val="24"/>
+          <w:szCs w:val="24"/>
+        </w:rPr>
+        <w:t xml:space="preserve">Faculty Feedback System to Strengthen Teaching-Learning Process </w:t>
+      </w:r>
+    </w:p>
+    <w:p>
+      <w:pPr>
+        <w:pStyle w:val="ListParagraph"/>
+        <w:numPr>
+          <w:ilvl w:val="0"/>
+          <w:numId w:val="4"/>
+        </w:numPr>
+        <w:spacing w:line="240" w:lineRule="auto"/>
+        <w:rPr>
+          <w:rFonts w:ascii="Times New Roman" w:hAnsi="Times New Roman" w:cs="Times New Roman"/>
+          <w:sz w:val="24"/>
+          <w:szCs w:val="24"/>
+        </w:rPr>
+      </w:pPr>
+      <w:r>
+        <w:rPr>
+          <w:rFonts w:ascii="Times New Roman" w:hAnsi="Times New Roman" w:cs="Times New Roman"/>
+          <w:sz w:val="24"/>
+          <w:szCs w:val="24"/>
+        </w:rPr>
+        <w:t>Indoor and Outdoor Co-curricular &amp; Extra-curricular Activities</w:t>
+      </w:r>
+    </w:p>
+    <w:p>
+      <w:pPr>
+        <w:pStyle w:val="ListParagraph"/>
+        <w:numPr>
+          <w:ilvl w:val="0"/>
+          <w:numId w:val="4"/>
+        </w:numPr>
+        <w:spacing w:line="240" w:lineRule="auto"/>
+        <w:rPr>
+          <w:rFonts w:ascii="Times New Roman" w:hAnsi="Times New Roman" w:cs="Times New Roman"/>
+          <w:sz w:val="24"/>
+          <w:szCs w:val="24"/>
+        </w:rPr>
+      </w:pPr>
+      <w:r>
+        <w:rPr>
+          <w:rFonts w:ascii="Times New Roman" w:hAnsi="Times New Roman" w:cs="Times New Roman"/>
+          <w:sz w:val="24"/>
+          <w:szCs w:val="24"/>
+        </w:rPr>
+        <w:t xml:space="preserve">Social welfare initiatives in plantation of Trees, Blood donation camp, NSS Camp and relief during natural calamities </w:t>
+      </w:r>
+    </w:p>
+    <w:p>
+      <w:pPr>
+        <w:pStyle w:val="ListParagraph"/>
+        <w:numPr>
+          <w:ilvl w:val="0"/>
+          <w:numId w:val="4"/>
+        </w:numPr>
+        <w:spacing w:line="240" w:lineRule="auto"/>
+        <w:rPr>
+          <w:rFonts w:ascii="Times New Roman" w:hAnsi="Times New Roman" w:cs="Times New Roman"/>
+          <w:sz w:val="24"/>
+          <w:szCs w:val="24"/>
+        </w:rPr>
+      </w:pPr>
+      <w:r>
+        <w:rPr>
+          <w:rFonts w:ascii="Times New Roman" w:hAnsi="Times New Roman" w:cs="Times New Roman"/>
+          <w:sz w:val="24"/>
+          <w:szCs w:val="24"/>
+        </w:rPr>
+        <w:t xml:space="preserve">NSS, Sports as character building activities </w:t>
+      </w:r>
+    </w:p>
+    <w:p>
+      <w:pPr>
+        <w:pStyle w:val="ListParagraph"/>
+        <w:numPr>
+          <w:ilvl w:val="0"/>
+          <w:numId w:val="4"/>
+        </w:numPr>
+        <w:spacing w:line="240" w:lineRule="auto"/>
+        <w:rPr>
+          <w:rFonts w:ascii="Times New Roman" w:hAnsi="Times New Roman" w:cs="Times New Roman"/>
+          <w:sz w:val="24"/>
+          <w:szCs w:val="24"/>
+        </w:rPr>
+      </w:pPr>
+      <w:r>
+        <w:rPr>
+          <w:rFonts w:ascii="Times New Roman" w:hAnsi="Times New Roman" w:cs="Times New Roman"/>
+          <w:sz w:val="24"/>
+          <w:szCs w:val="24"/>
+        </w:rPr>
+        <w:t xml:space="preserve">Tie-up with Health Centre for free Medical Service to all students and staff </w:t>
+      </w:r>
+    </w:p>
+    <w:p>
+      <w:pPr>
+        <w:pStyle w:val="ListParagraph"/>
+        <w:numPr>
+          <w:ilvl w:val="0"/>
+          <w:numId w:val="4"/>
+        </w:numPr>
+        <w:spacing w:line="240" w:lineRule="auto"/>
+        <w:rPr>
+          <w:rFonts w:ascii="Times New Roman" w:hAnsi="Times New Roman" w:cs="Times New Roman"/>
+          <w:sz w:val="24"/>
+          <w:szCs w:val="24"/>
+        </w:rPr>
+      </w:pPr>
+      <w:r>
+        <w:rPr>
+          <w:rFonts w:ascii="Times New Roman" w:hAnsi="Times New Roman" w:cs="Times New Roman"/>
+          <w:sz w:val="24"/>
+          <w:szCs w:val="24"/>
+        </w:rPr>
+        <w:t xml:space="preserve">Well-equipped computer Laboratories with Broad band internet connection </w:t>
+      </w:r>
+    </w:p>
+    <w:p>
+      <w:pPr>
+        <w:pStyle w:val="ListParagraph"/>
+        <w:numPr>
+          <w:ilvl w:val="0"/>
+          <w:numId w:val="4"/>
+        </w:numPr>
+        <w:spacing w:line="240" w:lineRule="auto"/>
+        <w:rPr>
+          <w:rFonts w:ascii="Times New Roman" w:hAnsi="Times New Roman" w:cs="Times New Roman"/>
+          <w:sz w:val="24"/>
+          <w:szCs w:val="24"/>
+        </w:rPr>
+      </w:pPr>
+      <w:r>
+        <w:rPr>
+          <w:rFonts w:ascii="Times New Roman" w:hAnsi="Times New Roman" w:cs="Times New Roman"/>
+          <w:sz w:val="24"/>
+          <w:szCs w:val="24"/>
+        </w:rPr>
+        <w:t xml:space="preserve">Canteen Facility for student and staff </w:t>
+      </w:r>
+    </w:p>
+    <w:p>
+      <w:pPr>
+        <w:pStyle w:val="ListParagraph"/>
+        <w:numPr>
+          <w:ilvl w:val="0"/>
+          <w:numId w:val="4"/>
+        </w:numPr>
+        <w:spacing w:line="240" w:lineRule="auto"/>
+        <w:rPr>
+          <w:rFonts w:ascii="Times New Roman" w:hAnsi="Times New Roman" w:cs="Times New Roman"/>
+          <w:sz w:val="24"/>
+          <w:szCs w:val="24"/>
+        </w:rPr>
+      </w:pPr>
+      <w:r>
+        <w:rPr>
+          <w:rFonts w:ascii="Times New Roman" w:hAnsi="Times New Roman" w:cs="Times New Roman"/>
+          <w:sz w:val="24"/>
+          <w:szCs w:val="24"/>
+        </w:rPr>
+        <w:t xml:space="preserve">Scholarship to Topper in academies, extra-curricular </w:t>
+      </w:r>
+      <w:proofErr w:type="gramStart"/>
+      <w:r>
+        <w:rPr>
+          <w:rFonts w:ascii="Times New Roman" w:hAnsi="Times New Roman" w:cs="Times New Roman"/>
+          <w:sz w:val="24"/>
+          <w:szCs w:val="24"/>
+        </w:rPr>
+        <w:t>activities</w:t>
+      </w:r>
+      <w:proofErr w:type="gramEnd"/>
+      <w:r>
+        <w:rPr>
+          <w:rFonts w:ascii="Times New Roman" w:hAnsi="Times New Roman" w:cs="Times New Roman"/>
+          <w:sz w:val="24"/>
+          <w:szCs w:val="24"/>
+        </w:rPr>
+        <w:t xml:space="preserve"> and sports </w:t>
+      </w:r>
+    </w:p>
+    <w:p>
+      <w:pPr>
+        <w:pStyle w:val="ListParagraph"/>
+        <w:numPr>
+          <w:ilvl w:val="0"/>
+          <w:numId w:val="4"/>
+        </w:numPr>
+        <w:spacing w:line="240" w:lineRule="auto"/>
+        <w:rPr>
+          <w:rFonts w:ascii="Times New Roman" w:hAnsi="Times New Roman" w:cs="Times New Roman"/>
+          <w:sz w:val="24"/>
+          <w:szCs w:val="24"/>
+        </w:rPr>
+      </w:pPr>
+      <w:r>
+        <w:rPr>
+          <w:rFonts w:ascii="Times New Roman" w:hAnsi="Times New Roman" w:cs="Times New Roman"/>
+          <w:sz w:val="24"/>
+          <w:szCs w:val="24"/>
+        </w:rPr>
+        <w:t xml:space="preserve">Anti-Ragging cell </w:t>
+      </w:r>
+    </w:p>
+    <w:p>
+      <w:pPr>
+        <w:pStyle w:val="ListParagraph"/>
+        <w:numPr>
+          <w:ilvl w:val="0"/>
+          <w:numId w:val="4"/>
+        </w:numPr>
+        <w:spacing w:line="240" w:lineRule="auto"/>
+        <w:rPr>
+          <w:rFonts w:ascii="Times New Roman" w:hAnsi="Times New Roman" w:cs="Times New Roman"/>
+          <w:sz w:val="24"/>
+          <w:szCs w:val="24"/>
+        </w:rPr>
+      </w:pPr>
+      <w:r>
+        <w:rPr>
+          <w:rFonts w:ascii="Times New Roman" w:hAnsi="Times New Roman" w:cs="Times New Roman"/>
+          <w:sz w:val="24"/>
+          <w:szCs w:val="24"/>
+        </w:rPr>
+        <w:t xml:space="preserve">Women’s cell </w:t>
+      </w:r>
+    </w:p>
+    <w:p>
+      <w:pPr>
+        <w:pStyle w:val="ListParagraph"/>
+        <w:numPr>
+          <w:ilvl w:val="0"/>
+          <w:numId w:val="4"/>
+        </w:numPr>
+        <w:spacing w:line="240" w:lineRule="auto"/>
+        <w:rPr>
+          <w:rFonts w:ascii="Times New Roman" w:hAnsi="Times New Roman" w:cs="Times New Roman"/>
+          <w:sz w:val="24"/>
+          <w:szCs w:val="24"/>
+        </w:rPr>
+      </w:pPr>
+      <w:r>
+        <w:rPr>
+          <w:rFonts w:ascii="Times New Roman" w:hAnsi="Times New Roman" w:cs="Times New Roman"/>
+          <w:sz w:val="24"/>
+          <w:szCs w:val="24"/>
+        </w:rPr>
+        <w:t>Placement cell</w:t>
+      </w:r>
+    </w:p>
+    <w:p>
+      <w:pPr>
+        <w:pStyle w:val="ListParagraph"/>
+        <w:numPr>
+          <w:ilvl w:val="0"/>
+          <w:numId w:val="4"/>
+        </w:numPr>
+        <w:spacing w:line="240" w:lineRule="auto"/>
+        <w:rPr>
+          <w:rFonts w:ascii="Times New Roman" w:hAnsi="Times New Roman" w:cs="Times New Roman"/>
+          <w:sz w:val="24"/>
+          <w:szCs w:val="24"/>
+        </w:rPr>
+      </w:pPr>
+      <w:r>
+        <w:rPr>
+          <w:rFonts w:ascii="Times New Roman" w:hAnsi="Times New Roman" w:cs="Times New Roman"/>
+          <w:sz w:val="24"/>
+          <w:szCs w:val="24"/>
+        </w:rPr>
+        <w:t>Smart cell</w:t>
+      </w:r>
+    </w:p>
+    <w:p>
+      <w:pPr>
+        <w:pStyle w:val="ListParagraph"/>
+        <w:numPr>
+          <w:ilvl w:val="0"/>
+          <w:numId w:val="4"/>
+        </w:numPr>
+        <w:spacing w:line="240" w:lineRule="auto"/>
+        <w:rPr>
+          <w:rFonts w:ascii="Times New Roman" w:hAnsi="Times New Roman" w:cs="Times New Roman"/>
+          <w:sz w:val="24"/>
+          <w:szCs w:val="24"/>
+        </w:rPr>
+      </w:pPr>
+      <w:r>
+        <w:rPr>
+          <w:rFonts w:ascii="Times New Roman" w:hAnsi="Times New Roman" w:cs="Times New Roman"/>
+          <w:sz w:val="24"/>
+          <w:szCs w:val="24"/>
+        </w:rPr>
+        <w:t>Seminar conducts by doctors</w:t>
+      </w:r>
+    </w:p>
+    <w:p>
+      <w:pPr>
+        <w:spacing w:line="240" w:lineRule="auto"/>
+        <w:ind w:left="360"/>
+        <w:rPr>
+          <w:rFonts w:ascii="Times New Roman" w:hAnsi="Times New Roman" w:cs="Times New Roman"/>
+          <w:sz w:val="24"/>
+          <w:szCs w:val="24"/>
+        </w:rPr>
+      </w:pPr>
+    </w:p>
+    <w:p>
+      <w:pPr>
+        <w:spacing w:line="240" w:lineRule="auto"/>
+        <w:ind w:left="360"/>
+        <w:rPr>
+          <w:rFonts w:ascii="Times New Roman" w:hAnsi="Times New Roman" w:cs="Times New Roman"/>
+          <w:b/>
+          <w:bCs/>
+          <w:sz w:val="24"/>
+          <w:szCs w:val="24"/>
+        </w:rPr>
+      </w:pPr>
+      <w:r>
+        <w:rPr>
+          <w:rFonts w:ascii="Times New Roman" w:hAnsi="Times New Roman" w:cs="Times New Roman"/>
+          <w:b/>
+          <w:bCs/>
+          <w:sz w:val="24"/>
+          <w:szCs w:val="24"/>
+        </w:rPr>
+        <w:t>WOMENCELL:</w:t>
+      </w:r>
+    </w:p>
+    <w:p>
+      <w:pPr>
+        <w:spacing w:after="0" w:line="240" w:lineRule="auto"/>
+        <w:ind w:left="420"/>
+        <w:rPr>
+          <w:rFonts w:ascii="Times New Roman" w:hAnsi="Times New Roman" w:cs="Times New Roman"/>
+          <w:sz w:val="24"/>
+          <w:szCs w:val="24"/>
+        </w:rPr>
+      </w:pPr>
+      <w:r>
+        <w:rPr>
+          <w:rFonts w:ascii="Times New Roman" w:hAnsi="Times New Roman" w:cs="Times New Roman"/>
+          <w:sz w:val="24"/>
+          <w:szCs w:val="24"/>
+        </w:rPr>
+        <w:t>C</w:t>
+      </w:r>
+      <w:r>
+        <w:rPr>
+          <w:rFonts w:ascii="Times New Roman" w:hAnsi="Times New Roman" w:cs="Times New Roman"/>
+          <w:sz w:val="24"/>
+          <w:szCs w:val="24"/>
+        </w:rPr>
+        <w:t xml:space="preserve">hairperson: </w:t>
+      </w:r>
+      <w:r>
+        <w:rPr>
+          <w:rFonts w:ascii="Times New Roman" w:hAnsi="Times New Roman" w:cs="Times New Roman"/>
+          <w:sz w:val="24"/>
+          <w:szCs w:val="24"/>
+        </w:rPr>
+        <w:t xml:space="preserve">Dr </w:t>
+      </w:r>
+      <w:r>
+        <w:rPr>
+          <w:rFonts w:ascii="Times New Roman" w:hAnsi="Times New Roman" w:cs="Times New Roman"/>
+          <w:sz w:val="24"/>
+          <w:szCs w:val="24"/>
+        </w:rPr>
+        <w:t>Daisy Sheby Thekkanal</w:t>
+      </w:r>
+    </w:p>
+    <w:p>
+      <w:pPr>
+        <w:spacing w:after="0" w:line="240" w:lineRule="auto"/>
+        <w:ind w:left="420"/>
+        <w:rPr>
+          <w:rFonts w:ascii="Times New Roman" w:hAnsi="Times New Roman" w:cs="Times New Roman"/>
+          <w:sz w:val="24"/>
+          <w:szCs w:val="24"/>
+        </w:rPr>
+      </w:pPr>
+      <w:r>
+        <w:rPr>
+          <w:rFonts w:ascii="Times New Roman" w:hAnsi="Times New Roman" w:cs="Times New Roman"/>
+          <w:sz w:val="24"/>
+          <w:szCs w:val="24"/>
+        </w:rPr>
+        <w:t>Vice Chairperson: Ms. Tvisha J. Parmar</w:t>
+      </w:r>
+    </w:p>
+    <w:p>
+      <w:pPr>
+        <w:spacing w:after="0" w:line="240" w:lineRule="auto"/>
+        <w:ind w:left="420"/>
+        <w:rPr>
+          <w:rFonts w:ascii="Times New Roman" w:hAnsi="Times New Roman" w:cs="Times New Roman"/>
+          <w:sz w:val="24"/>
+          <w:szCs w:val="24"/>
+        </w:rPr>
+      </w:pPr>
+    </w:p>
+    <w:p>
+      <w:pPr>
+        <w:spacing w:after="0" w:line="240" w:lineRule="auto"/>
+        <w:ind w:left="420"/>
+        <w:rPr>
+          <w:rFonts w:ascii="Times New Roman" w:hAnsi="Times New Roman" w:cs="Times New Roman"/>
+          <w:sz w:val="24"/>
+          <w:szCs w:val="24"/>
+        </w:rPr>
+      </w:pPr>
+      <w:r>
+        <w:rPr>
+          <w:rFonts w:ascii="Times New Roman" w:hAnsi="Times New Roman" w:cs="Times New Roman"/>
+          <w:sz w:val="24"/>
+          <w:szCs w:val="24"/>
+        </w:rPr>
+        <w:t xml:space="preserve">Members: </w:t>
+      </w:r>
+    </w:p>
+    <w:p>
+      <w:pPr>
+        <w:spacing w:after="0" w:line="240" w:lineRule="auto"/>
+        <w:ind w:left="420"/>
+        <w:rPr>
+          <w:rFonts w:ascii="Times New Roman" w:hAnsi="Times New Roman" w:cs="Times New Roman"/>
+          <w:sz w:val="24"/>
+          <w:szCs w:val="24"/>
+        </w:rPr>
+      </w:pPr>
+      <w:r>
+        <w:rPr>
+          <w:rFonts w:ascii="Times New Roman" w:hAnsi="Times New Roman" w:cs="Times New Roman"/>
+          <w:sz w:val="24"/>
+          <w:szCs w:val="24"/>
+        </w:rPr>
+        <w:t xml:space="preserve">1. Ms. Perl kharas </w:t>
+      </w:r>
+    </w:p>
+    <w:p>
+      <w:pPr>
+        <w:spacing w:after="0" w:line="240" w:lineRule="auto"/>
+        <w:ind w:left="420"/>
+        <w:rPr>
+          <w:rFonts w:ascii="Times New Roman" w:hAnsi="Times New Roman" w:cs="Times New Roman"/>
+          <w:sz w:val="24"/>
+          <w:szCs w:val="24"/>
+        </w:rPr>
+      </w:pPr>
+      <w:r>
+        <w:rPr>
+          <w:rFonts w:ascii="Times New Roman" w:hAnsi="Times New Roman" w:cs="Times New Roman"/>
+          <w:sz w:val="24"/>
+          <w:szCs w:val="24"/>
+        </w:rPr>
+        <w:t xml:space="preserve">2. Ms. Amina Nakhuda </w:t>
+      </w:r>
+    </w:p>
+    <w:p>
+      <w:pPr>
+        <w:spacing w:after="0" w:line="240" w:lineRule="auto"/>
+        <w:ind w:left="420"/>
+        <w:rPr>
+          <w:rFonts w:ascii="Times New Roman" w:hAnsi="Times New Roman" w:cs="Times New Roman"/>
+          <w:sz w:val="24"/>
+          <w:szCs w:val="24"/>
+        </w:rPr>
+      </w:pPr>
+      <w:r>
+        <w:rPr>
+          <w:rFonts w:ascii="Times New Roman" w:hAnsi="Times New Roman" w:cs="Times New Roman"/>
+          <w:sz w:val="24"/>
+          <w:szCs w:val="24"/>
+        </w:rPr>
+        <w:t>3. Ms. Jinal Purohit</w:t>
+      </w:r>
+    </w:p>
+    <w:p>
+      <w:pPr>
+        <w:spacing w:after="0" w:line="240" w:lineRule="auto"/>
+        <w:ind w:left="420"/>
+        <w:rPr>
+          <w:rFonts w:ascii="Times New Roman" w:hAnsi="Times New Roman" w:cs="Times New Roman"/>
+          <w:sz w:val="24"/>
+          <w:szCs w:val="24"/>
+        </w:rPr>
+      </w:pPr>
+    </w:p>
+    <w:p>
+      <w:pPr>
+        <w:spacing w:after="0" w:line="240" w:lineRule="auto"/>
+        <w:ind w:left="420"/>
+        <w:rPr>
+          <w:rFonts w:ascii="Times New Roman" w:hAnsi="Times New Roman" w:cs="Times New Roman"/>
+          <w:sz w:val="24"/>
+          <w:szCs w:val="24"/>
+        </w:rPr>
+      </w:pPr>
+      <w:r>
+        <w:rPr>
+          <w:rFonts w:ascii="Times New Roman" w:hAnsi="Times New Roman" w:cs="Times New Roman"/>
+          <w:sz w:val="24"/>
+          <w:szCs w:val="24"/>
+        </w:rPr>
+        <w:t xml:space="preserve">Udhna College has constituted a women cell in 2013-14 to provide harmony atmosphere at the </w:t>
+      </w:r>
+    </w:p>
+    <w:p>
+      <w:pPr>
+        <w:spacing w:after="0" w:line="240" w:lineRule="auto"/>
+        <w:ind w:left="420"/>
+        <w:rPr>
+          <w:rFonts w:ascii="Times New Roman" w:hAnsi="Times New Roman" w:cs="Times New Roman"/>
+          <w:sz w:val="24"/>
+          <w:szCs w:val="24"/>
+        </w:rPr>
+      </w:pPr>
+      <w:r>
+        <w:rPr>
+          <w:rFonts w:ascii="Times New Roman" w:hAnsi="Times New Roman" w:cs="Times New Roman"/>
+          <w:sz w:val="24"/>
+          <w:szCs w:val="24"/>
+        </w:rPr>
+        <w:t xml:space="preserve">college for the female students. The objective of the cell is to promote intellectual &amp; cultural </w:t>
+      </w:r>
+    </w:p>
+    <w:p>
+      <w:pPr>
+        <w:spacing w:after="0" w:line="240" w:lineRule="auto"/>
+        <w:ind w:left="420"/>
+        <w:rPr>
+          <w:rFonts w:ascii="Times New Roman" w:hAnsi="Times New Roman" w:cs="Times New Roman"/>
+          <w:sz w:val="24"/>
+          <w:szCs w:val="24"/>
+        </w:rPr>
+      </w:pPr>
+      <w:r>
+        <w:rPr>
+          <w:rFonts w:ascii="Times New Roman" w:hAnsi="Times New Roman" w:cs="Times New Roman"/>
+          <w:sz w:val="24"/>
+          <w:szCs w:val="24"/>
+        </w:rPr>
+        <w:t xml:space="preserve">activities, to enhance self-esteem&amp; to develop critical thinking ability of girl student. They can </w:t>
+      </w:r>
+    </w:p>
+    <w:p>
+      <w:pPr>
+        <w:spacing w:after="0" w:line="240" w:lineRule="auto"/>
+        <w:ind w:left="420"/>
+        <w:rPr>
+          <w:rFonts w:ascii="Times New Roman" w:hAnsi="Times New Roman" w:cs="Times New Roman"/>
+          <w:sz w:val="24"/>
+          <w:szCs w:val="24"/>
+        </w:rPr>
+      </w:pPr>
+      <w:r>
+        <w:rPr>
+          <w:rFonts w:ascii="Times New Roman" w:hAnsi="Times New Roman" w:cs="Times New Roman"/>
+          <w:sz w:val="24"/>
+          <w:szCs w:val="24"/>
+        </w:rPr>
+        <w:t xml:space="preserve">mail their suggestions, feedback creative contributions and can also drop box on the third floor </w:t>
+      </w:r>
+    </w:p>
+    <w:p>
+      <w:pPr>
+        <w:spacing w:after="0" w:line="240" w:lineRule="auto"/>
+        <w:ind w:left="420"/>
+        <w:rPr>
+          <w:rFonts w:ascii="Times New Roman" w:hAnsi="Times New Roman" w:cs="Times New Roman"/>
+          <w:sz w:val="24"/>
+          <w:szCs w:val="24"/>
+        </w:rPr>
+      </w:pPr>
+      <w:r>
+        <w:rPr>
+          <w:rFonts w:ascii="Times New Roman" w:hAnsi="Times New Roman" w:cs="Times New Roman"/>
+          <w:sz w:val="24"/>
+          <w:szCs w:val="24"/>
+        </w:rPr>
+        <w:t>next to administrative office.</w:t>
+      </w:r>
+    </w:p>
+    <w:p>
+      <w:pPr>
+        <w:spacing w:after="0" w:line="240" w:lineRule="auto"/>
+        <w:ind w:left="420"/>
+        <w:rPr>
+          <w:rFonts w:ascii="Times New Roman" w:hAnsi="Times New Roman" w:cs="Times New Roman"/>
+          <w:sz w:val="24"/>
+          <w:szCs w:val="24"/>
+        </w:rPr>
+      </w:pPr>
+    </w:p>
+    <w:p>
+      <w:pPr>
+        <w:spacing w:line="240" w:lineRule="auto"/>
+        <w:ind w:left="420"/>
+        <w:rPr>
+          <w:rFonts w:ascii="Times New Roman" w:hAnsi="Times New Roman" w:cs="Times New Roman"/>
+          <w:b/>
+          <w:bCs/>
+          <w:sz w:val="24"/>
+          <w:szCs w:val="24"/>
+        </w:rPr>
+      </w:pPr>
+      <w:r>
+        <w:rPr>
+          <w:rFonts w:ascii="Times New Roman" w:hAnsi="Times New Roman" w:cs="Times New Roman"/>
+          <w:b/>
+          <w:bCs/>
+          <w:sz w:val="24"/>
+          <w:szCs w:val="24"/>
+        </w:rPr>
+        <w:t xml:space="preserve">PLACEMENT &amp; CAREER COUNSELLING CELL: </w:t>
+      </w:r>
+    </w:p>
+    <w:p>
+      <w:pPr>
+        <w:spacing w:line="240" w:lineRule="auto"/>
+        <w:ind w:left="420"/>
+        <w:rPr>
+          <w:rFonts w:ascii="Times New Roman" w:hAnsi="Times New Roman" w:cs="Times New Roman"/>
+          <w:sz w:val="24"/>
+          <w:szCs w:val="24"/>
+        </w:rPr>
+      </w:pPr>
+      <w:r>
+        <w:rPr>
+          <w:rFonts w:ascii="Times New Roman" w:hAnsi="Times New Roman" w:cs="Times New Roman"/>
+          <w:sz w:val="24"/>
+          <w:szCs w:val="24"/>
+        </w:rPr>
+        <w:t>The College Placement &amp; Career Counselling Cell invites some very reputed corporate to conduct interviews at the college every year. The firms like FBB Group, ICICI Bank, Kotak Mahindra Bank, Reliance Telecom, Transforms India, etc. visit our college and recruit students. In Addition, under the banner of Career Counselling Cell, the college invites experts and experienced professionals from the industry &amp; corporate world to guide the students about their prospects. Thus, the placement &amp; career counselling cell make shift in students future ready.</w:t>
+      </w:r>
+    </w:p>
+    <w:p>
+      <w:pPr>
+        <w:spacing w:line="240" w:lineRule="auto"/>
+        <w:rPr>
+          <w:rFonts w:ascii="Times New Roman" w:hAnsi="Times New Roman" w:cs="Times New Roman"/>
+          <w:sz w:val="24"/>
+          <w:szCs w:val="24"/>
+        </w:rPr>
+      </w:pPr>
+      <w:r>
+        <w:rPr>
+          <w:rFonts w:ascii="Times New Roman" w:hAnsi="Times New Roman" w:cs="Times New Roman"/>
+          <w:sz w:val="24"/>
+          <w:szCs w:val="24"/>
+        </w:rPr>
+        <w:tab/>
+      </w:r>
+    </w:p>
+    <w:p>
+      <w:pPr>
+        <w:spacing w:line="240" w:lineRule="auto"/>
+        <w:rPr>
+          <w:rFonts w:ascii="Times New Roman" w:hAnsi="Times New Roman" w:cs="Times New Roman"/>
+          <w:sz w:val="24"/>
+          <w:szCs w:val="24"/>
+        </w:rPr>
+      </w:pPr>
+    </w:p>
+    <w:p>
+      <w:pPr>
+        <w:spacing w:line="240" w:lineRule="auto"/>
+        <w:rPr>
+          <w:rFonts w:ascii="Times New Roman" w:hAnsi="Times New Roman" w:cs="Times New Roman"/>
+          <w:sz w:val="24"/>
+          <w:szCs w:val="24"/>
+        </w:rPr>
+      </w:pPr>
+    </w:p>
+    <w:p>
+      <w:pPr>
+        <w:spacing w:line="240" w:lineRule="auto"/>
+        <w:rPr>
+          <w:rFonts w:ascii="Times New Roman" w:hAnsi="Times New Roman" w:cs="Times New Roman"/>
+          <w:sz w:val="24"/>
+          <w:szCs w:val="24"/>
+        </w:rPr>
+      </w:pPr>
+      <w:r>
+        <w:rPr>
+          <w:rFonts w:ascii="Times New Roman" w:hAnsi="Times New Roman" w:cs="Times New Roman"/>
+          <w:sz w:val="24"/>
+          <w:szCs w:val="24"/>
+        </w:rPr>
+        <w:tab/>
+      </w:r>
+    </w:p>
+    <w:p>
+      <w:pPr>
+        <w:rPr>
+          <w:rFonts w:ascii="Times New Roman" w:hAnsi="Times New Roman" w:cs="Times New Roman"/>
+          <w:sz w:val="28"/>
+          <w:szCs w:val="24"/>
+        </w:rPr>
+      </w:pPr>
+      <w:r>
+        <w:rPr>
+          <w:rFonts w:ascii="Times New Roman" w:hAnsi="Times New Roman" w:cs="Times New Roman"/>
+          <w:sz w:val="24"/>
+          <w:szCs w:val="24"/>
+        </w:rPr>
+        <w:br w:type="page"/>
+      </w:r>
+      <w:r>
+        <w:rPr>
+          <w:rFonts w:ascii="Times New Roman" w:hAnsi="Times New Roman" w:cs="Times New Roman"/>
+          <w:sz w:val="28"/>
+          <w:szCs w:val="24"/>
+        </w:rPr>
+        <w:lastRenderedPageBreak/>
+        <w:tab/>
+      </w:r>
+    </w:p>
+    <w:p>
+      <w:pPr>
+        <w:pStyle w:val="ListParagraph"/>
+        <w:numPr>
+          <w:ilvl w:val="1"/>
+          <w:numId w:val="2"/>
+        </w:numPr>
+        <w:jc w:val="center"/>
+        <w:rPr>
+          <w:rFonts w:ascii="Times New Roman" w:hAnsi="Times New Roman" w:cs="Times New Roman"/>
+          <w:b/>
+          <w:bCs/>
+          <w:sz w:val="28"/>
+          <w:szCs w:val="24"/>
+        </w:rPr>
+      </w:pPr>
+      <w:r>
+        <w:rPr>
+          <w:rFonts w:ascii="Times New Roman" w:hAnsi="Times New Roman" w:cs="Times New Roman"/>
+          <w:b/>
+          <w:bCs/>
+          <w:sz w:val="28"/>
+          <w:szCs w:val="24"/>
+        </w:rPr>
+        <w:t>Institute Structure / Chart</w:t>
+      </w:r>
+    </w:p>
+    <w:p>
+      <w:pPr>
+        <w:rPr>
+          <w:rFonts w:ascii="Times New Roman" w:hAnsi="Times New Roman" w:cs="Times New Roman"/>
+          <w:b/>
+          <w:bCs/>
+          <w:sz w:val="28"/>
+          <w:szCs w:val="24"/>
+        </w:rPr>
+      </w:pPr>
+    </w:p>
+    <w:p>
+      <w:pPr>
+        <w:rPr>
+          <w:rFonts w:ascii="Times New Roman" w:hAnsi="Times New Roman" w:cs="Times New Roman"/>
+          <w:b/>
+          <w:bCs/>
+          <w:sz w:val="28"/>
+          <w:szCs w:val="24"/>
+        </w:rPr>
+      </w:pPr>
+    </w:p>
+    <w:p>
+      <w:pPr>
+        <w:ind w:firstLine="720"/>
+      </w:pPr>
+      <w:r>
+        <w:drawing>
+          <wp:inline distT="0" distB="0" distL="0" distR="0" wp14:anchorId="41550F2F" wp14:editId="346B76AB">
+            <wp:extent cx="5722620" cy="5532120"/>
+            <wp:effectExtent l="0" t="0" r="0" b="0"/>
+            <wp:docPr id="403334044" name="Picture 2"/>
+            <wp:cNvGraphicFramePr>
+              <a:graphicFrameLocks xmlns:a="http://schemas.openxmlformats.org/drawingml/2006/main" noChangeAspect="1"/>
+            </wp:cNvGraphicFramePr>
+            <a:graphic xmlns:a="http://schemas.openxmlformats.org/drawingml/2006/main">
+              <a:graphicData uri="http://schemas.openxmlformats.org/drawingml/2006/picture">
+                <pic:pic xmlns:pic="http://schemas.openxmlformats.org/drawingml/2006/picture">
+                  <pic:nvPicPr>
+                    <pic:cNvPr id="0" name="Picture 6"/>
+                    <pic:cNvPicPr>
+                      <a:picLocks noChangeAspect="1" noChangeArrowheads="1"/>
+                    </pic:cNvPicPr>
+                  </pic:nvPicPr>
+                  <pic:blipFill>
+                    <a:blip r:embed="rId10">
+                      <a:extLst>
+                        <a:ext uri="{28A0092B-C50C-407E-A947-70E740481C1C}">
+                          <a14:useLocalDpi xmlns:a14="http://schemas.microsoft.com/office/drawing/2010/main" val="0"/>
+                        </a:ext>
+                      </a:extLst>
+                    </a:blip>
+                    <a:srcRect/>
+                    <a:stretch>
+                      <a:fillRect/>
+                    </a:stretch>
+                  </pic:blipFill>
+                  <pic:spPr bwMode="auto">
+                    <a:xfrm>
+                      <a:off x="0" y="0"/>
+                      <a:ext cx="5722620" cy="5532120"/>
+                    </a:xfrm>
+                    <a:prstGeom prst="rect">
+                      <a:avLst/>
+                    </a:prstGeom>
+                    <a:noFill/>
+                    <a:ln>
+                      <a:noFill/>
+                    </a:ln>
+                  </pic:spPr>
+                </pic:pic>
+              </a:graphicData>
+            </a:graphic>
+          </wp:inline>
+        </w:drawing>
+      </w:r>
+    </w:p>
+    <w:p>
+      <w:r>
+        <w:br w:type="page"/>
+      </w:r>
+    </w:p>
+    <w:p>
+      <w:pPr>
+        <w:ind w:firstLine="720"/>
+      </w:pPr>
+    </w:p>
+    <w:p>
+      <w:pPr>
+        <w:ind w:firstLine="720"/>
+      </w:pPr>
+    </w:p>
+    <w:p>
+      <w:pPr>
+        <w:spacing w:after="0"/>
+        <w:ind w:firstLine="720"/>
+        <w:jc w:val="center"/>
+        <w:rPr>
+          <w:rFonts w:ascii="Times New Roman" w:hAnsi="Times New Roman" w:cs="Times New Roman"/>
+          <w:b/>
+          <w:bCs/>
+          <w:sz w:val="96"/>
+          <w:szCs w:val="96"/>
+        </w:rPr>
+      </w:pPr>
+    </w:p>
+    <w:p>
+      <w:pPr>
+        <w:spacing w:after="0"/>
+        <w:ind w:firstLine="720"/>
+        <w:jc w:val="center"/>
+        <w:rPr>
+          <w:rFonts w:ascii="Times New Roman" w:hAnsi="Times New Roman" w:cs="Times New Roman"/>
+          <w:b/>
+          <w:bCs/>
+          <w:sz w:val="96"/>
+          <w:szCs w:val="96"/>
+        </w:rPr>
+      </w:pPr>
+    </w:p>
+    <w:p>
+      <w:pPr>
+        <w:spacing w:after="0"/>
+        <w:ind w:firstLine="720"/>
+        <w:jc w:val="center"/>
+        <w:rPr>
+          <w:rFonts w:ascii="Times New Roman" w:hAnsi="Times New Roman" w:cs="Times New Roman"/>
+          <w:b/>
+          <w:bCs/>
+          <w:sz w:val="96"/>
+          <w:szCs w:val="96"/>
+        </w:rPr>
+      </w:pPr>
+    </w:p>
+    <w:p>
+      <w:pPr>
+        <w:spacing w:after="0"/>
+        <w:ind w:left="1440" w:firstLine="720"/>
+        <w:rPr>
+          <w:rFonts w:ascii="Times New Roman" w:hAnsi="Times New Roman" w:cs="Times New Roman"/>
+          <w:b/>
+          <w:bCs/>
+          <w:sz w:val="72"/>
+          <w:szCs w:val="72"/>
+        </w:rPr>
+      </w:pPr>
+      <w:r>
+        <w:rPr>
+          <w:rFonts w:ascii="Times New Roman" w:hAnsi="Times New Roman" w:cs="Times New Roman"/>
+          <w:b/>
+          <w:bCs/>
+          <w:sz w:val="96"/>
+          <w:szCs w:val="96"/>
+        </w:rPr>
+        <w:t xml:space="preserve"> </w:t>
+      </w:r>
+    </w:p>
+    <w:p>
+      <w:pPr>
+        <w:spacing w:after="0"/>
+        <w:ind w:left="1440" w:firstLine="720"/>
+        <w:jc w:val="both"/>
+        <w:rPr>
+          <w:rFonts w:ascii="Times New Roman" w:hAnsi="Times New Roman" w:cs="Times New Roman"/>
+          <w:b/>
+          <w:bCs/>
+          <w:sz w:val="96"/>
+          <w:szCs w:val="96"/>
+        </w:rPr>
+      </w:pPr>
+      <w:r>
+        <w:rPr>
+          <w:rFonts w:ascii="Times New Roman" w:hAnsi="Times New Roman" w:cs="Times New Roman"/>
+          <w:b/>
+          <w:bCs/>
+          <w:sz w:val="96"/>
+          <w:szCs w:val="96"/>
+        </w:rPr>
+        <w:t xml:space="preserve">  </w:t>
+      </w:r>
+      <w:r>
+        <w:rPr>
+          <w:rFonts w:ascii="Times New Roman" w:hAnsi="Times New Roman" w:cs="Times New Roman"/>
+          <w:b/>
+          <w:bCs/>
+          <w:sz w:val="96"/>
+          <w:szCs w:val="96"/>
+        </w:rPr>
+        <w:t>CHAPTER: 2</w:t>
+      </w:r>
+    </w:p>
+    <w:p>
+      <w:pPr>
+        <w:spacing w:after="0"/>
+        <w:ind w:firstLine="720"/>
+        <w:rPr>
+          <w:rFonts w:ascii="Times New Roman" w:hAnsi="Times New Roman" w:cs="Times New Roman"/>
+          <w:b/>
+          <w:bCs/>
+          <w:sz w:val="72"/>
+          <w:szCs w:val="88"/>
+        </w:rPr>
+      </w:pPr>
+      <w:r>
+        <w:rPr>
+          <w:rFonts w:ascii="Times New Roman" w:hAnsi="Times New Roman" w:cs="Times New Roman"/>
+          <w:b/>
+          <w:bCs/>
+          <w:sz w:val="72"/>
+          <w:szCs w:val="88"/>
+        </w:rPr>
+        <w:t>EXISTING SYSTEM STUDY</w:t>
+      </w:r>
+    </w:p>
+    <w:p>
+      <w:pPr>
+        <w:rPr>
+          <w:rFonts w:ascii="Times New Roman" w:hAnsi="Times New Roman" w:cs="Times New Roman"/>
+          <w:b/>
+          <w:bCs/>
+          <w:sz w:val="72"/>
+          <w:szCs w:val="88"/>
+        </w:rPr>
+      </w:pPr>
+      <w:r>
+        <w:rPr>
+          <w:rFonts w:ascii="Times New Roman" w:hAnsi="Times New Roman" w:cs="Times New Roman"/>
+          <w:b/>
+          <w:bCs/>
+          <w:sz w:val="72"/>
+          <w:szCs w:val="88"/>
+        </w:rPr>
+        <w:br w:type="page"/>
+      </w:r>
+    </w:p>
+    <w:p>
+      <w:pPr>
+        <w:spacing w:after="0"/>
+        <w:ind w:firstLine="720"/>
+        <w:rPr>
+          <w:rFonts w:ascii="Times New Roman" w:hAnsi="Times New Roman" w:cs="Times New Roman"/>
+          <w:b/>
+          <w:bCs/>
+          <w:sz w:val="28"/>
+          <w:szCs w:val="88"/>
+        </w:rPr>
+      </w:pPr>
+    </w:p>
+    <w:p>
+      <w:pPr>
+        <w:spacing w:after="0"/>
+        <w:ind w:firstLine="720"/>
+        <w:jc w:val="center"/>
+        <w:rPr>
+          <w:rFonts w:ascii="Times New Roman" w:hAnsi="Times New Roman" w:cs="Times New Roman"/>
+          <w:b/>
+          <w:bCs/>
+          <w:sz w:val="28"/>
+          <w:szCs w:val="88"/>
+        </w:rPr>
+      </w:pPr>
+      <w:r>
+        <w:rPr>
+          <w:rFonts w:ascii="Times New Roman" w:hAnsi="Times New Roman" w:cs="Times New Roman"/>
+          <w:b/>
+          <w:bCs/>
+          <w:sz w:val="28"/>
+          <w:szCs w:val="88"/>
+        </w:rPr>
+        <w:t>2.1</w:t>
+      </w:r>
+      <w:r>
+        <w:t xml:space="preserve"> </w:t>
+      </w:r>
+      <w:r>
+        <w:rPr>
+          <w:rFonts w:ascii="Times New Roman" w:hAnsi="Times New Roman" w:cs="Times New Roman"/>
+          <w:b/>
+          <w:bCs/>
+          <w:sz w:val="28"/>
+          <w:szCs w:val="88"/>
+        </w:rPr>
+        <w:t>Major Components / Flow</w:t>
+      </w:r>
+    </w:p>
+    <w:p>
+      <w:pPr>
+        <w:spacing w:after="0"/>
+        <w:rPr>
+          <w:rFonts w:ascii="Times New Roman" w:hAnsi="Times New Roman" w:cs="Times New Roman"/>
+          <w:b/>
+          <w:bCs/>
+          <w:sz w:val="28"/>
+          <w:szCs w:val="88"/>
+        </w:rPr>
+      </w:pPr>
+      <w:r>
+        <w:rPr>
+          <w:rFonts w:ascii="Times New Roman" w:hAnsi="Times New Roman" w:cs="Times New Roman"/>
+          <w:b/>
+          <w:bCs/>
+          <w:sz w:val="28"/>
+          <w:szCs w:val="88"/>
+        </w:rPr>
+        <w:tab/>
+      </w:r>
+    </w:p>
+    <w:p>
+      <w:pPr>
+        <w:spacing w:after="0"/>
+        <w:rPr>
+          <w:rFonts w:ascii="Times New Roman" w:hAnsi="Times New Roman" w:cs="Times New Roman"/>
+          <w:sz w:val="24"/>
+          <w:szCs w:val="88"/>
+        </w:rPr>
+      </w:pPr>
+      <w:r>
+        <w:rPr>
+          <w:rFonts w:ascii="Times New Roman" w:hAnsi="Times New Roman" w:cs="Times New Roman"/>
+          <w:b/>
+          <w:bCs/>
+          <w:sz w:val="28"/>
+          <w:szCs w:val="88"/>
+        </w:rPr>
+        <w:tab/>
+      </w:r>
     </w:p>
     <w:sectPr>
-      <w:headerReference w:type="default" r:id="rId7"/>
-      <w:footerReference w:type="default" r:id="rId8"/>
+      <w:headerReference w:type="default" r:id="rId11"/>
+      <w:footerReference w:type="default" r:id="rId12"/>
       <w:pgSz w:w="11906" w:h="16838"/>
       <w:pgMar w:top="720" w:right="720" w:bottom="720" w:left="720" w:header="708" w:footer="567" w:gutter="0"/>
       <w:pgBorders w:offsetFrom="page">
@@ -11844,6 +14586,268 @@
 <file path=word/numbering.xml><?xml version="1.0" encoding="utf-8"?>
 <w:numbering xmlns:wpc="http://schemas.microsoft.com/office/word/2010/wordprocessingCanvas" xmlns:cx="http://schemas.microsoft.com/office/drawing/2014/chartex" xmlns:cx1="http://schemas.microsoft.com/office/drawing/2015/9/8/chartex" xmlns:cx2="http://schemas.microsoft.com/office/drawing/2015/10/21/chartex" xmlns:cx3="http://schemas.microsoft.com/office/drawing/2016/5/9/chartex" xmlns:cx4="http://schemas.microsoft.com/office/drawing/2016/5/10/chartex" xmlns:cx5="http://schemas.microsoft.com/office/drawing/2016/5/11/chartex" xmlns:cx6="http://schemas.microsoft.com/office/drawing/2016/5/12/chartex" xmlns:cx7="http://schemas.microsoft.com/office/drawing/2016/5/13/chartex" xmlns:cx8="http://schemas.microsoft.com/office/drawing/2016/5/14/chartex" xmlns:mc="http://schemas.openxmlformats.org/markup-compatibility/2006" xmlns:aink="http://schemas.microsoft.com/office/drawing/2016/ink" xmlns:am3d="http://schemas.microsoft.com/office/drawing/2017/model3d" xmlns:o="urn:schemas-microsoft-com:office:office" xmlns:oel="http://schemas.microsoft.com/office/2019/extlst" xmlns:r="http://schemas.openxmlformats.org/officeDocument/2006/relationships" xmlns:m="http://schemas.openxmlformats.org/officeDocument/2006/math" xmlns:v="urn:schemas-microsoft-com:vml" xmlns:wp14="http://schemas.microsoft.com/office/word/2010/wordprocessingDrawing" xmlns:wp="http://schemas.openxmlformats.org/drawingml/2006/wordprocessingDrawing" xmlns:w10="urn:schemas-microsoft-com:office:word" xmlns:w="http://schemas.openxmlformats.org/wordprocessingml/2006/main" xmlns:w14="http://schemas.microsoft.com/office/word/2010/wordml" xmlns:w15="http://schemas.microsoft.com/office/word/2012/wordml" xmlns:w16cex="http://schemas.microsoft.com/office/word/2018/wordml/cex" xmlns:w16cid="http://schemas.microsoft.com/office/word/2016/wordml/cid" xmlns:w16="http://schemas.microsoft.com/office/word/2018/wordml" xmlns:w16sdtdh="http://schemas.microsoft.com/office/word/2020/wordml/sdtdatahash" xmlns:w16se="http://schemas.microsoft.com/office/word/2015/wordml/symex" xmlns:wpg="http://schemas.microsoft.com/office/word/2010/wordprocessingGroup" xmlns:wpi="http://schemas.microsoft.com/office/word/2010/wordprocessingInk" xmlns:wne="http://schemas.microsoft.com/office/word/2006/wordml" xmlns:wps="http://schemas.microsoft.com/office/word/2010/wordprocessingShape" mc:Ignorable="w14 w15 w16se w16cid w16 w16cex w16sdtdh wp14">
   <w:abstractNum w:abstractNumId="0" w15:restartNumberingAfterBreak="0">
+    <w:nsid w:val="07A31ADD"/>
+    <w:multiLevelType w:val="multilevel"/>
+    <w:tmpl w:val="992E0A66"/>
+    <w:lvl w:ilvl="0">
+      <w:start w:val="1"/>
+      <w:numFmt w:val="bullet"/>
+      <w:lvlText w:val=""/>
+      <w:lvlJc w:val="left"/>
+      <w:pPr>
+        <w:tabs>
+          <w:tab w:val="num" w:pos="720"/>
+        </w:tabs>
+        <w:ind w:left="720" w:hanging="360"/>
+      </w:pPr>
+      <w:rPr>
+        <w:rFonts w:ascii="Symbol" w:hAnsi="Symbol" w:hint="default"/>
+        <w:sz w:val="20"/>
+      </w:rPr>
+    </w:lvl>
+    <w:lvl w:ilvl="1" w:tentative="1">
+      <w:start w:val="1"/>
+      <w:numFmt w:val="bullet"/>
+      <w:lvlText w:val="o"/>
+      <w:lvlJc w:val="left"/>
+      <w:pPr>
+        <w:tabs>
+          <w:tab w:val="num" w:pos="1440"/>
+        </w:tabs>
+        <w:ind w:left="1440" w:hanging="360"/>
+      </w:pPr>
+      <w:rPr>
+        <w:rFonts w:ascii="Courier New" w:hAnsi="Courier New" w:hint="default"/>
+        <w:sz w:val="20"/>
+      </w:rPr>
+    </w:lvl>
+    <w:lvl w:ilvl="2" w:tentative="1">
+      <w:start w:val="1"/>
+      <w:numFmt w:val="bullet"/>
+      <w:lvlText w:val=""/>
+      <w:lvlJc w:val="left"/>
+      <w:pPr>
+        <w:tabs>
+          <w:tab w:val="num" w:pos="2160"/>
+        </w:tabs>
+        <w:ind w:left="2160" w:hanging="360"/>
+      </w:pPr>
+      <w:rPr>
+        <w:rFonts w:ascii="Wingdings" w:hAnsi="Wingdings" w:hint="default"/>
+        <w:sz w:val="20"/>
+      </w:rPr>
+    </w:lvl>
+    <w:lvl w:ilvl="3" w:tentative="1">
+      <w:start w:val="1"/>
+      <w:numFmt w:val="bullet"/>
+      <w:lvlText w:val=""/>
+      <w:lvlJc w:val="left"/>
+      <w:pPr>
+        <w:tabs>
+          <w:tab w:val="num" w:pos="2880"/>
+        </w:tabs>
+        <w:ind w:left="2880" w:hanging="360"/>
+      </w:pPr>
+      <w:rPr>
+        <w:rFonts w:ascii="Wingdings" w:hAnsi="Wingdings" w:hint="default"/>
+        <w:sz w:val="20"/>
+      </w:rPr>
+    </w:lvl>
+    <w:lvl w:ilvl="4" w:tentative="1">
+      <w:start w:val="1"/>
+      <w:numFmt w:val="bullet"/>
+      <w:lvlText w:val=""/>
+      <w:lvlJc w:val="left"/>
+      <w:pPr>
+        <w:tabs>
+          <w:tab w:val="num" w:pos="3600"/>
+        </w:tabs>
+        <w:ind w:left="3600" w:hanging="360"/>
+      </w:pPr>
+      <w:rPr>
+        <w:rFonts w:ascii="Wingdings" w:hAnsi="Wingdings" w:hint="default"/>
+        <w:sz w:val="20"/>
+      </w:rPr>
+    </w:lvl>
+    <w:lvl w:ilvl="5" w:tentative="1">
+      <w:start w:val="1"/>
+      <w:numFmt w:val="bullet"/>
+      <w:lvlText w:val=""/>
+      <w:lvlJc w:val="left"/>
+      <w:pPr>
+        <w:tabs>
+          <w:tab w:val="num" w:pos="4320"/>
+        </w:tabs>
+        <w:ind w:left="4320" w:hanging="360"/>
+      </w:pPr>
+      <w:rPr>
+        <w:rFonts w:ascii="Wingdings" w:hAnsi="Wingdings" w:hint="default"/>
+        <w:sz w:val="20"/>
+      </w:rPr>
+    </w:lvl>
+    <w:lvl w:ilvl="6" w:tentative="1">
+      <w:start w:val="1"/>
+      <w:numFmt w:val="bullet"/>
+      <w:lvlText w:val=""/>
+      <w:lvlJc w:val="left"/>
+      <w:pPr>
+        <w:tabs>
+          <w:tab w:val="num" w:pos="5040"/>
+        </w:tabs>
+        <w:ind w:left="5040" w:hanging="360"/>
+      </w:pPr>
+      <w:rPr>
+        <w:rFonts w:ascii="Wingdings" w:hAnsi="Wingdings" w:hint="default"/>
+        <w:sz w:val="20"/>
+      </w:rPr>
+    </w:lvl>
+    <w:lvl w:ilvl="7" w:tentative="1">
+      <w:start w:val="1"/>
+      <w:numFmt w:val="bullet"/>
+      <w:lvlText w:val=""/>
+      <w:lvlJc w:val="left"/>
+      <w:pPr>
+        <w:tabs>
+          <w:tab w:val="num" w:pos="5760"/>
+        </w:tabs>
+        <w:ind w:left="5760" w:hanging="360"/>
+      </w:pPr>
+      <w:rPr>
+        <w:rFonts w:ascii="Wingdings" w:hAnsi="Wingdings" w:hint="default"/>
+        <w:sz w:val="20"/>
+      </w:rPr>
+    </w:lvl>
+    <w:lvl w:ilvl="8" w:tentative="1">
+      <w:start w:val="1"/>
+      <w:numFmt w:val="bullet"/>
+      <w:lvlText w:val=""/>
+      <w:lvlJc w:val="left"/>
+      <w:pPr>
+        <w:tabs>
+          <w:tab w:val="num" w:pos="6480"/>
+        </w:tabs>
+        <w:ind w:left="6480" w:hanging="360"/>
+      </w:pPr>
+      <w:rPr>
+        <w:rFonts w:ascii="Wingdings" w:hAnsi="Wingdings" w:hint="default"/>
+        <w:sz w:val="20"/>
+      </w:rPr>
+    </w:lvl>
+  </w:abstractNum>
+  <w:abstractNum w:abstractNumId="1" w15:restartNumberingAfterBreak="0">
+    <w:nsid w:val="1FF4003C"/>
+    <w:multiLevelType w:val="hybridMultilevel"/>
+    <w:tmpl w:val="5DFCE332"/>
+    <w:lvl w:ilvl="0" w:tplc="2CBA2C4A">
+      <w:start w:val="261"/>
+      <w:numFmt w:val="bullet"/>
+      <w:lvlText w:val="-"/>
+      <w:lvlJc w:val="left"/>
+      <w:pPr>
+        <w:ind w:left="720" w:hanging="360"/>
+      </w:pPr>
+      <w:rPr>
+        <w:rFonts w:ascii="Times New Roman" w:eastAsiaTheme="minorHAnsi" w:hAnsi="Times New Roman" w:cs="Times New Roman" w:hint="default"/>
+      </w:rPr>
+    </w:lvl>
+    <w:lvl w:ilvl="1" w:tplc="40090003" w:tentative="1">
+      <w:start w:val="1"/>
+      <w:numFmt w:val="bullet"/>
+      <w:lvlText w:val="o"/>
+      <w:lvlJc w:val="left"/>
+      <w:pPr>
+        <w:ind w:left="1440" w:hanging="360"/>
+      </w:pPr>
+      <w:rPr>
+        <w:rFonts w:ascii="Courier New" w:hAnsi="Courier New" w:cs="Courier New" w:hint="default"/>
+      </w:rPr>
+    </w:lvl>
+    <w:lvl w:ilvl="2" w:tplc="40090005" w:tentative="1">
+      <w:start w:val="1"/>
+      <w:numFmt w:val="bullet"/>
+      <w:lvlText w:val=""/>
+      <w:lvlJc w:val="left"/>
+      <w:pPr>
+        <w:ind w:left="2160" w:hanging="360"/>
+      </w:pPr>
+      <w:rPr>
+        <w:rFonts w:ascii="Wingdings" w:hAnsi="Wingdings" w:hint="default"/>
+      </w:rPr>
+    </w:lvl>
+    <w:lvl w:ilvl="3" w:tplc="40090001" w:tentative="1">
+      <w:start w:val="1"/>
+      <w:numFmt w:val="bullet"/>
+      <w:lvlText w:val=""/>
+      <w:lvlJc w:val="left"/>
+      <w:pPr>
+        <w:ind w:left="2880" w:hanging="360"/>
+      </w:pPr>
+      <w:rPr>
+        <w:rFonts w:ascii="Symbol" w:hAnsi="Symbol" w:hint="default"/>
+      </w:rPr>
+    </w:lvl>
+    <w:lvl w:ilvl="4" w:tplc="40090003" w:tentative="1">
+      <w:start w:val="1"/>
+      <w:numFmt w:val="bullet"/>
+      <w:lvlText w:val="o"/>
+      <w:lvlJc w:val="left"/>
+      <w:pPr>
+        <w:ind w:left="3600" w:hanging="360"/>
+      </w:pPr>
+      <w:rPr>
+        <w:rFonts w:ascii="Courier New" w:hAnsi="Courier New" w:cs="Courier New" w:hint="default"/>
+      </w:rPr>
+    </w:lvl>
+    <w:lvl w:ilvl="5" w:tplc="40090005" w:tentative="1">
+      <w:start w:val="1"/>
+      <w:numFmt w:val="bullet"/>
+      <w:lvlText w:val=""/>
+      <w:lvlJc w:val="left"/>
+      <w:pPr>
+        <w:ind w:left="4320" w:hanging="360"/>
+      </w:pPr>
+      <w:rPr>
+        <w:rFonts w:ascii="Wingdings" w:hAnsi="Wingdings" w:hint="default"/>
+      </w:rPr>
+    </w:lvl>
+    <w:lvl w:ilvl="6" w:tplc="40090001" w:tentative="1">
+      <w:start w:val="1"/>
+      <w:numFmt w:val="bullet"/>
+      <w:lvlText w:val=""/>
+      <w:lvlJc w:val="left"/>
+      <w:pPr>
+        <w:ind w:left="5040" w:hanging="360"/>
+      </w:pPr>
+      <w:rPr>
+        <w:rFonts w:ascii="Symbol" w:hAnsi="Symbol" w:hint="default"/>
+      </w:rPr>
+    </w:lvl>
+    <w:lvl w:ilvl="7" w:tplc="40090003" w:tentative="1">
+      <w:start w:val="1"/>
+      <w:numFmt w:val="bullet"/>
+      <w:lvlText w:val="o"/>
+      <w:lvlJc w:val="left"/>
+      <w:pPr>
+        <w:ind w:left="5760" w:hanging="360"/>
+      </w:pPr>
+      <w:rPr>
+        <w:rFonts w:ascii="Courier New" w:hAnsi="Courier New" w:cs="Courier New" w:hint="default"/>
+      </w:rPr>
+    </w:lvl>
+    <w:lvl w:ilvl="8" w:tplc="40090005" w:tentative="1">
+      <w:start w:val="1"/>
+      <w:numFmt w:val="bullet"/>
+      <w:lvlText w:val=""/>
+      <w:lvlJc w:val="left"/>
+      <w:pPr>
+        <w:ind w:left="6480" w:hanging="360"/>
+      </w:pPr>
+      <w:rPr>
+        <w:rFonts w:ascii="Wingdings" w:hAnsi="Wingdings" w:hint="default"/>
+      </w:rPr>
+    </w:lvl>
+  </w:abstractNum>
+  <w:abstractNum w:abstractNumId="2" w15:restartNumberingAfterBreak="0">
     <w:nsid w:val="235A5C03"/>
     <w:multiLevelType w:val="hybridMultilevel"/>
     <w:tmpl w:val="580C4834"/>
@@ -12064,8 +15068,398 @@
       </w:rPr>
     </w:lvl>
   </w:abstractNum>
+  <w:abstractNum w:abstractNumId="3" w15:restartNumberingAfterBreak="0">
+    <w:nsid w:val="44FC4CE5"/>
+    <w:multiLevelType w:val="multilevel"/>
+    <w:tmpl w:val="4AB69B80"/>
+    <w:lvl w:ilvl="0">
+      <w:start w:val="1"/>
+      <w:numFmt w:val="bullet"/>
+      <w:lvlText w:val=""/>
+      <w:lvlJc w:val="left"/>
+      <w:pPr>
+        <w:tabs>
+          <w:tab w:val="num" w:pos="720"/>
+        </w:tabs>
+        <w:ind w:left="720" w:hanging="360"/>
+      </w:pPr>
+      <w:rPr>
+        <w:rFonts w:ascii="Symbol" w:hAnsi="Symbol" w:hint="default"/>
+        <w:sz w:val="20"/>
+      </w:rPr>
+    </w:lvl>
+    <w:lvl w:ilvl="1" w:tentative="1">
+      <w:start w:val="1"/>
+      <w:numFmt w:val="bullet"/>
+      <w:lvlText w:val="o"/>
+      <w:lvlJc w:val="left"/>
+      <w:pPr>
+        <w:tabs>
+          <w:tab w:val="num" w:pos="1440"/>
+        </w:tabs>
+        <w:ind w:left="1440" w:hanging="360"/>
+      </w:pPr>
+      <w:rPr>
+        <w:rFonts w:ascii="Courier New" w:hAnsi="Courier New" w:hint="default"/>
+        <w:sz w:val="20"/>
+      </w:rPr>
+    </w:lvl>
+    <w:lvl w:ilvl="2" w:tentative="1">
+      <w:start w:val="1"/>
+      <w:numFmt w:val="bullet"/>
+      <w:lvlText w:val=""/>
+      <w:lvlJc w:val="left"/>
+      <w:pPr>
+        <w:tabs>
+          <w:tab w:val="num" w:pos="2160"/>
+        </w:tabs>
+        <w:ind w:left="2160" w:hanging="360"/>
+      </w:pPr>
+      <w:rPr>
+        <w:rFonts w:ascii="Wingdings" w:hAnsi="Wingdings" w:hint="default"/>
+        <w:sz w:val="20"/>
+      </w:rPr>
+    </w:lvl>
+    <w:lvl w:ilvl="3" w:tentative="1">
+      <w:start w:val="1"/>
+      <w:numFmt w:val="bullet"/>
+      <w:lvlText w:val=""/>
+      <w:lvlJc w:val="left"/>
+      <w:pPr>
+        <w:tabs>
+          <w:tab w:val="num" w:pos="2880"/>
+        </w:tabs>
+        <w:ind w:left="2880" w:hanging="360"/>
+      </w:pPr>
+      <w:rPr>
+        <w:rFonts w:ascii="Wingdings" w:hAnsi="Wingdings" w:hint="default"/>
+        <w:sz w:val="20"/>
+      </w:rPr>
+    </w:lvl>
+    <w:lvl w:ilvl="4" w:tentative="1">
+      <w:start w:val="1"/>
+      <w:numFmt w:val="bullet"/>
+      <w:lvlText w:val=""/>
+      <w:lvlJc w:val="left"/>
+      <w:pPr>
+        <w:tabs>
+          <w:tab w:val="num" w:pos="3600"/>
+        </w:tabs>
+        <w:ind w:left="3600" w:hanging="360"/>
+      </w:pPr>
+      <w:rPr>
+        <w:rFonts w:ascii="Wingdings" w:hAnsi="Wingdings" w:hint="default"/>
+        <w:sz w:val="20"/>
+      </w:rPr>
+    </w:lvl>
+    <w:lvl w:ilvl="5" w:tentative="1">
+      <w:start w:val="1"/>
+      <w:numFmt w:val="bullet"/>
+      <w:lvlText w:val=""/>
+      <w:lvlJc w:val="left"/>
+      <w:pPr>
+        <w:tabs>
+          <w:tab w:val="num" w:pos="4320"/>
+        </w:tabs>
+        <w:ind w:left="4320" w:hanging="360"/>
+      </w:pPr>
+      <w:rPr>
+        <w:rFonts w:ascii="Wingdings" w:hAnsi="Wingdings" w:hint="default"/>
+        <w:sz w:val="20"/>
+      </w:rPr>
+    </w:lvl>
+    <w:lvl w:ilvl="6" w:tentative="1">
+      <w:start w:val="1"/>
+      <w:numFmt w:val="bullet"/>
+      <w:lvlText w:val=""/>
+      <w:lvlJc w:val="left"/>
+      <w:pPr>
+        <w:tabs>
+          <w:tab w:val="num" w:pos="5040"/>
+        </w:tabs>
+        <w:ind w:left="5040" w:hanging="360"/>
+      </w:pPr>
+      <w:rPr>
+        <w:rFonts w:ascii="Wingdings" w:hAnsi="Wingdings" w:hint="default"/>
+        <w:sz w:val="20"/>
+      </w:rPr>
+    </w:lvl>
+    <w:lvl w:ilvl="7" w:tentative="1">
+      <w:start w:val="1"/>
+      <w:numFmt w:val="bullet"/>
+      <w:lvlText w:val=""/>
+      <w:lvlJc w:val="left"/>
+      <w:pPr>
+        <w:tabs>
+          <w:tab w:val="num" w:pos="5760"/>
+        </w:tabs>
+        <w:ind w:left="5760" w:hanging="360"/>
+      </w:pPr>
+      <w:rPr>
+        <w:rFonts w:ascii="Wingdings" w:hAnsi="Wingdings" w:hint="default"/>
+        <w:sz w:val="20"/>
+      </w:rPr>
+    </w:lvl>
+    <w:lvl w:ilvl="8" w:tentative="1">
+      <w:start w:val="1"/>
+      <w:numFmt w:val="bullet"/>
+      <w:lvlText w:val=""/>
+      <w:lvlJc w:val="left"/>
+      <w:pPr>
+        <w:tabs>
+          <w:tab w:val="num" w:pos="6480"/>
+        </w:tabs>
+        <w:ind w:left="6480" w:hanging="360"/>
+      </w:pPr>
+      <w:rPr>
+        <w:rFonts w:ascii="Wingdings" w:hAnsi="Wingdings" w:hint="default"/>
+        <w:sz w:val="20"/>
+      </w:rPr>
+    </w:lvl>
+  </w:abstractNum>
+  <w:abstractNum w:abstractNumId="4" w15:restartNumberingAfterBreak="0">
+    <w:nsid w:val="49311869"/>
+    <w:multiLevelType w:val="multilevel"/>
+    <w:tmpl w:val="6186D8D6"/>
+    <w:lvl w:ilvl="0">
+      <w:start w:val="1"/>
+      <w:numFmt w:val="decimal"/>
+      <w:lvlText w:val="%1"/>
+      <w:lvlJc w:val="left"/>
+      <w:pPr>
+        <w:ind w:left="420" w:hanging="420"/>
+      </w:pPr>
+      <w:rPr>
+        <w:rFonts w:hint="default"/>
+      </w:rPr>
+    </w:lvl>
+    <w:lvl w:ilvl="1">
+      <w:start w:val="1"/>
+      <w:numFmt w:val="decimal"/>
+      <w:lvlText w:val="%1.%2"/>
+      <w:lvlJc w:val="left"/>
+      <w:pPr>
+        <w:ind w:left="420" w:hanging="420"/>
+      </w:pPr>
+      <w:rPr>
+        <w:rFonts w:hint="default"/>
+      </w:rPr>
+    </w:lvl>
+    <w:lvl w:ilvl="2">
+      <w:start w:val="1"/>
+      <w:numFmt w:val="decimal"/>
+      <w:lvlText w:val="%1.%2.%3"/>
+      <w:lvlJc w:val="left"/>
+      <w:pPr>
+        <w:ind w:left="720" w:hanging="720"/>
+      </w:pPr>
+      <w:rPr>
+        <w:rFonts w:hint="default"/>
+      </w:rPr>
+    </w:lvl>
+    <w:lvl w:ilvl="3">
+      <w:start w:val="1"/>
+      <w:numFmt w:val="decimal"/>
+      <w:lvlText w:val="%1.%2.%3.%4"/>
+      <w:lvlJc w:val="left"/>
+      <w:pPr>
+        <w:ind w:left="1080" w:hanging="1080"/>
+      </w:pPr>
+      <w:rPr>
+        <w:rFonts w:hint="default"/>
+      </w:rPr>
+    </w:lvl>
+    <w:lvl w:ilvl="4">
+      <w:start w:val="1"/>
+      <w:numFmt w:val="decimal"/>
+      <w:lvlText w:val="%1.%2.%3.%4.%5"/>
+      <w:lvlJc w:val="left"/>
+      <w:pPr>
+        <w:ind w:left="1080" w:hanging="1080"/>
+      </w:pPr>
+      <w:rPr>
+        <w:rFonts w:hint="default"/>
+      </w:rPr>
+    </w:lvl>
+    <w:lvl w:ilvl="5">
+      <w:start w:val="1"/>
+      <w:numFmt w:val="decimal"/>
+      <w:lvlText w:val="%1.%2.%3.%4.%5.%6"/>
+      <w:lvlJc w:val="left"/>
+      <w:pPr>
+        <w:ind w:left="1440" w:hanging="1440"/>
+      </w:pPr>
+      <w:rPr>
+        <w:rFonts w:hint="default"/>
+      </w:rPr>
+    </w:lvl>
+    <w:lvl w:ilvl="6">
+      <w:start w:val="1"/>
+      <w:numFmt w:val="decimal"/>
+      <w:lvlText w:val="%1.%2.%3.%4.%5.%6.%7"/>
+      <w:lvlJc w:val="left"/>
+      <w:pPr>
+        <w:ind w:left="1440" w:hanging="1440"/>
+      </w:pPr>
+      <w:rPr>
+        <w:rFonts w:hint="default"/>
+      </w:rPr>
+    </w:lvl>
+    <w:lvl w:ilvl="7">
+      <w:start w:val="1"/>
+      <w:numFmt w:val="decimal"/>
+      <w:lvlText w:val="%1.%2.%3.%4.%5.%6.%7.%8"/>
+      <w:lvlJc w:val="left"/>
+      <w:pPr>
+        <w:ind w:left="1800" w:hanging="1800"/>
+      </w:pPr>
+      <w:rPr>
+        <w:rFonts w:hint="default"/>
+      </w:rPr>
+    </w:lvl>
+    <w:lvl w:ilvl="8">
+      <w:start w:val="1"/>
+      <w:numFmt w:val="decimal"/>
+      <w:lvlText w:val="%1.%2.%3.%4.%5.%6.%7.%8.%9"/>
+      <w:lvlJc w:val="left"/>
+      <w:pPr>
+        <w:ind w:left="2160" w:hanging="2160"/>
+      </w:pPr>
+      <w:rPr>
+        <w:rFonts w:hint="default"/>
+      </w:rPr>
+    </w:lvl>
+  </w:abstractNum>
+  <w:abstractNum w:abstractNumId="5" w15:restartNumberingAfterBreak="0">
+    <w:nsid w:val="60724F58"/>
+    <w:multiLevelType w:val="hybridMultilevel"/>
+    <w:tmpl w:val="EB62B5AE"/>
+    <w:lvl w:ilvl="0" w:tplc="16B6BC6C">
+      <w:start w:val="261"/>
+      <w:numFmt w:val="bullet"/>
+      <w:lvlText w:val="-"/>
+      <w:lvlJc w:val="left"/>
+      <w:pPr>
+        <w:ind w:left="780" w:hanging="360"/>
+      </w:pPr>
+      <w:rPr>
+        <w:rFonts w:ascii="Times New Roman" w:eastAsiaTheme="minorHAnsi" w:hAnsi="Times New Roman" w:cs="Times New Roman" w:hint="default"/>
+      </w:rPr>
+    </w:lvl>
+    <w:lvl w:ilvl="1" w:tplc="40090003" w:tentative="1">
+      <w:start w:val="1"/>
+      <w:numFmt w:val="bullet"/>
+      <w:lvlText w:val="o"/>
+      <w:lvlJc w:val="left"/>
+      <w:pPr>
+        <w:ind w:left="1500" w:hanging="360"/>
+      </w:pPr>
+      <w:rPr>
+        <w:rFonts w:ascii="Courier New" w:hAnsi="Courier New" w:cs="Courier New" w:hint="default"/>
+      </w:rPr>
+    </w:lvl>
+    <w:lvl w:ilvl="2" w:tplc="40090005" w:tentative="1">
+      <w:start w:val="1"/>
+      <w:numFmt w:val="bullet"/>
+      <w:lvlText w:val=""/>
+      <w:lvlJc w:val="left"/>
+      <w:pPr>
+        <w:ind w:left="2220" w:hanging="360"/>
+      </w:pPr>
+      <w:rPr>
+        <w:rFonts w:ascii="Wingdings" w:hAnsi="Wingdings" w:hint="default"/>
+      </w:rPr>
+    </w:lvl>
+    <w:lvl w:ilvl="3" w:tplc="40090001" w:tentative="1">
+      <w:start w:val="1"/>
+      <w:numFmt w:val="bullet"/>
+      <w:lvlText w:val=""/>
+      <w:lvlJc w:val="left"/>
+      <w:pPr>
+        <w:ind w:left="2940" w:hanging="360"/>
+      </w:pPr>
+      <w:rPr>
+        <w:rFonts w:ascii="Symbol" w:hAnsi="Symbol" w:hint="default"/>
+      </w:rPr>
+    </w:lvl>
+    <w:lvl w:ilvl="4" w:tplc="40090003" w:tentative="1">
+      <w:start w:val="1"/>
+      <w:numFmt w:val="bullet"/>
+      <w:lvlText w:val="o"/>
+      <w:lvlJc w:val="left"/>
+      <w:pPr>
+        <w:ind w:left="3660" w:hanging="360"/>
+      </w:pPr>
+      <w:rPr>
+        <w:rFonts w:ascii="Courier New" w:hAnsi="Courier New" w:cs="Courier New" w:hint="default"/>
+      </w:rPr>
+    </w:lvl>
+    <w:lvl w:ilvl="5" w:tplc="40090005" w:tentative="1">
+      <w:start w:val="1"/>
+      <w:numFmt w:val="bullet"/>
+      <w:lvlText w:val=""/>
+      <w:lvlJc w:val="left"/>
+      <w:pPr>
+        <w:ind w:left="4380" w:hanging="360"/>
+      </w:pPr>
+      <w:rPr>
+        <w:rFonts w:ascii="Wingdings" w:hAnsi="Wingdings" w:hint="default"/>
+      </w:rPr>
+    </w:lvl>
+    <w:lvl w:ilvl="6" w:tplc="40090001" w:tentative="1">
+      <w:start w:val="1"/>
+      <w:numFmt w:val="bullet"/>
+      <w:lvlText w:val=""/>
+      <w:lvlJc w:val="left"/>
+      <w:pPr>
+        <w:ind w:left="5100" w:hanging="360"/>
+      </w:pPr>
+      <w:rPr>
+        <w:rFonts w:ascii="Symbol" w:hAnsi="Symbol" w:hint="default"/>
+      </w:rPr>
+    </w:lvl>
+    <w:lvl w:ilvl="7" w:tplc="40090003" w:tentative="1">
+      <w:start w:val="1"/>
+      <w:numFmt w:val="bullet"/>
+      <w:lvlText w:val="o"/>
+      <w:lvlJc w:val="left"/>
+      <w:pPr>
+        <w:ind w:left="5820" w:hanging="360"/>
+      </w:pPr>
+      <w:rPr>
+        <w:rFonts w:ascii="Courier New" w:hAnsi="Courier New" w:cs="Courier New" w:hint="default"/>
+      </w:rPr>
+    </w:lvl>
+    <w:lvl w:ilvl="8" w:tplc="40090005" w:tentative="1">
+      <w:start w:val="1"/>
+      <w:numFmt w:val="bullet"/>
+      <w:lvlText w:val=""/>
+      <w:lvlJc w:val="left"/>
+      <w:pPr>
+        <w:ind w:left="6540" w:hanging="360"/>
+      </w:pPr>
+      <w:rPr>
+        <w:rFonts w:ascii="Wingdings" w:hAnsi="Wingdings" w:hint="default"/>
+      </w:rPr>
+    </w:lvl>
+  </w:abstractNum>
   <w:num w:numId="1" w16cid:durableId="1013335828">
+    <w:abstractNumId w:val="2"/>
+  </w:num>
+  <w:num w:numId="2" w16cid:durableId="466820963">
+    <w:abstractNumId w:val="4"/>
+  </w:num>
+  <w:num w:numId="3" w16cid:durableId="1482574495">
+    <w:abstractNumId w:val="5"/>
+  </w:num>
+  <w:num w:numId="4" w16cid:durableId="277220165">
+    <w:abstractNumId w:val="1"/>
+  </w:num>
+  <w:num w:numId="5" w16cid:durableId="552889275">
     <w:abstractNumId w:val="0"/>
+  </w:num>
+  <w:num w:numId="6" w16cid:durableId="173960917">
+    <w:abstractNumId w:val="3"/>
   </w:num>
 </w:numbering>
 </file>
@@ -12469,7 +15863,7 @@
   <w:style w:type="paragraph" w:default="1" w:styleId="Normal">
     <w:name w:val="Normal"/>
     <w:qFormat/>
-    <w:rsid w:val="00E450EF"/>
+    <w:rsid w:val="00B0057D"/>
   </w:style>
   <w:style w:type="character" w:default="1" w:styleId="DefaultParagraphFont">
     <w:name w:val="Default Paragraph Font"/>
@@ -12540,6 +15934,53 @@
     <w:link w:val="Footer"/>
     <w:uiPriority w:val="99"/>
     <w:rsid w:val="00645A0B"/>
+  </w:style>
+  <w:style w:type="paragraph" w:styleId="ListParagraph">
+    <w:name w:val="List Paragraph"/>
+    <w:basedOn w:val="Normal"/>
+    <w:uiPriority w:val="34"/>
+    <w:qFormat/>
+    <w:rsid w:val="006D251B"/>
+    <w:pPr>
+      <w:ind w:left="720"/>
+      <w:contextualSpacing/>
+    </w:pPr>
+  </w:style>
+  <w:style w:type="character" w:styleId="Hyperlink">
+    <w:name w:val="Hyperlink"/>
+    <w:basedOn w:val="DefaultParagraphFont"/>
+    <w:uiPriority w:val="99"/>
+    <w:unhideWhenUsed/>
+    <w:rsid w:val="00F83573"/>
+    <w:rPr>
+      <w:color w:val="0563C1" w:themeColor="hyperlink"/>
+      <w:u w:val="single"/>
+    </w:rPr>
+  </w:style>
+  <w:style w:type="character" w:styleId="UnresolvedMention">
+    <w:name w:val="Unresolved Mention"/>
+    <w:basedOn w:val="DefaultParagraphFont"/>
+    <w:uiPriority w:val="99"/>
+    <w:semiHidden/>
+    <w:unhideWhenUsed/>
+    <w:rsid w:val="00F83573"/>
+    <w:rPr>
+      <w:color w:val="605E5C"/>
+      <w:shd w:val="clear" w:color="auto" w:fill="E1DFDD"/>
+    </w:rPr>
+  </w:style>
+  <w:style w:type="paragraph" w:styleId="NormalWeb">
+    <w:name w:val="Normal (Web)"/>
+    <w:basedOn w:val="Normal"/>
+    <w:uiPriority w:val="99"/>
+    <w:semiHidden/>
+    <w:unhideWhenUsed/>
+    <w:rsid w:val="00C07E8B"/>
+    <w:rPr>
+      <w:rFonts w:ascii="Times New Roman" w:hAnsi="Times New Roman" w:cs="Mangal"/>
+      <w:sz w:val="24"/>
+      <w:szCs w:val="21"/>
+    </w:rPr>
   </w:style>
 </w:styles>
 </file>

</xml_diff>

<commit_message>
chng: student api and connection config
</commit_message>
<xml_diff>
--- a/src/docs/Project_Doc.docx
+++ b/src/docs/Project_Doc.docx
@@ -15823,16 +15823,26 @@
         <w:spacing w:before="240"/>
         <w:ind w:left="567" w:right="567"/>
         <w:rPr>
-          <w:szCs w:val="88"/>
-        </w:rPr>
-      </w:pPr>
-      <w:r>
-        <w:rPr>
-          <w:b/>
-          <w:bCs/>
-          <w:szCs w:val="88"/>
-        </w:rPr>
-        <w:lastRenderedPageBreak/>
+          <w:b/>
+          <w:bCs/>
+          <w:szCs w:val="88"/>
+        </w:rPr>
+      </w:pPr>
+    </w:p>
+    <w:p>
+      <w:pPr>
+        <w:spacing w:before="240"/>
+        <w:ind w:left="567" w:right="567"/>
+        <w:rPr>
+          <w:szCs w:val="88"/>
+        </w:rPr>
+      </w:pPr>
+      <w:r>
+        <w:rPr>
+          <w:b/>
+          <w:bCs/>
+          <w:szCs w:val="88"/>
+        </w:rPr>
         <w:t>HTML/CSS:</w:t>
       </w:r>
       <w:r>
@@ -17323,94 +17333,94 @@
           <w:bCs/>
           <w:szCs w:val="88"/>
         </w:rPr>
+        <w:t>4.3.1</w:t>
+      </w:r>
+      <w:r>
+        <w:t xml:space="preserve"> </w:t>
+      </w:r>
+      <w:r>
+        <w:rPr>
+          <w:b/>
+          <w:bCs/>
+          <w:szCs w:val="88"/>
+        </w:rPr>
+        <w:t>Technical Feasibility</w:t>
+      </w:r>
+    </w:p>
+    <w:p>
+      <w:pPr>
+        <w:ind w:left="567" w:right="567"/>
+        <w:rPr>
+          <w:szCs w:val="88"/>
+        </w:rPr>
+      </w:pPr>
+      <w:r>
+        <w:rPr>
+          <w:szCs w:val="88"/>
+        </w:rPr>
+        <w:t xml:space="preserve">Conducting a feasibility study and risk analysis for the G-Campus website is crucial to assess the project's viability, identify potential challenges, and mitigate risks effectively. </w:t>
+      </w:r>
+      <w:proofErr w:type="gramStart"/>
+      <w:r>
+        <w:rPr>
+          <w:szCs w:val="88"/>
+        </w:rPr>
+        <w:t>Here's</w:t>
+      </w:r>
+      <w:proofErr w:type="gramEnd"/>
+      <w:r>
+        <w:rPr>
+          <w:szCs w:val="88"/>
+        </w:rPr>
+        <w:t xml:space="preserve"> how you can approach each aspect:</w:t>
+      </w:r>
+    </w:p>
+    <w:p>
+      <w:pPr>
+        <w:ind w:left="567" w:right="567"/>
+        <w:rPr>
+          <w:szCs w:val="88"/>
+        </w:rPr>
+      </w:pPr>
+    </w:p>
+    <w:p>
+      <w:pPr>
+        <w:ind w:left="567" w:right="567"/>
+        <w:rPr>
+          <w:b/>
+          <w:bCs/>
+          <w:szCs w:val="88"/>
+        </w:rPr>
+      </w:pPr>
+      <w:r>
+        <w:rPr>
+          <w:b/>
+          <w:bCs/>
+          <w:szCs w:val="88"/>
+        </w:rPr>
+        <w:t xml:space="preserve">- </w:t>
+      </w:r>
+      <w:r>
+        <w:rPr>
+          <w:b/>
+          <w:bCs/>
+          <w:szCs w:val="88"/>
+        </w:rPr>
+        <w:t>Technical Feasibility:</w:t>
+      </w:r>
+    </w:p>
+    <w:p>
+      <w:pPr>
+        <w:ind w:left="567" w:right="567"/>
+        <w:rPr>
+          <w:szCs w:val="88"/>
+        </w:rPr>
+      </w:pPr>
+      <w:r>
+        <w:rPr>
+          <w:szCs w:val="88"/>
+        </w:rPr>
         <w:lastRenderedPageBreak/>
-        <w:t>4.3.1</w:t>
-      </w:r>
-      <w:r>
-        <w:t xml:space="preserve"> </w:t>
-      </w:r>
-      <w:r>
-        <w:rPr>
-          <w:b/>
-          <w:bCs/>
-          <w:szCs w:val="88"/>
-        </w:rPr>
-        <w:t>Technical Feasibility</w:t>
-      </w:r>
-    </w:p>
-    <w:p>
-      <w:pPr>
-        <w:ind w:left="567" w:right="567"/>
-        <w:rPr>
-          <w:szCs w:val="88"/>
-        </w:rPr>
-      </w:pPr>
-      <w:r>
-        <w:rPr>
-          <w:szCs w:val="88"/>
-        </w:rPr>
-        <w:t xml:space="preserve">Conducting a feasibility study and risk analysis for the G-Campus website is crucial to assess the project's viability, identify potential challenges, and mitigate risks effectively. </w:t>
-      </w:r>
-      <w:proofErr w:type="gramStart"/>
-      <w:r>
-        <w:rPr>
-          <w:szCs w:val="88"/>
-        </w:rPr>
-        <w:t>Here's</w:t>
-      </w:r>
-      <w:proofErr w:type="gramEnd"/>
-      <w:r>
-        <w:rPr>
-          <w:szCs w:val="88"/>
-        </w:rPr>
-        <w:t xml:space="preserve"> how you can approach each aspect:</w:t>
-      </w:r>
-    </w:p>
-    <w:p>
-      <w:pPr>
-        <w:ind w:left="567" w:right="567"/>
-        <w:rPr>
-          <w:szCs w:val="88"/>
-        </w:rPr>
-      </w:pPr>
-    </w:p>
-    <w:p>
-      <w:pPr>
-        <w:ind w:left="567" w:right="567"/>
-        <w:rPr>
-          <w:b/>
-          <w:bCs/>
-          <w:szCs w:val="88"/>
-        </w:rPr>
-      </w:pPr>
-      <w:r>
-        <w:rPr>
-          <w:b/>
-          <w:bCs/>
-          <w:szCs w:val="88"/>
-        </w:rPr>
-        <w:t xml:space="preserve">- </w:t>
-      </w:r>
-      <w:r>
-        <w:rPr>
-          <w:b/>
-          <w:bCs/>
-          <w:szCs w:val="88"/>
-        </w:rPr>
-        <w:t>Technical Feasibility:</w:t>
-      </w:r>
-    </w:p>
-    <w:p>
-      <w:pPr>
-        <w:ind w:left="567" w:right="567"/>
-        <w:rPr>
-          <w:szCs w:val="88"/>
-        </w:rPr>
-      </w:pPr>
-      <w:r>
-        <w:rPr>
-          <w:szCs w:val="88"/>
-        </w:rPr>
         <w:t xml:space="preserve">   - Evaluate the technical requirements for developing the G-Campus website, including the frontend (ReactJS), backend (Node.js), database (MySQL), and other technologies.</w:t>
       </w:r>
     </w:p>
@@ -28420,6 +28430,16 @@
     </w:p>
     <w:p>
       <w:pPr>
+        <w:ind w:left="360" w:right="283"/>
+        <w:rPr>
+          <w:b/>
+          <w:bCs/>
+          <w:szCs w:val="88"/>
+        </w:rPr>
+      </w:pPr>
+    </w:p>
+    <w:p>
+      <w:pPr>
         <w:ind w:left="283" w:right="283"/>
         <w:jc w:val="center"/>
         <w:rPr>
@@ -28503,7 +28523,6 @@
         <w:rPr>
           <w:b/>
           <w:bCs/>
-          <w:sz w:val="28"/>
           <w:szCs w:val="88"/>
         </w:rPr>
       </w:pPr>
@@ -28519,13 +28538,25 @@
           <w:szCs w:val="88"/>
         </w:rPr>
       </w:pPr>
-      <w:r>
+    </w:p>
+    <w:p>
+      <w:pPr>
+        <w:ind w:left="283" w:right="283"/>
+        <w:jc w:val="center"/>
         <w:rPr>
           <w:b/>
           <w:bCs/>
           <w:sz w:val="28"/>
           <w:szCs w:val="88"/>
         </w:rPr>
+      </w:pPr>
+      <w:r>
+        <w:rPr>
+          <w:b/>
+          <w:bCs/>
+          <w:sz w:val="28"/>
+          <w:szCs w:val="88"/>
+        </w:rPr>
         <w:t xml:space="preserve">4.4.6 </w:t>
       </w:r>
       <w:r>
@@ -28540,6 +28571,333 @@
     </w:p>
     <w:p>
       <w:pPr>
+        <w:rPr>
+          <w:b/>
+          <w:bCs/>
+          <w:sz w:val="28"/>
+          <w:szCs w:val="88"/>
+        </w:rPr>
+      </w:pPr>
+    </w:p>
+    <w:p>
+      <w:pPr>
+        <w:pStyle w:val="ListParagraph"/>
+        <w:numPr>
+          <w:ilvl w:val="0"/>
+          <w:numId w:val="4"/>
+        </w:numPr>
+        <w:ind w:right="567"/>
+        <w:rPr>
+          <w:b/>
+          <w:bCs/>
+          <w:sz w:val="28"/>
+          <w:szCs w:val="88"/>
+        </w:rPr>
+      </w:pPr>
+      <w:r>
+        <w:rPr>
+          <w:b/>
+          <w:bCs/>
+          <w:szCs w:val="88"/>
+        </w:rPr>
+        <w:t>Registration</w:t>
+      </w:r>
+      <w:r>
+        <w:rPr>
+          <w:b/>
+          <w:bCs/>
+          <w:szCs w:val="88"/>
+        </w:rPr>
+        <w:t xml:space="preserve"> process</w:t>
+      </w:r>
+    </w:p>
+    <w:p>
+      <w:pPr>
+        <w:pStyle w:val="ListParagraph"/>
+        <w:ind w:right="567"/>
+        <w:rPr>
+          <w:b/>
+          <w:bCs/>
+          <w:szCs w:val="88"/>
+        </w:rPr>
+      </w:pPr>
+    </w:p>
+    <w:p>
+      <w:pPr>
+        <w:pStyle w:val="ListParagraph"/>
+        <w:ind w:right="567"/>
+        <w:rPr>
+          <w:b/>
+          <w:bCs/>
+          <w:szCs w:val="88"/>
+        </w:rPr>
+      </w:pPr>
+    </w:p>
+    <w:p>
+      <w:pPr>
+        <w:pStyle w:val="ListParagraph"/>
+        <w:ind w:right="567"/>
+        <w:jc w:val="center"/>
+        <w:rPr>
+          <w:b/>
+          <w:bCs/>
+          <w:sz w:val="28"/>
+          <w:szCs w:val="88"/>
+        </w:rPr>
+      </w:pPr>
+      <w:r>
+        <w:rPr>
+          <w:noProof/>
+        </w:rPr>
+        <w:drawing>
+          <wp:inline distT="0" distB="0" distL="0" distR="0" wp14:anchorId="0614EFA3" wp14:editId="58346328">
+            <wp:extent cx="5227320" cy="807720"/>
+            <wp:effectExtent l="0" t="0" r="0" b="0"/>
+            <wp:docPr id="1137720282" name="Picture 3"/>
+            <wp:cNvGraphicFramePr>
+              <a:graphicFrameLocks xmlns:a="http://schemas.openxmlformats.org/drawingml/2006/main" noChangeAspect="1"/>
+            </wp:cNvGraphicFramePr>
+            <a:graphic xmlns:a="http://schemas.openxmlformats.org/drawingml/2006/main">
+              <a:graphicData uri="http://schemas.openxmlformats.org/drawingml/2006/picture">
+                <pic:pic xmlns:pic="http://schemas.openxmlformats.org/drawingml/2006/picture">
+                  <pic:nvPicPr>
+                    <pic:cNvPr id="0" name="Picture 1"/>
+                    <pic:cNvPicPr>
+                      <a:picLocks noChangeAspect="1" noChangeArrowheads="1"/>
+                    </pic:cNvPicPr>
+                  </pic:nvPicPr>
+                  <pic:blipFill>
+                    <a:blip r:embed="rId25">
+                      <a:extLst>
+                        <a:ext uri="{BEBA8EAE-BF5A-486C-A8C5-ECC9F3942E4B}">
+                          <a14:imgProps xmlns:a14="http://schemas.microsoft.com/office/drawing/2010/main">
+                            <a14:imgLayer r:embed="rId26">
+                              <a14:imgEffect>
+                                <a14:saturation sat="400000"/>
+                              </a14:imgEffect>
+                            </a14:imgLayer>
+                          </a14:imgProps>
+                        </a:ext>
+                        <a:ext uri="{28A0092B-C50C-407E-A947-70E740481C1C}">
+                          <a14:useLocalDpi xmlns:a14="http://schemas.microsoft.com/office/drawing/2010/main" val="0"/>
+                        </a:ext>
+                      </a:extLst>
+                    </a:blip>
+                    <a:srcRect/>
+                    <a:stretch>
+                      <a:fillRect/>
+                    </a:stretch>
+                  </pic:blipFill>
+                  <pic:spPr bwMode="auto">
+                    <a:xfrm>
+                      <a:off x="0" y="0"/>
+                      <a:ext cx="5227320" cy="807720"/>
+                    </a:xfrm>
+                    <a:prstGeom prst="rect">
+                      <a:avLst/>
+                    </a:prstGeom>
+                    <a:noFill/>
+                    <a:ln>
+                      <a:noFill/>
+                    </a:ln>
+                  </pic:spPr>
+                </pic:pic>
+              </a:graphicData>
+            </a:graphic>
+          </wp:inline>
+        </w:drawing>
+      </w:r>
+    </w:p>
+    <w:p>
+      <w:pPr>
+        <w:pStyle w:val="ListParagraph"/>
+        <w:ind w:right="567"/>
+        <w:rPr>
+          <w:b/>
+          <w:bCs/>
+          <w:sz w:val="28"/>
+          <w:szCs w:val="88"/>
+        </w:rPr>
+      </w:pPr>
+    </w:p>
+    <w:p>
+      <w:pPr>
+        <w:pStyle w:val="ListParagraph"/>
+        <w:numPr>
+          <w:ilvl w:val="0"/>
+          <w:numId w:val="21"/>
+        </w:numPr>
+        <w:ind w:right="567"/>
+        <w:rPr>
+          <w:b/>
+          <w:bCs/>
+          <w:sz w:val="28"/>
+          <w:szCs w:val="88"/>
+        </w:rPr>
+      </w:pPr>
+      <w:r>
+        <w:rPr>
+          <w:szCs w:val="88"/>
+        </w:rPr>
+        <w:t>Registration process is used to perform registration operation.</w:t>
+      </w:r>
+    </w:p>
+    <w:p>
+      <w:pPr>
+        <w:pStyle w:val="ListParagraph"/>
+        <w:numPr>
+          <w:ilvl w:val="0"/>
+          <w:numId w:val="21"/>
+        </w:numPr>
+        <w:ind w:right="567"/>
+        <w:rPr>
+          <w:b/>
+          <w:bCs/>
+          <w:sz w:val="28"/>
+          <w:szCs w:val="88"/>
+        </w:rPr>
+      </w:pPr>
+      <w:r>
+        <w:rPr>
+          <w:szCs w:val="88"/>
+        </w:rPr>
+        <w:t>It takes registration details from user</w:t>
+      </w:r>
+    </w:p>
+    <w:p>
+      <w:pPr>
+        <w:pStyle w:val="ListParagraph"/>
+        <w:numPr>
+          <w:ilvl w:val="0"/>
+          <w:numId w:val="21"/>
+        </w:numPr>
+        <w:ind w:right="567"/>
+        <w:rPr>
+          <w:b/>
+          <w:bCs/>
+          <w:sz w:val="28"/>
+          <w:szCs w:val="88"/>
+        </w:rPr>
+      </w:pPr>
+      <w:r>
+        <w:rPr>
+          <w:szCs w:val="88"/>
+        </w:rPr>
+        <w:t xml:space="preserve">User </w:t>
+      </w:r>
+      <w:r>
+        <w:rPr>
+          <w:szCs w:val="88"/>
+        </w:rPr>
+        <w:t>enter the registration detail and detail goes for verification process.</w:t>
+      </w:r>
+    </w:p>
+    <w:p>
+      <w:pPr>
+        <w:pStyle w:val="ListParagraph"/>
+        <w:ind w:right="567"/>
+        <w:rPr>
+          <w:b/>
+          <w:bCs/>
+          <w:sz w:val="28"/>
+          <w:szCs w:val="88"/>
+        </w:rPr>
+      </w:pPr>
+    </w:p>
+    <w:p>
+      <w:pPr>
+        <w:pStyle w:val="ListParagraph"/>
+        <w:ind w:right="567"/>
+        <w:rPr>
+          <w:b/>
+          <w:bCs/>
+          <w:sz w:val="28"/>
+          <w:szCs w:val="88"/>
+        </w:rPr>
+      </w:pPr>
+    </w:p>
+    <w:p>
+      <w:pPr>
+        <w:pStyle w:val="ListParagraph"/>
+        <w:numPr>
+          <w:ilvl w:val="0"/>
+          <w:numId w:val="4"/>
+        </w:numPr>
+        <w:ind w:right="567"/>
+        <w:rPr>
+          <w:b/>
+          <w:bCs/>
+          <w:sz w:val="28"/>
+          <w:szCs w:val="88"/>
+        </w:rPr>
+      </w:pPr>
+      <w:r>
+        <w:rPr>
+          <w:b/>
+          <w:bCs/>
+          <w:szCs w:val="88"/>
+        </w:rPr>
+        <w:t>Login process</w:t>
+      </w:r>
+    </w:p>
+    <w:p>
+      <w:pPr>
+        <w:ind w:right="567"/>
+        <w:rPr>
+          <w:b/>
+          <w:bCs/>
+          <w:sz w:val="28"/>
+          <w:szCs w:val="88"/>
+        </w:rPr>
+      </w:pPr>
+    </w:p>
+    <w:p>
+      <w:pPr>
+        <w:ind w:right="567"/>
+        <w:rPr>
+          <w:b/>
+          <w:bCs/>
+          <w:sz w:val="28"/>
+          <w:szCs w:val="88"/>
+        </w:rPr>
+      </w:pPr>
+    </w:p>
+    <w:p>
+      <w:pPr>
+        <w:ind w:right="567"/>
+        <w:rPr>
+          <w:b/>
+          <w:bCs/>
+          <w:sz w:val="28"/>
+          <w:szCs w:val="88"/>
+        </w:rPr>
+      </w:pPr>
+    </w:p>
+    <w:p>
+      <w:pPr>
+        <w:ind w:right="567"/>
+        <w:rPr>
+          <w:b/>
+          <w:bCs/>
+          <w:sz w:val="28"/>
+          <w:szCs w:val="88"/>
+        </w:rPr>
+      </w:pPr>
+    </w:p>
+    <w:p>
+      <w:pPr>
+        <w:ind w:right="567"/>
+        <w:rPr>
+          <w:b/>
+          <w:bCs/>
+          <w:sz w:val="28"/>
+          <w:szCs w:val="88"/>
+        </w:rPr>
+      </w:pPr>
+    </w:p>
+    <w:p>
+      <w:pPr>
+        <w:spacing w:after="160" w:line="259" w:lineRule="auto"/>
         <w:rPr>
           <w:b/>
           <w:bCs/>
@@ -28673,10 +29031,12 @@
           <w:tcPr>
             <w:cnfStyle w:val="001000000000" w:firstRow="0" w:lastRow="0" w:firstColumn="1" w:lastColumn="0" w:oddVBand="0" w:evenVBand="0" w:oddHBand="0" w:evenHBand="0" w:firstRowFirstColumn="0" w:firstRowLastColumn="0" w:lastRowFirstColumn="0" w:lastRowLastColumn="0"/>
             <w:tcW w:w="916" w:type="dxa"/>
+            <w:vAlign w:val="center"/>
           </w:tcPr>
           <w:p>
             <w:pPr>
               <w:ind w:right="283"/>
+              <w:jc w:val="center"/>
               <w:rPr>
                 <w:sz w:val="24"/>
                 <w:szCs w:val="88"/>
@@ -28694,10 +29054,12 @@
         <w:tc>
           <w:tcPr>
             <w:tcW w:w="2359" w:type="dxa"/>
+            <w:vAlign w:val="center"/>
           </w:tcPr>
           <w:p>
             <w:pPr>
               <w:ind w:right="283"/>
+              <w:jc w:val="center"/>
               <w:cnfStyle w:val="100000000000" w:firstRow="1" w:lastRow="0" w:firstColumn="0" w:lastColumn="0" w:oddVBand="0" w:evenVBand="0" w:oddHBand="0" w:evenHBand="0" w:firstRowFirstColumn="0" w:firstRowLastColumn="0" w:lastRowFirstColumn="0" w:lastRowLastColumn="0"/>
               <w:rPr>
                 <w:sz w:val="24"/>
@@ -28716,10 +29078,12 @@
         <w:tc>
           <w:tcPr>
             <w:tcW w:w="1752" w:type="dxa"/>
+            <w:vAlign w:val="center"/>
           </w:tcPr>
           <w:p>
             <w:pPr>
               <w:ind w:right="283"/>
+              <w:jc w:val="center"/>
               <w:cnfStyle w:val="100000000000" w:firstRow="1" w:lastRow="0" w:firstColumn="0" w:lastColumn="0" w:oddVBand="0" w:evenVBand="0" w:oddHBand="0" w:evenHBand="0" w:firstRowFirstColumn="0" w:firstRowLastColumn="0" w:lastRowFirstColumn="0" w:lastRowLastColumn="0"/>
               <w:rPr>
                 <w:sz w:val="24"/>
@@ -28738,10 +29102,12 @@
         <w:tc>
           <w:tcPr>
             <w:tcW w:w="5179" w:type="dxa"/>
+            <w:vAlign w:val="center"/>
           </w:tcPr>
           <w:p>
             <w:pPr>
               <w:ind w:right="283"/>
+              <w:jc w:val="center"/>
               <w:cnfStyle w:val="100000000000" w:firstRow="1" w:lastRow="0" w:firstColumn="0" w:lastColumn="0" w:oddVBand="0" w:evenVBand="0" w:oddHBand="0" w:evenHBand="0" w:firstRowFirstColumn="0" w:firstRowLastColumn="0" w:lastRowFirstColumn="0" w:lastRowLastColumn="0"/>
               <w:rPr>
                 <w:sz w:val="24"/>
@@ -28767,10 +29133,12 @@
           <w:tcPr>
             <w:cnfStyle w:val="001000000000" w:firstRow="0" w:lastRow="0" w:firstColumn="1" w:lastColumn="0" w:oddVBand="0" w:evenVBand="0" w:oddHBand="0" w:evenHBand="0" w:firstRowFirstColumn="0" w:firstRowLastColumn="0" w:lastRowFirstColumn="0" w:lastRowLastColumn="0"/>
             <w:tcW w:w="916" w:type="dxa"/>
+            <w:vAlign w:val="center"/>
           </w:tcPr>
           <w:p>
             <w:pPr>
               <w:ind w:right="283"/>
+              <w:jc w:val="center"/>
               <w:rPr>
                 <w:sz w:val="24"/>
                 <w:szCs w:val="88"/>
@@ -28788,32 +29156,38 @@
         <w:tc>
           <w:tcPr>
             <w:tcW w:w="2359" w:type="dxa"/>
+            <w:vAlign w:val="center"/>
           </w:tcPr>
           <w:p>
             <w:pPr>
               <w:ind w:right="283"/>
+              <w:jc w:val="center"/>
               <w:cnfStyle w:val="000000100000" w:firstRow="0" w:lastRow="0" w:firstColumn="0" w:lastColumn="0" w:oddVBand="0" w:evenVBand="0" w:oddHBand="1" w:evenHBand="0" w:firstRowFirstColumn="0" w:firstRowLastColumn="0" w:lastRowFirstColumn="0" w:lastRowLastColumn="0"/>
               <w:rPr>
                 <w:sz w:val="24"/>
                 <w:szCs w:val="88"/>
               </w:rPr>
             </w:pPr>
+            <w:proofErr w:type="spellStart"/>
             <w:r>
               <w:rPr>
                 <w:sz w:val="24"/>
                 <w:szCs w:val="88"/>
               </w:rPr>
-              <w:t xml:space="preserve">DeptId </w:t>
-            </w:r>
+              <w:t>DeptId</w:t>
+            </w:r>
+            <w:proofErr w:type="spellEnd"/>
           </w:p>
         </w:tc>
         <w:tc>
           <w:tcPr>
             <w:tcW w:w="1752" w:type="dxa"/>
+            <w:vAlign w:val="center"/>
           </w:tcPr>
           <w:p>
             <w:pPr>
               <w:ind w:right="283"/>
+              <w:jc w:val="center"/>
               <w:cnfStyle w:val="000000100000" w:firstRow="0" w:lastRow="0" w:firstColumn="0" w:lastColumn="0" w:oddVBand="0" w:evenVBand="0" w:oddHBand="1" w:evenHBand="0" w:firstRowFirstColumn="0" w:firstRowLastColumn="0" w:lastRowFirstColumn="0" w:lastRowLastColumn="0"/>
               <w:rPr>
                 <w:sz w:val="24"/>
@@ -28832,10 +29206,12 @@
         <w:tc>
           <w:tcPr>
             <w:tcW w:w="5179" w:type="dxa"/>
+            <w:vAlign w:val="center"/>
           </w:tcPr>
           <w:p>
             <w:pPr>
               <w:ind w:right="283"/>
+              <w:jc w:val="center"/>
               <w:cnfStyle w:val="000000100000" w:firstRow="0" w:lastRow="0" w:firstColumn="0" w:lastColumn="0" w:oddVBand="0" w:evenVBand="0" w:oddHBand="1" w:evenHBand="0" w:firstRowFirstColumn="0" w:firstRowLastColumn="0" w:lastRowFirstColumn="0" w:lastRowLastColumn="0"/>
               <w:rPr>
                 <w:sz w:val="24"/>
@@ -28867,10 +29243,12 @@
           <w:tcPr>
             <w:cnfStyle w:val="001000000000" w:firstRow="0" w:lastRow="0" w:firstColumn="1" w:lastColumn="0" w:oddVBand="0" w:evenVBand="0" w:oddHBand="0" w:evenHBand="0" w:firstRowFirstColumn="0" w:firstRowLastColumn="0" w:lastRowFirstColumn="0" w:lastRowLastColumn="0"/>
             <w:tcW w:w="916" w:type="dxa"/>
+            <w:vAlign w:val="center"/>
           </w:tcPr>
           <w:p>
             <w:pPr>
               <w:ind w:right="283"/>
+              <w:jc w:val="center"/>
               <w:rPr>
                 <w:sz w:val="24"/>
                 <w:szCs w:val="88"/>
@@ -28888,10 +29266,12 @@
         <w:tc>
           <w:tcPr>
             <w:tcW w:w="2359" w:type="dxa"/>
+            <w:vAlign w:val="center"/>
           </w:tcPr>
           <w:p>
             <w:pPr>
               <w:ind w:right="283"/>
+              <w:jc w:val="center"/>
               <w:cnfStyle w:val="000000000000" w:firstRow="0" w:lastRow="0" w:firstColumn="0" w:lastColumn="0" w:oddVBand="0" w:evenVBand="0" w:oddHBand="0" w:evenHBand="0" w:firstRowFirstColumn="0" w:firstRowLastColumn="0" w:lastRowFirstColumn="0" w:lastRowLastColumn="0"/>
               <w:rPr>
                 <w:sz w:val="24"/>
@@ -28910,10 +29290,12 @@
         <w:tc>
           <w:tcPr>
             <w:tcW w:w="1752" w:type="dxa"/>
+            <w:vAlign w:val="center"/>
           </w:tcPr>
           <w:p>
             <w:pPr>
               <w:ind w:right="283"/>
+              <w:jc w:val="center"/>
               <w:cnfStyle w:val="000000000000" w:firstRow="0" w:lastRow="0" w:firstColumn="0" w:lastColumn="0" w:oddVBand="0" w:evenVBand="0" w:oddHBand="0" w:evenHBand="0" w:firstRowFirstColumn="0" w:firstRowLastColumn="0" w:lastRowFirstColumn="0" w:lastRowLastColumn="0"/>
               <w:rPr>
                 <w:sz w:val="24"/>
@@ -28932,10 +29314,12 @@
         <w:tc>
           <w:tcPr>
             <w:tcW w:w="5179" w:type="dxa"/>
+            <w:vAlign w:val="center"/>
           </w:tcPr>
           <w:p>
             <w:pPr>
               <w:ind w:right="283"/>
+              <w:jc w:val="center"/>
               <w:cnfStyle w:val="000000000000" w:firstRow="0" w:lastRow="0" w:firstColumn="0" w:lastColumn="0" w:oddVBand="0" w:evenVBand="0" w:oddHBand="0" w:evenHBand="0" w:firstRowFirstColumn="0" w:firstRowLastColumn="0" w:lastRowFirstColumn="0" w:lastRowLastColumn="0"/>
               <w:rPr>
                 <w:sz w:val="24"/>
@@ -28961,10 +29345,12 @@
           <w:tcPr>
             <w:cnfStyle w:val="001000000000" w:firstRow="0" w:lastRow="0" w:firstColumn="1" w:lastColumn="0" w:oddVBand="0" w:evenVBand="0" w:oddHBand="0" w:evenHBand="0" w:firstRowFirstColumn="0" w:firstRowLastColumn="0" w:lastRowFirstColumn="0" w:lastRowLastColumn="0"/>
             <w:tcW w:w="916" w:type="dxa"/>
+            <w:vAlign w:val="center"/>
           </w:tcPr>
           <w:p>
             <w:pPr>
               <w:ind w:right="283"/>
+              <w:jc w:val="center"/>
               <w:rPr>
                 <w:sz w:val="24"/>
                 <w:szCs w:val="88"/>
@@ -28982,10 +29368,12 @@
         <w:tc>
           <w:tcPr>
             <w:tcW w:w="2359" w:type="dxa"/>
+            <w:vAlign w:val="center"/>
           </w:tcPr>
           <w:p>
             <w:pPr>
               <w:ind w:right="283"/>
+              <w:jc w:val="center"/>
               <w:cnfStyle w:val="000000100000" w:firstRow="0" w:lastRow="0" w:firstColumn="0" w:lastColumn="0" w:oddVBand="0" w:evenVBand="0" w:oddHBand="1" w:evenHBand="0" w:firstRowFirstColumn="0" w:firstRowLastColumn="0" w:lastRowFirstColumn="0" w:lastRowLastColumn="0"/>
               <w:rPr>
                 <w:sz w:val="24"/>
@@ -29004,10 +29392,12 @@
         <w:tc>
           <w:tcPr>
             <w:tcW w:w="1752" w:type="dxa"/>
+            <w:vAlign w:val="center"/>
           </w:tcPr>
           <w:p>
             <w:pPr>
               <w:ind w:right="283"/>
+              <w:jc w:val="center"/>
               <w:cnfStyle w:val="000000100000" w:firstRow="0" w:lastRow="0" w:firstColumn="0" w:lastColumn="0" w:oddVBand="0" w:evenVBand="0" w:oddHBand="1" w:evenHBand="0" w:firstRowFirstColumn="0" w:firstRowLastColumn="0" w:lastRowFirstColumn="0" w:lastRowLastColumn="0"/>
               <w:rPr>
                 <w:sz w:val="24"/>
@@ -29026,10 +29416,12 @@
         <w:tc>
           <w:tcPr>
             <w:tcW w:w="5179" w:type="dxa"/>
+            <w:vAlign w:val="center"/>
           </w:tcPr>
           <w:p>
             <w:pPr>
               <w:ind w:right="283"/>
+              <w:jc w:val="center"/>
               <w:cnfStyle w:val="000000100000" w:firstRow="0" w:lastRow="0" w:firstColumn="0" w:lastColumn="0" w:oddVBand="0" w:evenVBand="0" w:oddHBand="1" w:evenHBand="0" w:firstRowFirstColumn="0" w:firstRowLastColumn="0" w:lastRowFirstColumn="0" w:lastRowLastColumn="0"/>
               <w:rPr>
                 <w:sz w:val="24"/>
@@ -29054,10 +29446,12 @@
           <w:tcPr>
             <w:cnfStyle w:val="001000000000" w:firstRow="0" w:lastRow="0" w:firstColumn="1" w:lastColumn="0" w:oddVBand="0" w:evenVBand="0" w:oddHBand="0" w:evenHBand="0" w:firstRowFirstColumn="0" w:firstRowLastColumn="0" w:lastRowFirstColumn="0" w:lastRowLastColumn="0"/>
             <w:tcW w:w="916" w:type="dxa"/>
+            <w:vAlign w:val="center"/>
           </w:tcPr>
           <w:p>
             <w:pPr>
               <w:ind w:right="283"/>
+              <w:jc w:val="center"/>
               <w:rPr>
                 <w:sz w:val="24"/>
                 <w:szCs w:val="88"/>
@@ -29075,10 +29469,12 @@
         <w:tc>
           <w:tcPr>
             <w:tcW w:w="2359" w:type="dxa"/>
+            <w:vAlign w:val="center"/>
           </w:tcPr>
           <w:p>
             <w:pPr>
               <w:ind w:right="283"/>
+              <w:jc w:val="center"/>
               <w:cnfStyle w:val="000000000000" w:firstRow="0" w:lastRow="0" w:firstColumn="0" w:lastColumn="0" w:oddVBand="0" w:evenVBand="0" w:oddHBand="0" w:evenHBand="0" w:firstRowFirstColumn="0" w:firstRowLastColumn="0" w:lastRowFirstColumn="0" w:lastRowLastColumn="0"/>
               <w:rPr>
                 <w:sz w:val="24"/>
@@ -29097,10 +29493,12 @@
         <w:tc>
           <w:tcPr>
             <w:tcW w:w="1752" w:type="dxa"/>
+            <w:vAlign w:val="center"/>
           </w:tcPr>
           <w:p>
             <w:pPr>
               <w:ind w:right="283"/>
+              <w:jc w:val="center"/>
               <w:cnfStyle w:val="000000000000" w:firstRow="0" w:lastRow="0" w:firstColumn="0" w:lastColumn="0" w:oddVBand="0" w:evenVBand="0" w:oddHBand="0" w:evenHBand="0" w:firstRowFirstColumn="0" w:firstRowLastColumn="0" w:lastRowFirstColumn="0" w:lastRowLastColumn="0"/>
               <w:rPr>
                 <w:sz w:val="24"/>
@@ -29119,10 +29517,12 @@
         <w:tc>
           <w:tcPr>
             <w:tcW w:w="5179" w:type="dxa"/>
+            <w:vAlign w:val="center"/>
           </w:tcPr>
           <w:p>
             <w:pPr>
               <w:ind w:right="283"/>
+              <w:jc w:val="center"/>
               <w:cnfStyle w:val="000000000000" w:firstRow="0" w:lastRow="0" w:firstColumn="0" w:lastColumn="0" w:oddVBand="0" w:evenVBand="0" w:oddHBand="0" w:evenHBand="0" w:firstRowFirstColumn="0" w:firstRowLastColumn="0" w:lastRowFirstColumn="0" w:lastRowLastColumn="0"/>
               <w:rPr>
                 <w:sz w:val="24"/>
@@ -29215,10 +29615,12 @@
           <w:tcPr>
             <w:cnfStyle w:val="001000000000" w:firstRow="0" w:lastRow="0" w:firstColumn="1" w:lastColumn="0" w:oddVBand="0" w:evenVBand="0" w:oddHBand="0" w:evenHBand="0" w:firstRowFirstColumn="0" w:firstRowLastColumn="0" w:lastRowFirstColumn="0" w:lastRowLastColumn="0"/>
             <w:tcW w:w="1137" w:type="dxa"/>
+            <w:vAlign w:val="center"/>
           </w:tcPr>
           <w:p>
             <w:pPr>
               <w:ind w:right="567"/>
+              <w:jc w:val="center"/>
               <w:rPr>
                 <w:sz w:val="24"/>
                 <w:szCs w:val="88"/>
@@ -29250,10 +29652,12 @@
         <w:tc>
           <w:tcPr>
             <w:tcW w:w="2467" w:type="dxa"/>
+            <w:vAlign w:val="center"/>
           </w:tcPr>
           <w:p>
             <w:pPr>
               <w:ind w:right="567"/>
+              <w:jc w:val="center"/>
               <w:cnfStyle w:val="100000000000" w:firstRow="1" w:lastRow="0" w:firstColumn="0" w:lastColumn="0" w:oddVBand="0" w:evenVBand="0" w:oddHBand="0" w:evenHBand="0" w:firstRowFirstColumn="0" w:firstRowLastColumn="0" w:lastRowFirstColumn="0" w:lastRowLastColumn="0"/>
               <w:rPr>
                 <w:sz w:val="24"/>
@@ -29272,10 +29676,12 @@
         <w:tc>
           <w:tcPr>
             <w:tcW w:w="1717" w:type="dxa"/>
+            <w:vAlign w:val="center"/>
           </w:tcPr>
           <w:p>
             <w:pPr>
               <w:ind w:right="567"/>
+              <w:jc w:val="center"/>
               <w:cnfStyle w:val="100000000000" w:firstRow="1" w:lastRow="0" w:firstColumn="0" w:lastColumn="0" w:oddVBand="0" w:evenVBand="0" w:oddHBand="0" w:evenHBand="0" w:firstRowFirstColumn="0" w:firstRowLastColumn="0" w:lastRowFirstColumn="0" w:lastRowLastColumn="0"/>
               <w:rPr>
                 <w:sz w:val="24"/>
@@ -29294,10 +29700,12 @@
         <w:tc>
           <w:tcPr>
             <w:tcW w:w="4885" w:type="dxa"/>
+            <w:vAlign w:val="center"/>
           </w:tcPr>
           <w:p>
             <w:pPr>
               <w:ind w:right="567"/>
+              <w:jc w:val="center"/>
               <w:cnfStyle w:val="100000000000" w:firstRow="1" w:lastRow="0" w:firstColumn="0" w:lastColumn="0" w:oddVBand="0" w:evenVBand="0" w:oddHBand="0" w:evenHBand="0" w:firstRowFirstColumn="0" w:firstRowLastColumn="0" w:lastRowFirstColumn="0" w:lastRowLastColumn="0"/>
               <w:rPr>
                 <w:sz w:val="24"/>
@@ -29323,10 +29731,12 @@
           <w:tcPr>
             <w:cnfStyle w:val="001000000000" w:firstRow="0" w:lastRow="0" w:firstColumn="1" w:lastColumn="0" w:oddVBand="0" w:evenVBand="0" w:oddHBand="0" w:evenHBand="0" w:firstRowFirstColumn="0" w:firstRowLastColumn="0" w:lastRowFirstColumn="0" w:lastRowLastColumn="0"/>
             <w:tcW w:w="1137" w:type="dxa"/>
+            <w:vAlign w:val="center"/>
           </w:tcPr>
           <w:p>
             <w:pPr>
               <w:ind w:right="567"/>
+              <w:jc w:val="center"/>
               <w:rPr>
                 <w:sz w:val="24"/>
                 <w:szCs w:val="88"/>
@@ -29344,10 +29754,12 @@
         <w:tc>
           <w:tcPr>
             <w:tcW w:w="2467" w:type="dxa"/>
+            <w:vAlign w:val="center"/>
           </w:tcPr>
           <w:p>
             <w:pPr>
               <w:ind w:right="567"/>
+              <w:jc w:val="center"/>
               <w:cnfStyle w:val="000000100000" w:firstRow="0" w:lastRow="0" w:firstColumn="0" w:lastColumn="0" w:oddVBand="0" w:evenVBand="0" w:oddHBand="1" w:evenHBand="0" w:firstRowFirstColumn="0" w:firstRowLastColumn="0" w:lastRowFirstColumn="0" w:lastRowLastColumn="0"/>
               <w:rPr>
                 <w:sz w:val="24"/>
@@ -29366,10 +29778,12 @@
         <w:tc>
           <w:tcPr>
             <w:tcW w:w="1717" w:type="dxa"/>
+            <w:vAlign w:val="center"/>
           </w:tcPr>
           <w:p>
             <w:pPr>
               <w:ind w:right="567"/>
+              <w:jc w:val="center"/>
               <w:cnfStyle w:val="000000100000" w:firstRow="0" w:lastRow="0" w:firstColumn="0" w:lastColumn="0" w:oddVBand="0" w:evenVBand="0" w:oddHBand="1" w:evenHBand="0" w:firstRowFirstColumn="0" w:firstRowLastColumn="0" w:lastRowFirstColumn="0" w:lastRowLastColumn="0"/>
               <w:rPr>
                 <w:sz w:val="24"/>
@@ -29388,10 +29802,12 @@
         <w:tc>
           <w:tcPr>
             <w:tcW w:w="4885" w:type="dxa"/>
+            <w:vAlign w:val="center"/>
           </w:tcPr>
           <w:p>
             <w:pPr>
               <w:ind w:right="567"/>
+              <w:jc w:val="center"/>
               <w:cnfStyle w:val="000000100000" w:firstRow="0" w:lastRow="0" w:firstColumn="0" w:lastColumn="0" w:oddVBand="0" w:evenVBand="0" w:oddHBand="1" w:evenHBand="0" w:firstRowFirstColumn="0" w:firstRowLastColumn="0" w:lastRowFirstColumn="0" w:lastRowLastColumn="0"/>
               <w:rPr>
                 <w:sz w:val="24"/>
@@ -29416,10 +29832,12 @@
           <w:tcPr>
             <w:cnfStyle w:val="001000000000" w:firstRow="0" w:lastRow="0" w:firstColumn="1" w:lastColumn="0" w:oddVBand="0" w:evenVBand="0" w:oddHBand="0" w:evenHBand="0" w:firstRowFirstColumn="0" w:firstRowLastColumn="0" w:lastRowFirstColumn="0" w:lastRowLastColumn="0"/>
             <w:tcW w:w="1137" w:type="dxa"/>
+            <w:vAlign w:val="center"/>
           </w:tcPr>
           <w:p>
             <w:pPr>
               <w:ind w:right="567"/>
+              <w:jc w:val="center"/>
               <w:rPr>
                 <w:sz w:val="24"/>
                 <w:szCs w:val="88"/>
@@ -29437,10 +29855,12 @@
         <w:tc>
           <w:tcPr>
             <w:tcW w:w="2467" w:type="dxa"/>
+            <w:vAlign w:val="center"/>
           </w:tcPr>
           <w:p>
             <w:pPr>
               <w:ind w:right="567"/>
+              <w:jc w:val="center"/>
               <w:cnfStyle w:val="000000000000" w:firstRow="0" w:lastRow="0" w:firstColumn="0" w:lastColumn="0" w:oddVBand="0" w:evenVBand="0" w:oddHBand="0" w:evenHBand="0" w:firstRowFirstColumn="0" w:firstRowLastColumn="0" w:lastRowFirstColumn="0" w:lastRowLastColumn="0"/>
               <w:rPr>
                 <w:sz w:val="24"/>
@@ -29459,10 +29879,12 @@
         <w:tc>
           <w:tcPr>
             <w:tcW w:w="1717" w:type="dxa"/>
+            <w:vAlign w:val="center"/>
           </w:tcPr>
           <w:p>
             <w:pPr>
               <w:ind w:right="567"/>
+              <w:jc w:val="center"/>
               <w:cnfStyle w:val="000000000000" w:firstRow="0" w:lastRow="0" w:firstColumn="0" w:lastColumn="0" w:oddVBand="0" w:evenVBand="0" w:oddHBand="0" w:evenHBand="0" w:firstRowFirstColumn="0" w:firstRowLastColumn="0" w:lastRowFirstColumn="0" w:lastRowLastColumn="0"/>
               <w:rPr>
                 <w:sz w:val="24"/>
@@ -29481,10 +29903,12 @@
         <w:tc>
           <w:tcPr>
             <w:tcW w:w="4885" w:type="dxa"/>
+            <w:vAlign w:val="center"/>
           </w:tcPr>
           <w:p>
             <w:pPr>
               <w:ind w:right="567"/>
+              <w:jc w:val="center"/>
               <w:cnfStyle w:val="000000000000" w:firstRow="0" w:lastRow="0" w:firstColumn="0" w:lastColumn="0" w:oddVBand="0" w:evenVBand="0" w:oddHBand="0" w:evenHBand="0" w:firstRowFirstColumn="0" w:firstRowLastColumn="0" w:lastRowFirstColumn="0" w:lastRowLastColumn="0"/>
               <w:rPr>
                 <w:sz w:val="24"/>
@@ -29510,10 +29934,12 @@
           <w:tcPr>
             <w:cnfStyle w:val="001000000000" w:firstRow="0" w:lastRow="0" w:firstColumn="1" w:lastColumn="0" w:oddVBand="0" w:evenVBand="0" w:oddHBand="0" w:evenHBand="0" w:firstRowFirstColumn="0" w:firstRowLastColumn="0" w:lastRowFirstColumn="0" w:lastRowLastColumn="0"/>
             <w:tcW w:w="1137" w:type="dxa"/>
+            <w:vAlign w:val="center"/>
           </w:tcPr>
           <w:p>
             <w:pPr>
               <w:ind w:right="567"/>
+              <w:jc w:val="center"/>
               <w:rPr>
                 <w:sz w:val="24"/>
                 <w:szCs w:val="88"/>
@@ -29531,10 +29957,12 @@
         <w:tc>
           <w:tcPr>
             <w:tcW w:w="2467" w:type="dxa"/>
+            <w:vAlign w:val="center"/>
           </w:tcPr>
           <w:p>
             <w:pPr>
               <w:ind w:right="567"/>
+              <w:jc w:val="center"/>
               <w:cnfStyle w:val="000000100000" w:firstRow="0" w:lastRow="0" w:firstColumn="0" w:lastColumn="0" w:oddVBand="0" w:evenVBand="0" w:oddHBand="1" w:evenHBand="0" w:firstRowFirstColumn="0" w:firstRowLastColumn="0" w:lastRowFirstColumn="0" w:lastRowLastColumn="0"/>
               <w:rPr>
                 <w:sz w:val="24"/>
@@ -29553,10 +29981,12 @@
         <w:tc>
           <w:tcPr>
             <w:tcW w:w="1717" w:type="dxa"/>
+            <w:vAlign w:val="center"/>
           </w:tcPr>
           <w:p>
             <w:pPr>
               <w:ind w:right="567"/>
+              <w:jc w:val="center"/>
               <w:cnfStyle w:val="000000100000" w:firstRow="0" w:lastRow="0" w:firstColumn="0" w:lastColumn="0" w:oddVBand="0" w:evenVBand="0" w:oddHBand="1" w:evenHBand="0" w:firstRowFirstColumn="0" w:firstRowLastColumn="0" w:lastRowFirstColumn="0" w:lastRowLastColumn="0"/>
               <w:rPr>
                 <w:sz w:val="24"/>
@@ -29575,10 +30005,12 @@
         <w:tc>
           <w:tcPr>
             <w:tcW w:w="4885" w:type="dxa"/>
+            <w:vAlign w:val="center"/>
           </w:tcPr>
           <w:p>
             <w:pPr>
               <w:ind w:right="567"/>
+              <w:jc w:val="center"/>
               <w:cnfStyle w:val="000000100000" w:firstRow="0" w:lastRow="0" w:firstColumn="0" w:lastColumn="0" w:oddVBand="0" w:evenVBand="0" w:oddHBand="1" w:evenHBand="0" w:firstRowFirstColumn="0" w:firstRowLastColumn="0" w:lastRowFirstColumn="0" w:lastRowLastColumn="0"/>
               <w:rPr>
                 <w:sz w:val="24"/>
@@ -29603,10 +30035,12 @@
           <w:tcPr>
             <w:cnfStyle w:val="001000000000" w:firstRow="0" w:lastRow="0" w:firstColumn="1" w:lastColumn="0" w:oddVBand="0" w:evenVBand="0" w:oddHBand="0" w:evenHBand="0" w:firstRowFirstColumn="0" w:firstRowLastColumn="0" w:lastRowFirstColumn="0" w:lastRowLastColumn="0"/>
             <w:tcW w:w="1137" w:type="dxa"/>
+            <w:vAlign w:val="center"/>
           </w:tcPr>
           <w:p>
             <w:pPr>
               <w:ind w:right="567"/>
+              <w:jc w:val="center"/>
               <w:rPr>
                 <w:sz w:val="24"/>
                 <w:szCs w:val="88"/>
@@ -29624,10 +30058,12 @@
         <w:tc>
           <w:tcPr>
             <w:tcW w:w="2467" w:type="dxa"/>
+            <w:vAlign w:val="center"/>
           </w:tcPr>
           <w:p>
             <w:pPr>
               <w:ind w:right="567"/>
+              <w:jc w:val="center"/>
               <w:cnfStyle w:val="000000000000" w:firstRow="0" w:lastRow="0" w:firstColumn="0" w:lastColumn="0" w:oddVBand="0" w:evenVBand="0" w:oddHBand="0" w:evenHBand="0" w:firstRowFirstColumn="0" w:firstRowLastColumn="0" w:lastRowFirstColumn="0" w:lastRowLastColumn="0"/>
               <w:rPr>
                 <w:sz w:val="24"/>
@@ -29646,10 +30082,12 @@
         <w:tc>
           <w:tcPr>
             <w:tcW w:w="1717" w:type="dxa"/>
+            <w:vAlign w:val="center"/>
           </w:tcPr>
           <w:p>
             <w:pPr>
               <w:ind w:right="567"/>
+              <w:jc w:val="center"/>
               <w:cnfStyle w:val="000000000000" w:firstRow="0" w:lastRow="0" w:firstColumn="0" w:lastColumn="0" w:oddVBand="0" w:evenVBand="0" w:oddHBand="0" w:evenHBand="0" w:firstRowFirstColumn="0" w:firstRowLastColumn="0" w:lastRowFirstColumn="0" w:lastRowLastColumn="0"/>
               <w:rPr>
                 <w:sz w:val="24"/>
@@ -29661,17 +30099,19 @@
                 <w:sz w:val="24"/>
                 <w:szCs w:val="88"/>
               </w:rPr>
-              <w:t xml:space="preserve">Integer </w:t>
+              <w:t>Integer</w:t>
             </w:r>
           </w:p>
         </w:tc>
         <w:tc>
           <w:tcPr>
             <w:tcW w:w="4885" w:type="dxa"/>
+            <w:vAlign w:val="center"/>
           </w:tcPr>
           <w:p>
             <w:pPr>
               <w:ind w:right="567"/>
+              <w:jc w:val="center"/>
               <w:cnfStyle w:val="000000000000" w:firstRow="0" w:lastRow="0" w:firstColumn="0" w:lastColumn="0" w:oddVBand="0" w:evenVBand="0" w:oddHBand="0" w:evenHBand="0" w:firstRowFirstColumn="0" w:firstRowLastColumn="0" w:lastRowFirstColumn="0" w:lastRowLastColumn="0"/>
               <w:rPr>
                 <w:sz w:val="24"/>
@@ -29683,7 +30123,7 @@
                 <w:sz w:val="24"/>
                 <w:szCs w:val="88"/>
               </w:rPr>
-              <w:t xml:space="preserve">Unique id of the faculty </w:t>
+              <w:t>Unique id of the faculty</w:t>
             </w:r>
           </w:p>
         </w:tc>
@@ -29697,10 +30137,12 @@
           <w:tcPr>
             <w:cnfStyle w:val="001000000000" w:firstRow="0" w:lastRow="0" w:firstColumn="1" w:lastColumn="0" w:oddVBand="0" w:evenVBand="0" w:oddHBand="0" w:evenHBand="0" w:firstRowFirstColumn="0" w:firstRowLastColumn="0" w:lastRowFirstColumn="0" w:lastRowLastColumn="0"/>
             <w:tcW w:w="1137" w:type="dxa"/>
+            <w:vAlign w:val="center"/>
           </w:tcPr>
           <w:p>
             <w:pPr>
               <w:ind w:right="567"/>
+              <w:jc w:val="center"/>
               <w:rPr>
                 <w:sz w:val="24"/>
                 <w:szCs w:val="88"/>
@@ -29718,10 +30160,12 @@
         <w:tc>
           <w:tcPr>
             <w:tcW w:w="2467" w:type="dxa"/>
+            <w:vAlign w:val="center"/>
           </w:tcPr>
           <w:p>
             <w:pPr>
               <w:ind w:right="567"/>
+              <w:jc w:val="center"/>
               <w:cnfStyle w:val="000000100000" w:firstRow="0" w:lastRow="0" w:firstColumn="0" w:lastColumn="0" w:oddVBand="0" w:evenVBand="0" w:oddHBand="1" w:evenHBand="0" w:firstRowFirstColumn="0" w:firstRowLastColumn="0" w:lastRowFirstColumn="0" w:lastRowLastColumn="0"/>
               <w:rPr>
                 <w:sz w:val="24"/>
@@ -29740,10 +30184,12 @@
         <w:tc>
           <w:tcPr>
             <w:tcW w:w="1717" w:type="dxa"/>
+            <w:vAlign w:val="center"/>
           </w:tcPr>
           <w:p>
             <w:pPr>
               <w:ind w:right="567"/>
+              <w:jc w:val="center"/>
               <w:cnfStyle w:val="000000100000" w:firstRow="0" w:lastRow="0" w:firstColumn="0" w:lastColumn="0" w:oddVBand="0" w:evenVBand="0" w:oddHBand="1" w:evenHBand="0" w:firstRowFirstColumn="0" w:firstRowLastColumn="0" w:lastRowFirstColumn="0" w:lastRowLastColumn="0"/>
               <w:rPr>
                 <w:sz w:val="24"/>
@@ -29762,10 +30208,12 @@
         <w:tc>
           <w:tcPr>
             <w:tcW w:w="4885" w:type="dxa"/>
+            <w:vAlign w:val="center"/>
           </w:tcPr>
           <w:p>
             <w:pPr>
               <w:ind w:right="567"/>
+              <w:jc w:val="center"/>
               <w:cnfStyle w:val="000000100000" w:firstRow="0" w:lastRow="0" w:firstColumn="0" w:lastColumn="0" w:oddVBand="0" w:evenVBand="0" w:oddHBand="1" w:evenHBand="0" w:firstRowFirstColumn="0" w:firstRowLastColumn="0" w:lastRowFirstColumn="0" w:lastRowLastColumn="0"/>
               <w:rPr>
                 <w:sz w:val="24"/>
@@ -31667,6 +32115,7 @@
           <w:bCs/>
           <w:szCs w:val="88"/>
         </w:rPr>
+        <w:lastRenderedPageBreak/>
         <w:t>STUDENT TABLE:</w:t>
       </w:r>
     </w:p>
@@ -33592,21 +34041,7 @@
                 <w:sz w:val="24"/>
                 <w:szCs w:val="88"/>
               </w:rPr>
-              <w:t xml:space="preserve">Name of </w:t>
-            </w:r>
-            <w:r>
-              <w:rPr>
-                <w:sz w:val="24"/>
-                <w:szCs w:val="88"/>
-              </w:rPr>
-              <w:t>Twelfth</w:t>
-            </w:r>
-            <w:r>
-              <w:rPr>
-                <w:sz w:val="24"/>
-                <w:szCs w:val="88"/>
-              </w:rPr>
-              <w:t xml:space="preserve"> School</w:t>
+              <w:t>Name of Twelfth School</w:t>
             </w:r>
           </w:p>
         </w:tc>
@@ -33713,14 +34148,7 @@
                 <w:sz w:val="24"/>
                 <w:szCs w:val="88"/>
               </w:rPr>
-              <w:t>Twelfth</w:t>
-            </w:r>
-            <w:r>
-              <w:rPr>
-                <w:sz w:val="24"/>
-                <w:szCs w:val="88"/>
-              </w:rPr>
-              <w:t xml:space="preserve"> </w:t>
+              <w:t xml:space="preserve">Twelfth </w:t>
             </w:r>
             <w:r>
               <w:rPr>
@@ -33835,14 +34263,7 @@
                 <w:sz w:val="24"/>
                 <w:szCs w:val="88"/>
               </w:rPr>
-              <w:t>Twelfth</w:t>
-            </w:r>
-            <w:r>
-              <w:rPr>
-                <w:sz w:val="24"/>
-                <w:szCs w:val="88"/>
-              </w:rPr>
-              <w:t xml:space="preserve"> </w:t>
+              <w:t xml:space="preserve">Twelfth </w:t>
             </w:r>
             <w:r>
               <w:rPr>
@@ -34354,10 +34775,7 @@
               <w:cnfStyle w:val="000000100000" w:firstRow="0" w:lastRow="0" w:firstColumn="0" w:lastColumn="0" w:oddVBand="0" w:evenVBand="0" w:oddHBand="1" w:evenHBand="0" w:firstRowFirstColumn="0" w:firstRowLastColumn="0" w:lastRowFirstColumn="0" w:lastRowLastColumn="0"/>
             </w:pPr>
             <w:r>
-              <w:t>V</w:t>
-            </w:r>
-            <w:r>
-              <w:t>erified</w:t>
+              <w:t>Verified</w:t>
             </w:r>
           </w:p>
         </w:tc>
@@ -34419,17 +34837,165 @@
     </w:p>
     <w:p>
       <w:pPr>
-        <w:ind w:left="360"/>
-        <w:rPr>
-          <w:b/>
-          <w:bCs/>
-          <w:szCs w:val="88"/>
-        </w:rPr>
-      </w:pPr>
+        <w:spacing w:after="160" w:line="259" w:lineRule="auto"/>
+        <w:rPr>
+          <w:b/>
+          <w:bCs/>
+          <w:szCs w:val="88"/>
+        </w:rPr>
+      </w:pPr>
+      <w:r>
+        <w:rPr>
+          <w:b/>
+          <w:bCs/>
+          <w:szCs w:val="88"/>
+        </w:rPr>
+        <w:br w:type="page"/>
+      </w:r>
+    </w:p>
+    <w:p>
+      <w:pPr>
+        <w:spacing w:after="160" w:line="259" w:lineRule="auto"/>
+        <w:rPr>
+          <w:b/>
+          <w:bCs/>
+          <w:szCs w:val="88"/>
+        </w:rPr>
+      </w:pPr>
+      <w:r>
+        <w:rPr>
+          <w:b/>
+          <w:bCs/>
+          <w:szCs w:val="88"/>
+        </w:rPr>
+        <w:lastRenderedPageBreak/>
+        <w:tab/>
+      </w:r>
+    </w:p>
+    <w:p>
+      <w:pPr>
+        <w:spacing w:after="160" w:line="259" w:lineRule="auto"/>
+        <w:jc w:val="center"/>
+        <w:rPr>
+          <w:b/>
+          <w:bCs/>
+          <w:sz w:val="28"/>
+          <w:szCs w:val="96"/>
+        </w:rPr>
+      </w:pPr>
+      <w:r>
+        <w:rPr>
+          <w:b/>
+          <w:bCs/>
+          <w:sz w:val="28"/>
+          <w:szCs w:val="96"/>
+        </w:rPr>
+        <w:t>4.4.</w:t>
+      </w:r>
+      <w:r>
+        <w:rPr>
+          <w:b/>
+          <w:bCs/>
+          <w:sz w:val="28"/>
+          <w:szCs w:val="96"/>
+        </w:rPr>
+        <w:t>8</w:t>
+      </w:r>
+      <w:r>
+        <w:rPr>
+          <w:b/>
+          <w:bCs/>
+          <w:sz w:val="28"/>
+          <w:szCs w:val="96"/>
+        </w:rPr>
+        <w:t xml:space="preserve"> </w:t>
+      </w:r>
+      <w:r>
+        <w:rPr>
+          <w:b/>
+          <w:bCs/>
+          <w:sz w:val="28"/>
+          <w:szCs w:val="96"/>
+        </w:rPr>
+        <w:t>ENTITY RELATIONSHIP DIAGRAM</w:t>
+      </w:r>
+    </w:p>
+    <w:p>
+      <w:pPr>
+        <w:spacing w:after="160" w:line="259" w:lineRule="auto"/>
+        <w:rPr>
+          <w:b/>
+          <w:bCs/>
+          <w:szCs w:val="88"/>
+        </w:rPr>
+      </w:pPr>
+    </w:p>
+    <w:p>
+      <w:pPr>
+        <w:spacing w:after="160" w:line="259" w:lineRule="auto"/>
+        <w:jc w:val="center"/>
+        <w:rPr>
+          <w:b/>
+          <w:bCs/>
+          <w:szCs w:val="88"/>
+        </w:rPr>
+      </w:pPr>
+      <w:r>
+        <w:rPr>
+          <w:b/>
+          <w:bCs/>
+          <w:noProof/>
+          <w:szCs w:val="88"/>
+        </w:rPr>
+        <w:drawing>
+          <wp:inline distT="0" distB="0" distL="0" distR="0" wp14:anchorId="3C6160D0" wp14:editId="48D628EF">
+            <wp:extent cx="5895429" cy="6629400"/>
+            <wp:effectExtent l="0" t="0" r="0" b="0"/>
+            <wp:docPr id="208543772" name="Graphic 2"/>
+            <wp:cNvGraphicFramePr>
+              <a:graphicFrameLocks xmlns:a="http://schemas.openxmlformats.org/drawingml/2006/main" noChangeAspect="1"/>
+            </wp:cNvGraphicFramePr>
+            <a:graphic xmlns:a="http://schemas.openxmlformats.org/drawingml/2006/main">
+              <a:graphicData uri="http://schemas.openxmlformats.org/drawingml/2006/picture">
+                <pic:pic xmlns:pic="http://schemas.openxmlformats.org/drawingml/2006/picture">
+                  <pic:nvPicPr>
+                    <pic:cNvPr id="208543772" name="Graphic 208543772"/>
+                    <pic:cNvPicPr/>
+                  </pic:nvPicPr>
+                  <pic:blipFill>
+                    <a:blip r:embed="rId27">
+                      <a:extLst>
+                        <a:ext uri="{28A0092B-C50C-407E-A947-70E740481C1C}">
+                          <a14:useLocalDpi xmlns:a14="http://schemas.microsoft.com/office/drawing/2010/main" val="0"/>
+                        </a:ext>
+                        <a:ext uri="{96DAC541-7B7A-43D3-8B79-37D633B846F1}">
+                          <asvg:svgBlip xmlns:asvg="http://schemas.microsoft.com/office/drawing/2016/SVG/main" r:embed="rId28"/>
+                        </a:ext>
+                      </a:extLst>
+                    </a:blip>
+                    <a:stretch>
+                      <a:fillRect/>
+                    </a:stretch>
+                  </pic:blipFill>
+                  <pic:spPr>
+                    <a:xfrm>
+                      <a:off x="0" y="0"/>
+                      <a:ext cx="5897013" cy="6631181"/>
+                    </a:xfrm>
+                    <a:prstGeom prst="rect">
+                      <a:avLst/>
+                    </a:prstGeom>
+                  </pic:spPr>
+                </pic:pic>
+              </a:graphicData>
+            </a:graphic>
+          </wp:inline>
+        </w:drawing>
+      </w:r>
     </w:p>
     <w:sectPr>
-      <w:headerReference w:type="default" r:id="rId25"/>
-      <w:footerReference w:type="default" r:id="rId26"/>
+      <w:headerReference w:type="default" r:id="rId29"/>
+      <w:footerReference w:type="default" r:id="rId30"/>
       <w:pgSz w:w="11906" w:h="16838"/>
       <w:pgMar w:top="720" w:right="720" w:bottom="720" w:left="720" w:header="708" w:footer="567" w:gutter="0"/>
       <w:pgBorders w:offsetFrom="page">
@@ -34906,6 +35472,119 @@
     </w:lvl>
   </w:abstractNum>
   <w:abstractNum w:abstractNumId="2" w15:restartNumberingAfterBreak="0">
+    <w:nsid w:val="0841496B"/>
+    <w:multiLevelType w:val="hybridMultilevel"/>
+    <w:tmpl w:val="9AAC2994"/>
+    <w:lvl w:ilvl="0" w:tplc="40090001">
+      <w:start w:val="1"/>
+      <w:numFmt w:val="bullet"/>
+      <w:lvlText w:val=""/>
+      <w:lvlJc w:val="left"/>
+      <w:pPr>
+        <w:ind w:left="4320" w:hanging="360"/>
+      </w:pPr>
+      <w:rPr>
+        <w:rFonts w:ascii="Symbol" w:hAnsi="Symbol" w:hint="default"/>
+      </w:rPr>
+    </w:lvl>
+    <w:lvl w:ilvl="1" w:tplc="40090003" w:tentative="1">
+      <w:start w:val="1"/>
+      <w:numFmt w:val="bullet"/>
+      <w:lvlText w:val="o"/>
+      <w:lvlJc w:val="left"/>
+      <w:pPr>
+        <w:ind w:left="5040" w:hanging="360"/>
+      </w:pPr>
+      <w:rPr>
+        <w:rFonts w:ascii="Courier New" w:hAnsi="Courier New" w:cs="Courier New" w:hint="default"/>
+      </w:rPr>
+    </w:lvl>
+    <w:lvl w:ilvl="2" w:tplc="40090005" w:tentative="1">
+      <w:start w:val="1"/>
+      <w:numFmt w:val="bullet"/>
+      <w:lvlText w:val=""/>
+      <w:lvlJc w:val="left"/>
+      <w:pPr>
+        <w:ind w:left="5760" w:hanging="360"/>
+      </w:pPr>
+      <w:rPr>
+        <w:rFonts w:ascii="Wingdings" w:hAnsi="Wingdings" w:hint="default"/>
+      </w:rPr>
+    </w:lvl>
+    <w:lvl w:ilvl="3" w:tplc="40090001" w:tentative="1">
+      <w:start w:val="1"/>
+      <w:numFmt w:val="bullet"/>
+      <w:lvlText w:val=""/>
+      <w:lvlJc w:val="left"/>
+      <w:pPr>
+        <w:ind w:left="6480" w:hanging="360"/>
+      </w:pPr>
+      <w:rPr>
+        <w:rFonts w:ascii="Symbol" w:hAnsi="Symbol" w:hint="default"/>
+      </w:rPr>
+    </w:lvl>
+    <w:lvl w:ilvl="4" w:tplc="40090003" w:tentative="1">
+      <w:start w:val="1"/>
+      <w:numFmt w:val="bullet"/>
+      <w:lvlText w:val="o"/>
+      <w:lvlJc w:val="left"/>
+      <w:pPr>
+        <w:ind w:left="7200" w:hanging="360"/>
+      </w:pPr>
+      <w:rPr>
+        <w:rFonts w:ascii="Courier New" w:hAnsi="Courier New" w:cs="Courier New" w:hint="default"/>
+      </w:rPr>
+    </w:lvl>
+    <w:lvl w:ilvl="5" w:tplc="40090005" w:tentative="1">
+      <w:start w:val="1"/>
+      <w:numFmt w:val="bullet"/>
+      <w:lvlText w:val=""/>
+      <w:lvlJc w:val="left"/>
+      <w:pPr>
+        <w:ind w:left="7920" w:hanging="360"/>
+      </w:pPr>
+      <w:rPr>
+        <w:rFonts w:ascii="Wingdings" w:hAnsi="Wingdings" w:hint="default"/>
+      </w:rPr>
+    </w:lvl>
+    <w:lvl w:ilvl="6" w:tplc="40090001" w:tentative="1">
+      <w:start w:val="1"/>
+      <w:numFmt w:val="bullet"/>
+      <w:lvlText w:val=""/>
+      <w:lvlJc w:val="left"/>
+      <w:pPr>
+        <w:ind w:left="8640" w:hanging="360"/>
+      </w:pPr>
+      <w:rPr>
+        <w:rFonts w:ascii="Symbol" w:hAnsi="Symbol" w:hint="default"/>
+      </w:rPr>
+    </w:lvl>
+    <w:lvl w:ilvl="7" w:tplc="40090003" w:tentative="1">
+      <w:start w:val="1"/>
+      <w:numFmt w:val="bullet"/>
+      <w:lvlText w:val="o"/>
+      <w:lvlJc w:val="left"/>
+      <w:pPr>
+        <w:ind w:left="9360" w:hanging="360"/>
+      </w:pPr>
+      <w:rPr>
+        <w:rFonts w:ascii="Courier New" w:hAnsi="Courier New" w:cs="Courier New" w:hint="default"/>
+      </w:rPr>
+    </w:lvl>
+    <w:lvl w:ilvl="8" w:tplc="40090005" w:tentative="1">
+      <w:start w:val="1"/>
+      <w:numFmt w:val="bullet"/>
+      <w:lvlText w:val=""/>
+      <w:lvlJc w:val="left"/>
+      <w:pPr>
+        <w:ind w:left="10080" w:hanging="360"/>
+      </w:pPr>
+      <w:rPr>
+        <w:rFonts w:ascii="Wingdings" w:hAnsi="Wingdings" w:hint="default"/>
+      </w:rPr>
+    </w:lvl>
+  </w:abstractNum>
+  <w:abstractNum w:abstractNumId="3" w15:restartNumberingAfterBreak="0">
     <w:nsid w:val="08D44BC9"/>
     <w:multiLevelType w:val="multilevel"/>
     <w:tmpl w:val="6374DF1E"/>
@@ -35054,7 +35733,7 @@
       </w:rPr>
     </w:lvl>
   </w:abstractNum>
-  <w:abstractNum w:abstractNumId="3" w15:restartNumberingAfterBreak="0">
+  <w:abstractNum w:abstractNumId="4" w15:restartNumberingAfterBreak="0">
     <w:nsid w:val="094727DE"/>
     <w:multiLevelType w:val="hybridMultilevel"/>
     <w:tmpl w:val="164E2EEA"/>
@@ -35143,7 +35822,7 @@
       </w:pPr>
     </w:lvl>
   </w:abstractNum>
-  <w:abstractNum w:abstractNumId="4" w15:restartNumberingAfterBreak="0">
+  <w:abstractNum w:abstractNumId="5" w15:restartNumberingAfterBreak="0">
     <w:nsid w:val="0E9B07B3"/>
     <w:multiLevelType w:val="multilevel"/>
     <w:tmpl w:val="2486A294"/>
@@ -35292,7 +35971,7 @@
       </w:rPr>
     </w:lvl>
   </w:abstractNum>
-  <w:abstractNum w:abstractNumId="5" w15:restartNumberingAfterBreak="0">
+  <w:abstractNum w:abstractNumId="6" w15:restartNumberingAfterBreak="0">
     <w:nsid w:val="1241682A"/>
     <w:multiLevelType w:val="multilevel"/>
     <w:tmpl w:val="D5E8B620"/>
@@ -35441,7 +36120,7 @@
       </w:rPr>
     </w:lvl>
   </w:abstractNum>
-  <w:abstractNum w:abstractNumId="6" w15:restartNumberingAfterBreak="0">
+  <w:abstractNum w:abstractNumId="7" w15:restartNumberingAfterBreak="0">
     <w:nsid w:val="1FF4003C"/>
     <w:multiLevelType w:val="hybridMultilevel"/>
     <w:tmpl w:val="5DFCE332"/>
@@ -35554,7 +36233,7 @@
       </w:rPr>
     </w:lvl>
   </w:abstractNum>
-  <w:abstractNum w:abstractNumId="7" w15:restartNumberingAfterBreak="0">
+  <w:abstractNum w:abstractNumId="8" w15:restartNumberingAfterBreak="0">
     <w:nsid w:val="235A5C03"/>
     <w:multiLevelType w:val="hybridMultilevel"/>
     <w:tmpl w:val="580C4834"/>
@@ -35775,7 +36454,7 @@
       </w:rPr>
     </w:lvl>
   </w:abstractNum>
-  <w:abstractNum w:abstractNumId="8" w15:restartNumberingAfterBreak="0">
+  <w:abstractNum w:abstractNumId="9" w15:restartNumberingAfterBreak="0">
     <w:nsid w:val="23F0732B"/>
     <w:multiLevelType w:val="multilevel"/>
     <w:tmpl w:val="2E840976"/>
@@ -35888,7 +36567,120 @@
       </w:pPr>
     </w:lvl>
   </w:abstractNum>
-  <w:abstractNum w:abstractNumId="9" w15:restartNumberingAfterBreak="0">
+  <w:abstractNum w:abstractNumId="10" w15:restartNumberingAfterBreak="0">
+    <w:nsid w:val="2D3D3F38"/>
+    <w:multiLevelType w:val="hybridMultilevel"/>
+    <w:tmpl w:val="3634E3D2"/>
+    <w:lvl w:ilvl="0" w:tplc="40090001">
+      <w:start w:val="1"/>
+      <w:numFmt w:val="bullet"/>
+      <w:lvlText w:val=""/>
+      <w:lvlJc w:val="left"/>
+      <w:pPr>
+        <w:ind w:left="3600" w:hanging="360"/>
+      </w:pPr>
+      <w:rPr>
+        <w:rFonts w:ascii="Symbol" w:hAnsi="Symbol" w:hint="default"/>
+      </w:rPr>
+    </w:lvl>
+    <w:lvl w:ilvl="1" w:tplc="40090003" w:tentative="1">
+      <w:start w:val="1"/>
+      <w:numFmt w:val="bullet"/>
+      <w:lvlText w:val="o"/>
+      <w:lvlJc w:val="left"/>
+      <w:pPr>
+        <w:ind w:left="4320" w:hanging="360"/>
+      </w:pPr>
+      <w:rPr>
+        <w:rFonts w:ascii="Courier New" w:hAnsi="Courier New" w:cs="Courier New" w:hint="default"/>
+      </w:rPr>
+    </w:lvl>
+    <w:lvl w:ilvl="2" w:tplc="40090005" w:tentative="1">
+      <w:start w:val="1"/>
+      <w:numFmt w:val="bullet"/>
+      <w:lvlText w:val=""/>
+      <w:lvlJc w:val="left"/>
+      <w:pPr>
+        <w:ind w:left="5040" w:hanging="360"/>
+      </w:pPr>
+      <w:rPr>
+        <w:rFonts w:ascii="Wingdings" w:hAnsi="Wingdings" w:hint="default"/>
+      </w:rPr>
+    </w:lvl>
+    <w:lvl w:ilvl="3" w:tplc="40090001" w:tentative="1">
+      <w:start w:val="1"/>
+      <w:numFmt w:val="bullet"/>
+      <w:lvlText w:val=""/>
+      <w:lvlJc w:val="left"/>
+      <w:pPr>
+        <w:ind w:left="5760" w:hanging="360"/>
+      </w:pPr>
+      <w:rPr>
+        <w:rFonts w:ascii="Symbol" w:hAnsi="Symbol" w:hint="default"/>
+      </w:rPr>
+    </w:lvl>
+    <w:lvl w:ilvl="4" w:tplc="40090003" w:tentative="1">
+      <w:start w:val="1"/>
+      <w:numFmt w:val="bullet"/>
+      <w:lvlText w:val="o"/>
+      <w:lvlJc w:val="left"/>
+      <w:pPr>
+        <w:ind w:left="6480" w:hanging="360"/>
+      </w:pPr>
+      <w:rPr>
+        <w:rFonts w:ascii="Courier New" w:hAnsi="Courier New" w:cs="Courier New" w:hint="default"/>
+      </w:rPr>
+    </w:lvl>
+    <w:lvl w:ilvl="5" w:tplc="40090005" w:tentative="1">
+      <w:start w:val="1"/>
+      <w:numFmt w:val="bullet"/>
+      <w:lvlText w:val=""/>
+      <w:lvlJc w:val="left"/>
+      <w:pPr>
+        <w:ind w:left="7200" w:hanging="360"/>
+      </w:pPr>
+      <w:rPr>
+        <w:rFonts w:ascii="Wingdings" w:hAnsi="Wingdings" w:hint="default"/>
+      </w:rPr>
+    </w:lvl>
+    <w:lvl w:ilvl="6" w:tplc="40090001" w:tentative="1">
+      <w:start w:val="1"/>
+      <w:numFmt w:val="bullet"/>
+      <w:lvlText w:val=""/>
+      <w:lvlJc w:val="left"/>
+      <w:pPr>
+        <w:ind w:left="7920" w:hanging="360"/>
+      </w:pPr>
+      <w:rPr>
+        <w:rFonts w:ascii="Symbol" w:hAnsi="Symbol" w:hint="default"/>
+      </w:rPr>
+    </w:lvl>
+    <w:lvl w:ilvl="7" w:tplc="40090003" w:tentative="1">
+      <w:start w:val="1"/>
+      <w:numFmt w:val="bullet"/>
+      <w:lvlText w:val="o"/>
+      <w:lvlJc w:val="left"/>
+      <w:pPr>
+        <w:ind w:left="8640" w:hanging="360"/>
+      </w:pPr>
+      <w:rPr>
+        <w:rFonts w:ascii="Courier New" w:hAnsi="Courier New" w:cs="Courier New" w:hint="default"/>
+      </w:rPr>
+    </w:lvl>
+    <w:lvl w:ilvl="8" w:tplc="40090005" w:tentative="1">
+      <w:start w:val="1"/>
+      <w:numFmt w:val="bullet"/>
+      <w:lvlText w:val=""/>
+      <w:lvlJc w:val="left"/>
+      <w:pPr>
+        <w:ind w:left="9360" w:hanging="360"/>
+      </w:pPr>
+      <w:rPr>
+        <w:rFonts w:ascii="Wingdings" w:hAnsi="Wingdings" w:hint="default"/>
+      </w:rPr>
+    </w:lvl>
+  </w:abstractNum>
+  <w:abstractNum w:abstractNumId="11" w15:restartNumberingAfterBreak="0">
     <w:nsid w:val="3708695B"/>
     <w:multiLevelType w:val="multilevel"/>
     <w:tmpl w:val="2BB4156E"/>
@@ -36037,7 +36829,120 @@
       </w:rPr>
     </w:lvl>
   </w:abstractNum>
-  <w:abstractNum w:abstractNumId="10" w15:restartNumberingAfterBreak="0">
+  <w:abstractNum w:abstractNumId="12" w15:restartNumberingAfterBreak="0">
+    <w:nsid w:val="3DB51BD6"/>
+    <w:multiLevelType w:val="hybridMultilevel"/>
+    <w:tmpl w:val="4A7A8C40"/>
+    <w:lvl w:ilvl="0" w:tplc="40090001">
+      <w:start w:val="1"/>
+      <w:numFmt w:val="bullet"/>
+      <w:lvlText w:val=""/>
+      <w:lvlJc w:val="left"/>
+      <w:pPr>
+        <w:ind w:left="4320" w:hanging="360"/>
+      </w:pPr>
+      <w:rPr>
+        <w:rFonts w:ascii="Symbol" w:hAnsi="Symbol" w:hint="default"/>
+      </w:rPr>
+    </w:lvl>
+    <w:lvl w:ilvl="1" w:tplc="40090003" w:tentative="1">
+      <w:start w:val="1"/>
+      <w:numFmt w:val="bullet"/>
+      <w:lvlText w:val="o"/>
+      <w:lvlJc w:val="left"/>
+      <w:pPr>
+        <w:ind w:left="5040" w:hanging="360"/>
+      </w:pPr>
+      <w:rPr>
+        <w:rFonts w:ascii="Courier New" w:hAnsi="Courier New" w:cs="Courier New" w:hint="default"/>
+      </w:rPr>
+    </w:lvl>
+    <w:lvl w:ilvl="2" w:tplc="40090005" w:tentative="1">
+      <w:start w:val="1"/>
+      <w:numFmt w:val="bullet"/>
+      <w:lvlText w:val=""/>
+      <w:lvlJc w:val="left"/>
+      <w:pPr>
+        <w:ind w:left="5760" w:hanging="360"/>
+      </w:pPr>
+      <w:rPr>
+        <w:rFonts w:ascii="Wingdings" w:hAnsi="Wingdings" w:hint="default"/>
+      </w:rPr>
+    </w:lvl>
+    <w:lvl w:ilvl="3" w:tplc="40090001" w:tentative="1">
+      <w:start w:val="1"/>
+      <w:numFmt w:val="bullet"/>
+      <w:lvlText w:val=""/>
+      <w:lvlJc w:val="left"/>
+      <w:pPr>
+        <w:ind w:left="6480" w:hanging="360"/>
+      </w:pPr>
+      <w:rPr>
+        <w:rFonts w:ascii="Symbol" w:hAnsi="Symbol" w:hint="default"/>
+      </w:rPr>
+    </w:lvl>
+    <w:lvl w:ilvl="4" w:tplc="40090003" w:tentative="1">
+      <w:start w:val="1"/>
+      <w:numFmt w:val="bullet"/>
+      <w:lvlText w:val="o"/>
+      <w:lvlJc w:val="left"/>
+      <w:pPr>
+        <w:ind w:left="7200" w:hanging="360"/>
+      </w:pPr>
+      <w:rPr>
+        <w:rFonts w:ascii="Courier New" w:hAnsi="Courier New" w:cs="Courier New" w:hint="default"/>
+      </w:rPr>
+    </w:lvl>
+    <w:lvl w:ilvl="5" w:tplc="40090005" w:tentative="1">
+      <w:start w:val="1"/>
+      <w:numFmt w:val="bullet"/>
+      <w:lvlText w:val=""/>
+      <w:lvlJc w:val="left"/>
+      <w:pPr>
+        <w:ind w:left="7920" w:hanging="360"/>
+      </w:pPr>
+      <w:rPr>
+        <w:rFonts w:ascii="Wingdings" w:hAnsi="Wingdings" w:hint="default"/>
+      </w:rPr>
+    </w:lvl>
+    <w:lvl w:ilvl="6" w:tplc="40090001" w:tentative="1">
+      <w:start w:val="1"/>
+      <w:numFmt w:val="bullet"/>
+      <w:lvlText w:val=""/>
+      <w:lvlJc w:val="left"/>
+      <w:pPr>
+        <w:ind w:left="8640" w:hanging="360"/>
+      </w:pPr>
+      <w:rPr>
+        <w:rFonts w:ascii="Symbol" w:hAnsi="Symbol" w:hint="default"/>
+      </w:rPr>
+    </w:lvl>
+    <w:lvl w:ilvl="7" w:tplc="40090003" w:tentative="1">
+      <w:start w:val="1"/>
+      <w:numFmt w:val="bullet"/>
+      <w:lvlText w:val="o"/>
+      <w:lvlJc w:val="left"/>
+      <w:pPr>
+        <w:ind w:left="9360" w:hanging="360"/>
+      </w:pPr>
+      <w:rPr>
+        <w:rFonts w:ascii="Courier New" w:hAnsi="Courier New" w:cs="Courier New" w:hint="default"/>
+      </w:rPr>
+    </w:lvl>
+    <w:lvl w:ilvl="8" w:tplc="40090005" w:tentative="1">
+      <w:start w:val="1"/>
+      <w:numFmt w:val="bullet"/>
+      <w:lvlText w:val=""/>
+      <w:lvlJc w:val="left"/>
+      <w:pPr>
+        <w:ind w:left="10080" w:hanging="360"/>
+      </w:pPr>
+      <w:rPr>
+        <w:rFonts w:ascii="Wingdings" w:hAnsi="Wingdings" w:hint="default"/>
+      </w:rPr>
+    </w:lvl>
+  </w:abstractNum>
+  <w:abstractNum w:abstractNumId="13" w15:restartNumberingAfterBreak="0">
     <w:nsid w:val="422259F3"/>
     <w:multiLevelType w:val="multilevel"/>
     <w:tmpl w:val="F4006520"/>
@@ -36150,7 +37055,120 @@
       </w:pPr>
     </w:lvl>
   </w:abstractNum>
-  <w:abstractNum w:abstractNumId="11" w15:restartNumberingAfterBreak="0">
+  <w:abstractNum w:abstractNumId="14" w15:restartNumberingAfterBreak="0">
+    <w:nsid w:val="424801FB"/>
+    <w:multiLevelType w:val="hybridMultilevel"/>
+    <w:tmpl w:val="5D10C7D2"/>
+    <w:lvl w:ilvl="0" w:tplc="40090001">
+      <w:start w:val="1"/>
+      <w:numFmt w:val="bullet"/>
+      <w:lvlText w:val=""/>
+      <w:lvlJc w:val="left"/>
+      <w:pPr>
+        <w:ind w:left="720" w:hanging="360"/>
+      </w:pPr>
+      <w:rPr>
+        <w:rFonts w:ascii="Symbol" w:hAnsi="Symbol" w:hint="default"/>
+      </w:rPr>
+    </w:lvl>
+    <w:lvl w:ilvl="1" w:tplc="40090003" w:tentative="1">
+      <w:start w:val="1"/>
+      <w:numFmt w:val="bullet"/>
+      <w:lvlText w:val="o"/>
+      <w:lvlJc w:val="left"/>
+      <w:pPr>
+        <w:ind w:left="1440" w:hanging="360"/>
+      </w:pPr>
+      <w:rPr>
+        <w:rFonts w:ascii="Courier New" w:hAnsi="Courier New" w:cs="Courier New" w:hint="default"/>
+      </w:rPr>
+    </w:lvl>
+    <w:lvl w:ilvl="2" w:tplc="40090005" w:tentative="1">
+      <w:start w:val="1"/>
+      <w:numFmt w:val="bullet"/>
+      <w:lvlText w:val=""/>
+      <w:lvlJc w:val="left"/>
+      <w:pPr>
+        <w:ind w:left="2160" w:hanging="360"/>
+      </w:pPr>
+      <w:rPr>
+        <w:rFonts w:ascii="Wingdings" w:hAnsi="Wingdings" w:hint="default"/>
+      </w:rPr>
+    </w:lvl>
+    <w:lvl w:ilvl="3" w:tplc="40090001" w:tentative="1">
+      <w:start w:val="1"/>
+      <w:numFmt w:val="bullet"/>
+      <w:lvlText w:val=""/>
+      <w:lvlJc w:val="left"/>
+      <w:pPr>
+        <w:ind w:left="2880" w:hanging="360"/>
+      </w:pPr>
+      <w:rPr>
+        <w:rFonts w:ascii="Symbol" w:hAnsi="Symbol" w:hint="default"/>
+      </w:rPr>
+    </w:lvl>
+    <w:lvl w:ilvl="4" w:tplc="40090003" w:tentative="1">
+      <w:start w:val="1"/>
+      <w:numFmt w:val="bullet"/>
+      <w:lvlText w:val="o"/>
+      <w:lvlJc w:val="left"/>
+      <w:pPr>
+        <w:ind w:left="3600" w:hanging="360"/>
+      </w:pPr>
+      <w:rPr>
+        <w:rFonts w:ascii="Courier New" w:hAnsi="Courier New" w:cs="Courier New" w:hint="default"/>
+      </w:rPr>
+    </w:lvl>
+    <w:lvl w:ilvl="5" w:tplc="40090005" w:tentative="1">
+      <w:start w:val="1"/>
+      <w:numFmt w:val="bullet"/>
+      <w:lvlText w:val=""/>
+      <w:lvlJc w:val="left"/>
+      <w:pPr>
+        <w:ind w:left="4320" w:hanging="360"/>
+      </w:pPr>
+      <w:rPr>
+        <w:rFonts w:ascii="Wingdings" w:hAnsi="Wingdings" w:hint="default"/>
+      </w:rPr>
+    </w:lvl>
+    <w:lvl w:ilvl="6" w:tplc="40090001" w:tentative="1">
+      <w:start w:val="1"/>
+      <w:numFmt w:val="bullet"/>
+      <w:lvlText w:val=""/>
+      <w:lvlJc w:val="left"/>
+      <w:pPr>
+        <w:ind w:left="5040" w:hanging="360"/>
+      </w:pPr>
+      <w:rPr>
+        <w:rFonts w:ascii="Symbol" w:hAnsi="Symbol" w:hint="default"/>
+      </w:rPr>
+    </w:lvl>
+    <w:lvl w:ilvl="7" w:tplc="40090003" w:tentative="1">
+      <w:start w:val="1"/>
+      <w:numFmt w:val="bullet"/>
+      <w:lvlText w:val="o"/>
+      <w:lvlJc w:val="left"/>
+      <w:pPr>
+        <w:ind w:left="5760" w:hanging="360"/>
+      </w:pPr>
+      <w:rPr>
+        <w:rFonts w:ascii="Courier New" w:hAnsi="Courier New" w:cs="Courier New" w:hint="default"/>
+      </w:rPr>
+    </w:lvl>
+    <w:lvl w:ilvl="8" w:tplc="40090005" w:tentative="1">
+      <w:start w:val="1"/>
+      <w:numFmt w:val="bullet"/>
+      <w:lvlText w:val=""/>
+      <w:lvlJc w:val="left"/>
+      <w:pPr>
+        <w:ind w:left="6480" w:hanging="360"/>
+      </w:pPr>
+      <w:rPr>
+        <w:rFonts w:ascii="Wingdings" w:hAnsi="Wingdings" w:hint="default"/>
+      </w:rPr>
+    </w:lvl>
+  </w:abstractNum>
+  <w:abstractNum w:abstractNumId="15" w15:restartNumberingAfterBreak="0">
     <w:nsid w:val="44FC4CE5"/>
     <w:multiLevelType w:val="multilevel"/>
     <w:tmpl w:val="4AB69B80"/>
@@ -36299,7 +37317,120 @@
       </w:rPr>
     </w:lvl>
   </w:abstractNum>
-  <w:abstractNum w:abstractNumId="12" w15:restartNumberingAfterBreak="0">
+  <w:abstractNum w:abstractNumId="16" w15:restartNumberingAfterBreak="0">
+    <w:nsid w:val="47611856"/>
+    <w:multiLevelType w:val="hybridMultilevel"/>
+    <w:tmpl w:val="8A1825C6"/>
+    <w:lvl w:ilvl="0" w:tplc="40090001">
+      <w:start w:val="1"/>
+      <w:numFmt w:val="bullet"/>
+      <w:lvlText w:val=""/>
+      <w:lvlJc w:val="left"/>
+      <w:pPr>
+        <w:ind w:left="3600" w:hanging="360"/>
+      </w:pPr>
+      <w:rPr>
+        <w:rFonts w:ascii="Symbol" w:hAnsi="Symbol" w:hint="default"/>
+      </w:rPr>
+    </w:lvl>
+    <w:lvl w:ilvl="1" w:tplc="40090003" w:tentative="1">
+      <w:start w:val="1"/>
+      <w:numFmt w:val="bullet"/>
+      <w:lvlText w:val="o"/>
+      <w:lvlJc w:val="left"/>
+      <w:pPr>
+        <w:ind w:left="4320" w:hanging="360"/>
+      </w:pPr>
+      <w:rPr>
+        <w:rFonts w:ascii="Courier New" w:hAnsi="Courier New" w:cs="Courier New" w:hint="default"/>
+      </w:rPr>
+    </w:lvl>
+    <w:lvl w:ilvl="2" w:tplc="40090005" w:tentative="1">
+      <w:start w:val="1"/>
+      <w:numFmt w:val="bullet"/>
+      <w:lvlText w:val=""/>
+      <w:lvlJc w:val="left"/>
+      <w:pPr>
+        <w:ind w:left="5040" w:hanging="360"/>
+      </w:pPr>
+      <w:rPr>
+        <w:rFonts w:ascii="Wingdings" w:hAnsi="Wingdings" w:hint="default"/>
+      </w:rPr>
+    </w:lvl>
+    <w:lvl w:ilvl="3" w:tplc="40090001" w:tentative="1">
+      <w:start w:val="1"/>
+      <w:numFmt w:val="bullet"/>
+      <w:lvlText w:val=""/>
+      <w:lvlJc w:val="left"/>
+      <w:pPr>
+        <w:ind w:left="5760" w:hanging="360"/>
+      </w:pPr>
+      <w:rPr>
+        <w:rFonts w:ascii="Symbol" w:hAnsi="Symbol" w:hint="default"/>
+      </w:rPr>
+    </w:lvl>
+    <w:lvl w:ilvl="4" w:tplc="40090003" w:tentative="1">
+      <w:start w:val="1"/>
+      <w:numFmt w:val="bullet"/>
+      <w:lvlText w:val="o"/>
+      <w:lvlJc w:val="left"/>
+      <w:pPr>
+        <w:ind w:left="6480" w:hanging="360"/>
+      </w:pPr>
+      <w:rPr>
+        <w:rFonts w:ascii="Courier New" w:hAnsi="Courier New" w:cs="Courier New" w:hint="default"/>
+      </w:rPr>
+    </w:lvl>
+    <w:lvl w:ilvl="5" w:tplc="40090005" w:tentative="1">
+      <w:start w:val="1"/>
+      <w:numFmt w:val="bullet"/>
+      <w:lvlText w:val=""/>
+      <w:lvlJc w:val="left"/>
+      <w:pPr>
+        <w:ind w:left="7200" w:hanging="360"/>
+      </w:pPr>
+      <w:rPr>
+        <w:rFonts w:ascii="Wingdings" w:hAnsi="Wingdings" w:hint="default"/>
+      </w:rPr>
+    </w:lvl>
+    <w:lvl w:ilvl="6" w:tplc="40090001" w:tentative="1">
+      <w:start w:val="1"/>
+      <w:numFmt w:val="bullet"/>
+      <w:lvlText w:val=""/>
+      <w:lvlJc w:val="left"/>
+      <w:pPr>
+        <w:ind w:left="7920" w:hanging="360"/>
+      </w:pPr>
+      <w:rPr>
+        <w:rFonts w:ascii="Symbol" w:hAnsi="Symbol" w:hint="default"/>
+      </w:rPr>
+    </w:lvl>
+    <w:lvl w:ilvl="7" w:tplc="40090003" w:tentative="1">
+      <w:start w:val="1"/>
+      <w:numFmt w:val="bullet"/>
+      <w:lvlText w:val="o"/>
+      <w:lvlJc w:val="left"/>
+      <w:pPr>
+        <w:ind w:left="8640" w:hanging="360"/>
+      </w:pPr>
+      <w:rPr>
+        <w:rFonts w:ascii="Courier New" w:hAnsi="Courier New" w:cs="Courier New" w:hint="default"/>
+      </w:rPr>
+    </w:lvl>
+    <w:lvl w:ilvl="8" w:tplc="40090005" w:tentative="1">
+      <w:start w:val="1"/>
+      <w:numFmt w:val="bullet"/>
+      <w:lvlText w:val=""/>
+      <w:lvlJc w:val="left"/>
+      <w:pPr>
+        <w:ind w:left="9360" w:hanging="360"/>
+      </w:pPr>
+      <w:rPr>
+        <w:rFonts w:ascii="Wingdings" w:hAnsi="Wingdings" w:hint="default"/>
+      </w:rPr>
+    </w:lvl>
+  </w:abstractNum>
+  <w:abstractNum w:abstractNumId="17" w15:restartNumberingAfterBreak="0">
     <w:nsid w:val="49311869"/>
     <w:multiLevelType w:val="multilevel"/>
     <w:tmpl w:val="6186D8D6"/>
@@ -36412,7 +37543,7 @@
       </w:rPr>
     </w:lvl>
   </w:abstractNum>
-  <w:abstractNum w:abstractNumId="13" w15:restartNumberingAfterBreak="0">
+  <w:abstractNum w:abstractNumId="18" w15:restartNumberingAfterBreak="0">
     <w:nsid w:val="60724F58"/>
     <w:multiLevelType w:val="hybridMultilevel"/>
     <w:tmpl w:val="EB62B5AE"/>
@@ -36525,7 +37656,7 @@
       </w:rPr>
     </w:lvl>
   </w:abstractNum>
-  <w:abstractNum w:abstractNumId="14" w15:restartNumberingAfterBreak="0">
+  <w:abstractNum w:abstractNumId="19" w15:restartNumberingAfterBreak="0">
     <w:nsid w:val="73002519"/>
     <w:multiLevelType w:val="multilevel"/>
     <w:tmpl w:val="B6EAD020"/>
@@ -36674,7 +37805,7 @@
       </w:rPr>
     </w:lvl>
   </w:abstractNum>
-  <w:abstractNum w:abstractNumId="15" w15:restartNumberingAfterBreak="0">
+  <w:abstractNum w:abstractNumId="20" w15:restartNumberingAfterBreak="0">
     <w:nsid w:val="77B94C74"/>
     <w:multiLevelType w:val="multilevel"/>
     <w:tmpl w:val="6E0EAB12"/>
@@ -36788,52 +37919,67 @@
     </w:lvl>
   </w:abstractNum>
   <w:num w:numId="1" w16cid:durableId="1013335828">
-    <w:abstractNumId w:val="7"/>
+    <w:abstractNumId w:val="8"/>
   </w:num>
   <w:num w:numId="2" w16cid:durableId="466820963">
-    <w:abstractNumId w:val="12"/>
+    <w:abstractNumId w:val="17"/>
   </w:num>
   <w:num w:numId="3" w16cid:durableId="1482574495">
-    <w:abstractNumId w:val="13"/>
+    <w:abstractNumId w:val="18"/>
   </w:num>
   <w:num w:numId="4" w16cid:durableId="277220165">
-    <w:abstractNumId w:val="6"/>
+    <w:abstractNumId w:val="7"/>
   </w:num>
   <w:num w:numId="5" w16cid:durableId="552889275">
     <w:abstractNumId w:val="1"/>
   </w:num>
   <w:num w:numId="6" w16cid:durableId="173960917">
-    <w:abstractNumId w:val="11"/>
+    <w:abstractNumId w:val="15"/>
   </w:num>
   <w:num w:numId="7" w16cid:durableId="982857750">
+    <w:abstractNumId w:val="5"/>
+  </w:num>
+  <w:num w:numId="8" w16cid:durableId="187528875">
+    <w:abstractNumId w:val="3"/>
+  </w:num>
+  <w:num w:numId="9" w16cid:durableId="2040351559">
+    <w:abstractNumId w:val="19"/>
+  </w:num>
+  <w:num w:numId="10" w16cid:durableId="672531237">
     <w:abstractNumId w:val="4"/>
   </w:num>
-  <w:num w:numId="8" w16cid:durableId="187528875">
-    <w:abstractNumId w:val="2"/>
-  </w:num>
-  <w:num w:numId="9" w16cid:durableId="2040351559">
-    <w:abstractNumId w:val="14"/>
-  </w:num>
-  <w:num w:numId="10" w16cid:durableId="672531237">
-    <w:abstractNumId w:val="3"/>
-  </w:num>
   <w:num w:numId="11" w16cid:durableId="816217893">
-    <w:abstractNumId w:val="15"/>
+    <w:abstractNumId w:val="20"/>
   </w:num>
   <w:num w:numId="12" w16cid:durableId="69618062">
-    <w:abstractNumId w:val="10"/>
+    <w:abstractNumId w:val="13"/>
   </w:num>
   <w:num w:numId="13" w16cid:durableId="1009024218">
-    <w:abstractNumId w:val="8"/>
+    <w:abstractNumId w:val="9"/>
   </w:num>
   <w:num w:numId="14" w16cid:durableId="1308196042">
-    <w:abstractNumId w:val="5"/>
+    <w:abstractNumId w:val="6"/>
   </w:num>
   <w:num w:numId="15" w16cid:durableId="1316446140">
-    <w:abstractNumId w:val="9"/>
+    <w:abstractNumId w:val="11"/>
   </w:num>
   <w:num w:numId="16" w16cid:durableId="2064720101">
     <w:abstractNumId w:val="0"/>
+  </w:num>
+  <w:num w:numId="17" w16cid:durableId="497499024">
+    <w:abstractNumId w:val="12"/>
+  </w:num>
+  <w:num w:numId="18" w16cid:durableId="1878152091">
+    <w:abstractNumId w:val="10"/>
+  </w:num>
+  <w:num w:numId="19" w16cid:durableId="321206450">
+    <w:abstractNumId w:val="16"/>
+  </w:num>
+  <w:num w:numId="20" w16cid:durableId="1318536059">
+    <w:abstractNumId w:val="2"/>
+  </w:num>
+  <w:num w:numId="21" w16cid:durableId="310063688">
+    <w:abstractNumId w:val="14"/>
   </w:num>
 </w:numbering>
 </file>
@@ -37237,7 +38383,7 @@
   <w:style w:type="paragraph" w:default="1" w:styleId="Normal">
     <w:name w:val="Normal"/>
     <w:qFormat/>
-    <w:rsid w:val="008B4F7B"/>
+    <w:rsid w:val="006C5F25"/>
     <w:pPr>
       <w:spacing w:after="0" w:line="240" w:lineRule="auto"/>
     </w:pPr>

</xml_diff>

<commit_message>
add: login process and student dashboard
</commit_message>
<xml_diff>
--- a/src/docs/Project_Doc.docx
+++ b/src/docs/Project_Doc.docx
@@ -11783,8 +11783,26 @@
           <w:numId w:val="4"/>
         </w:numPr>
       </w:pPr>
-      <w:r>
-        <w:lastRenderedPageBreak/>
+    </w:p>
+    <w:p>
+      <w:pPr>
+        <w:ind w:left="360"/>
+      </w:pPr>
+    </w:p>
+    <w:p>
+      <w:pPr>
+        <w:ind w:left="360"/>
+      </w:pPr>
+    </w:p>
+    <w:p>
+      <w:pPr>
+        <w:pStyle w:val="ListParagraph"/>
+        <w:numPr>
+          <w:ilvl w:val="0"/>
+          <w:numId w:val="4"/>
+        </w:numPr>
+      </w:pPr>
+      <w:r>
         <w:t xml:space="preserve">Social welfare initiatives in plantation of Trees, Blood donation camp, NSS Camp and relief during natural calamities </w:t>
       </w:r>
     </w:p>
@@ -15398,13 +15416,20 @@
           <w:szCs w:val="88"/>
         </w:rPr>
       </w:pPr>
-      <w:r>
-        <w:rPr>
-          <w:b/>
-          <w:bCs/>
-          <w:szCs w:val="88"/>
-        </w:rPr>
-        <w:lastRenderedPageBreak/>
+    </w:p>
+    <w:p>
+      <w:pPr>
+        <w:ind w:left="567" w:right="567"/>
+        <w:rPr>
+          <w:szCs w:val="88"/>
+        </w:rPr>
+      </w:pPr>
+      <w:r>
+        <w:rPr>
+          <w:b/>
+          <w:bCs/>
+          <w:szCs w:val="88"/>
+        </w:rPr>
         <w:t>3. Administrative Tools:</w:t>
       </w:r>
       <w:r>
@@ -15576,6 +15601,18 @@
       <w:pPr>
         <w:ind w:right="567"/>
         <w:rPr>
+          <w:sz w:val="28"/>
+          <w:szCs w:val="88"/>
+        </w:rPr>
+      </w:pPr>
+    </w:p>
+    <w:p>
+      <w:pPr>
+        <w:ind w:right="567"/>
+        <w:jc w:val="center"/>
+        <w:rPr>
+          <w:b/>
+          <w:bCs/>
           <w:sz w:val="28"/>
           <w:szCs w:val="88"/>
         </w:rPr>
@@ -15781,19 +15818,9 @@
         <w:spacing w:before="240"/>
         <w:ind w:left="567" w:right="567"/>
         <w:rPr>
-          <w:b/>
-          <w:bCs/>
-          <w:szCs w:val="88"/>
-        </w:rPr>
-      </w:pPr>
-      <w:r>
-        <w:rPr>
-          <w:b/>
-          <w:bCs/>
-          <w:szCs w:val="88"/>
-        </w:rPr>
-        <w:t>1. Frontend Development:</w:t>
-      </w:r>
+          <w:szCs w:val="88"/>
+        </w:rPr>
+      </w:pPr>
     </w:p>
     <w:p>
       <w:pPr>
@@ -15803,20 +15830,6 @@
           <w:szCs w:val="88"/>
         </w:rPr>
       </w:pPr>
-      <w:r>
-        <w:rPr>
-          <w:b/>
-          <w:bCs/>
-          <w:szCs w:val="88"/>
-        </w:rPr>
-        <w:t>ReactJS:</w:t>
-      </w:r>
-      <w:r>
-        <w:rPr>
-          <w:szCs w:val="88"/>
-        </w:rPr>
-        <w:t xml:space="preserve"> A JavaScript library for building user interfaces, allowing for the creation of dynamic and interactive frontend components.</w:t>
-      </w:r>
     </w:p>
     <w:p>
       <w:pPr>
@@ -15828,6 +15841,14 @@
           <w:szCs w:val="88"/>
         </w:rPr>
       </w:pPr>
+      <w:r>
+        <w:rPr>
+          <w:b/>
+          <w:bCs/>
+          <w:szCs w:val="88"/>
+        </w:rPr>
+        <w:t>1. Frontend Development:</w:t>
+      </w:r>
     </w:p>
     <w:p>
       <w:pPr>
@@ -15843,13 +15864,13 @@
           <w:bCs/>
           <w:szCs w:val="88"/>
         </w:rPr>
-        <w:t>HTML/CSS:</w:t>
-      </w:r>
-      <w:r>
-        <w:rPr>
-          <w:szCs w:val="88"/>
-        </w:rPr>
-        <w:t xml:space="preserve"> Standard markup and styling languages for structuring web pages and designing user interfaces.</w:t>
+        <w:t>ReactJS:</w:t>
+      </w:r>
+      <w:r>
+        <w:rPr>
+          <w:szCs w:val="88"/>
+        </w:rPr>
+        <w:t xml:space="preserve"> A JavaScript library for building user interfaces, allowing for the creation of dynamic and interactive frontend components.</w:t>
       </w:r>
     </w:p>
     <w:p>
@@ -15866,13 +15887,13 @@
           <w:bCs/>
           <w:szCs w:val="88"/>
         </w:rPr>
-        <w:t xml:space="preserve">Tailwind CSS: </w:t>
-      </w:r>
-      <w:r>
-        <w:rPr>
-          <w:szCs w:val="88"/>
-        </w:rPr>
-        <w:t>A utility-first CSS framework for quickly building custom designs with pre-built CSS classes.</w:t>
+        <w:t>HTML/CSS:</w:t>
+      </w:r>
+      <w:r>
+        <w:rPr>
+          <w:szCs w:val="88"/>
+        </w:rPr>
+        <w:t xml:space="preserve"> Standard markup and styling languages for structuring web pages and designing user interfaces.</w:t>
       </w:r>
     </w:p>
     <w:p>
@@ -15889,27 +15910,13 @@
           <w:bCs/>
           <w:szCs w:val="88"/>
         </w:rPr>
-        <w:t>JavaScript (ES6+):</w:t>
-      </w:r>
-      <w:r>
-        <w:rPr>
-          <w:szCs w:val="88"/>
-        </w:rPr>
-        <w:t xml:space="preserve"> The programming language used to add interactivity and </w:t>
-      </w:r>
-      <w:proofErr w:type="spellStart"/>
-      <w:r>
-        <w:rPr>
-          <w:szCs w:val="88"/>
-        </w:rPr>
-        <w:t>behavior</w:t>
-      </w:r>
-      <w:proofErr w:type="spellEnd"/>
-      <w:r>
-        <w:rPr>
-          <w:szCs w:val="88"/>
-        </w:rPr>
-        <w:t xml:space="preserve"> to web pages.</w:t>
+        <w:t xml:space="preserve">Tailwind CSS: </w:t>
+      </w:r>
+      <w:r>
+        <w:rPr>
+          <w:szCs w:val="88"/>
+        </w:rPr>
+        <w:t>A utility-first CSS framework for quickly building custom designs with pre-built CSS classes.</w:t>
       </w:r>
     </w:p>
     <w:p>
@@ -15920,47 +15927,61 @@
           <w:szCs w:val="88"/>
         </w:rPr>
       </w:pPr>
+      <w:r>
+        <w:rPr>
+          <w:b/>
+          <w:bCs/>
+          <w:szCs w:val="88"/>
+        </w:rPr>
+        <w:t>JavaScript (ES6+):</w:t>
+      </w:r>
+      <w:r>
+        <w:rPr>
+          <w:szCs w:val="88"/>
+        </w:rPr>
+        <w:t xml:space="preserve"> The programming language used to add interactivity and </w:t>
+      </w:r>
+      <w:proofErr w:type="spellStart"/>
+      <w:r>
+        <w:rPr>
+          <w:szCs w:val="88"/>
+        </w:rPr>
+        <w:t>behavior</w:t>
+      </w:r>
+      <w:proofErr w:type="spellEnd"/>
+      <w:r>
+        <w:rPr>
+          <w:szCs w:val="88"/>
+        </w:rPr>
+        <w:t xml:space="preserve"> to web pages.</w:t>
+      </w:r>
     </w:p>
     <w:p>
       <w:pPr>
         <w:spacing w:before="240"/>
         <w:ind w:left="567" w:right="567"/>
         <w:rPr>
-          <w:b/>
-          <w:bCs/>
-          <w:szCs w:val="88"/>
-        </w:rPr>
-      </w:pPr>
-      <w:r>
-        <w:rPr>
-          <w:b/>
-          <w:bCs/>
-          <w:szCs w:val="88"/>
-        </w:rPr>
-        <w:t>2. Backend Development:</w:t>
-      </w:r>
+          <w:szCs w:val="88"/>
+        </w:rPr>
+      </w:pPr>
     </w:p>
     <w:p>
       <w:pPr>
         <w:spacing w:before="240"/>
         <w:ind w:left="567" w:right="567"/>
         <w:rPr>
-          <w:szCs w:val="88"/>
-        </w:rPr>
-      </w:pPr>
-      <w:r>
-        <w:rPr>
-          <w:b/>
-          <w:bCs/>
-          <w:szCs w:val="88"/>
-        </w:rPr>
-        <w:t>Node.js:</w:t>
-      </w:r>
-      <w:r>
-        <w:rPr>
-          <w:szCs w:val="88"/>
-        </w:rPr>
-        <w:t xml:space="preserve"> A JavaScript runtime environment that allows for server-side scripting, enabling the development of scalable and high-performance backend applications.</w:t>
+          <w:b/>
+          <w:bCs/>
+          <w:szCs w:val="88"/>
+        </w:rPr>
+      </w:pPr>
+      <w:r>
+        <w:rPr>
+          <w:b/>
+          <w:bCs/>
+          <w:szCs w:val="88"/>
+        </w:rPr>
+        <w:t>2. Backend Development:</w:t>
       </w:r>
     </w:p>
     <w:p>
@@ -15977,13 +15998,13 @@
           <w:bCs/>
           <w:szCs w:val="88"/>
         </w:rPr>
-        <w:t xml:space="preserve"> Express.js:</w:t>
-      </w:r>
-      <w:r>
-        <w:rPr>
-          <w:szCs w:val="88"/>
-        </w:rPr>
-        <w:t xml:space="preserve"> A minimalist web application framework for Node.js, providing a robust set of features for building web servers and APIs.</w:t>
+        <w:t>Node.js:</w:t>
+      </w:r>
+      <w:r>
+        <w:rPr>
+          <w:szCs w:val="88"/>
+        </w:rPr>
+        <w:t xml:space="preserve"> A JavaScript runtime environment that allows for server-side scripting, enabling the development of scalable and high-performance backend applications.</w:t>
       </w:r>
     </w:p>
     <w:p>
@@ -15991,15 +16012,22 @@
         <w:spacing w:before="240"/>
         <w:ind w:left="567" w:right="567"/>
         <w:rPr>
-          <w:sz w:val="28"/>
-          <w:szCs w:val="88"/>
-        </w:rPr>
-      </w:pPr>
-      <w:r>
-        <w:rPr>
-          <w:szCs w:val="88"/>
-        </w:rPr>
-        <w:t xml:space="preserve">  </w:t>
+          <w:szCs w:val="88"/>
+        </w:rPr>
+      </w:pPr>
+      <w:r>
+        <w:rPr>
+          <w:b/>
+          <w:bCs/>
+          <w:szCs w:val="88"/>
+        </w:rPr>
+        <w:t xml:space="preserve"> Express.js:</w:t>
+      </w:r>
+      <w:r>
+        <w:rPr>
+          <w:szCs w:val="88"/>
+        </w:rPr>
+        <w:t xml:space="preserve"> A minimalist web application framework for Node.js, providing a robust set of features for building web servers and APIs.</w:t>
       </w:r>
     </w:p>
     <w:p>
@@ -16011,6 +16039,12 @@
           <w:szCs w:val="88"/>
         </w:rPr>
       </w:pPr>
+      <w:r>
+        <w:rPr>
+          <w:szCs w:val="88"/>
+        </w:rPr>
+        <w:t xml:space="preserve"> </w:t>
+      </w:r>
     </w:p>
     <w:p>
       <w:pPr>
@@ -16244,20 +16278,6 @@
           <w:szCs w:val="88"/>
         </w:rPr>
       </w:pPr>
-      <w:r>
-        <w:rPr>
-          <w:b/>
-          <w:bCs/>
-          <w:szCs w:val="88"/>
-        </w:rPr>
-        <w:t>1. Prospective Students:</w:t>
-      </w:r>
-      <w:r>
-        <w:rPr>
-          <w:szCs w:val="88"/>
-        </w:rPr>
-        <w:t xml:space="preserve"> Prospective students can use the system to explore academic programs, admission requirements, and campus facilities. They can apply for admission online, track their application status, and receive important updates and notifications.</w:t>
-      </w:r>
     </w:p>
     <w:p>
       <w:pPr>
@@ -16273,7 +16293,29 @@
           <w:bCs/>
           <w:szCs w:val="88"/>
         </w:rPr>
-        <w:lastRenderedPageBreak/>
+        <w:t>1. Prospective Students:</w:t>
+      </w:r>
+      <w:r>
+        <w:rPr>
+          <w:szCs w:val="88"/>
+        </w:rPr>
+        <w:t xml:space="preserve"> Prospective students can use the system to explore academic programs, admission requirements, and campus facilities. They can apply for admission online, track their application status, and receive important updates and notifications.</w:t>
+      </w:r>
+    </w:p>
+    <w:p>
+      <w:pPr>
+        <w:spacing w:before="240"/>
+        <w:ind w:left="567" w:right="567"/>
+        <w:rPr>
+          <w:szCs w:val="88"/>
+        </w:rPr>
+      </w:pPr>
+      <w:r>
+        <w:rPr>
+          <w:b/>
+          <w:bCs/>
+          <w:szCs w:val="88"/>
+        </w:rPr>
         <w:t>2. Current Students:</w:t>
       </w:r>
       <w:r>
@@ -38398,6 +38440,7 @@
   <w:style w:type="character" w:default="1" w:styleId="DefaultParagraphFont">
     <w:name w:val="Default Paragraph Font"/>
     <w:uiPriority w:val="1"/>
+    <w:semiHidden/>
     <w:unhideWhenUsed/>
   </w:style>
   <w:style w:type="table" w:default="1" w:styleId="TableNormal">

</xml_diff>

<commit_message>
Home page student count issue fixed
</commit_message>
<xml_diff>
--- a/src/docs/Project_Doc.docx
+++ b/src/docs/Project_Doc.docx
@@ -28884,6 +28884,129 @@
     </w:p>
     <w:p>
       <w:pPr>
+        <w:ind w:left="360" w:right="567"/>
+        <w:rPr>
+          <w:b/>
+          <w:bCs/>
+          <w:sz w:val="28"/>
+          <w:szCs w:val="88"/>
+        </w:rPr>
+      </w:pPr>
+    </w:p>
+    <w:p>
+      <w:pPr>
+        <w:ind w:left="360" w:right="567"/>
+        <w:rPr>
+          <w:b/>
+          <w:bCs/>
+          <w:sz w:val="28"/>
+          <w:szCs w:val="88"/>
+        </w:rPr>
+      </w:pPr>
+    </w:p>
+    <w:p>
+      <w:pPr>
+        <w:ind w:left="360" w:right="567"/>
+        <w:jc w:val="center"/>
+        <w:rPr>
+          <w:b/>
+          <w:bCs/>
+          <w:sz w:val="28"/>
+          <w:szCs w:val="88"/>
+        </w:rPr>
+      </w:pPr>
+      <w:r>
+        <w:rPr>
+          <w:noProof/>
+        </w:rPr>
+        <w:drawing>
+          <wp:inline distT="0" distB="0" distL="0" distR="0" wp14:anchorId="66BC41B2" wp14:editId="48E79417">
+            <wp:extent cx="5227320" cy="807720"/>
+            <wp:effectExtent l="0" t="0" r="0" b="0"/>
+            <wp:docPr id="1447270000" name="Picture 3"/>
+            <wp:cNvGraphicFramePr>
+              <a:graphicFrameLocks xmlns:a="http://schemas.openxmlformats.org/drawingml/2006/main" noChangeAspect="1"/>
+            </wp:cNvGraphicFramePr>
+            <a:graphic xmlns:a="http://schemas.openxmlformats.org/drawingml/2006/main">
+              <a:graphicData uri="http://schemas.openxmlformats.org/drawingml/2006/picture">
+                <pic:pic xmlns:pic="http://schemas.openxmlformats.org/drawingml/2006/picture">
+                  <pic:nvPicPr>
+                    <pic:cNvPr id="0" name="Picture 1"/>
+                    <pic:cNvPicPr>
+                      <a:picLocks noChangeAspect="1" noChangeArrowheads="1"/>
+                    </pic:cNvPicPr>
+                  </pic:nvPicPr>
+                  <pic:blipFill>
+                    <a:blip r:embed="rId27">
+                      <a:extLst>
+                        <a:ext uri="{28A0092B-C50C-407E-A947-70E740481C1C}">
+                          <a14:useLocalDpi xmlns:a14="http://schemas.microsoft.com/office/drawing/2010/main" val="0"/>
+                        </a:ext>
+                      </a:extLst>
+                    </a:blip>
+                    <a:srcRect/>
+                    <a:stretch>
+                      <a:fillRect/>
+                    </a:stretch>
+                  </pic:blipFill>
+                  <pic:spPr bwMode="auto">
+                    <a:xfrm>
+                      <a:off x="0" y="0"/>
+                      <a:ext cx="5227320" cy="807720"/>
+                    </a:xfrm>
+                    <a:prstGeom prst="rect">
+                      <a:avLst/>
+                    </a:prstGeom>
+                    <a:noFill/>
+                    <a:ln>
+                      <a:noFill/>
+                    </a:ln>
+                  </pic:spPr>
+                </pic:pic>
+              </a:graphicData>
+            </a:graphic>
+          </wp:inline>
+        </w:drawing>
+      </w:r>
+    </w:p>
+    <w:p>
+      <w:pPr>
+        <w:ind w:left="360" w:right="567"/>
+        <w:jc w:val="center"/>
+        <w:rPr>
+          <w:b/>
+          <w:bCs/>
+          <w:sz w:val="28"/>
+          <w:szCs w:val="88"/>
+        </w:rPr>
+      </w:pPr>
+    </w:p>
+    <w:p>
+      <w:pPr>
+        <w:ind w:left="360" w:right="567"/>
+        <w:jc w:val="center"/>
+        <w:rPr>
+          <w:b/>
+          <w:bCs/>
+          <w:sz w:val="28"/>
+          <w:szCs w:val="88"/>
+        </w:rPr>
+      </w:pPr>
+    </w:p>
+    <w:p>
+      <w:pPr>
+        <w:ind w:left="360" w:right="567"/>
+        <w:jc w:val="center"/>
+        <w:rPr>
+          <w:b/>
+          <w:bCs/>
+          <w:sz w:val="28"/>
+          <w:szCs w:val="88"/>
+        </w:rPr>
+      </w:pPr>
+    </w:p>
+    <w:p>
+      <w:pPr>
         <w:ind w:right="567"/>
         <w:rPr>
           <w:b/>
@@ -28903,6 +29026,280 @@
           <w:szCs w:val="88"/>
         </w:rPr>
       </w:pPr>
+    </w:p>
+    <w:p>
+      <w:pPr>
+        <w:pStyle w:val="ListParagraph"/>
+        <w:numPr>
+          <w:ilvl w:val="0"/>
+          <w:numId w:val="23"/>
+        </w:numPr>
+        <w:ind w:right="567"/>
+        <w:rPr>
+          <w:sz w:val="28"/>
+          <w:szCs w:val="88"/>
+        </w:rPr>
+      </w:pPr>
+      <w:r>
+        <w:rPr>
+          <w:szCs w:val="88"/>
+        </w:rPr>
+        <w:t>Login process is used to perform login operation</w:t>
+      </w:r>
+    </w:p>
+    <w:p>
+      <w:pPr>
+        <w:pStyle w:val="ListParagraph"/>
+        <w:numPr>
+          <w:ilvl w:val="0"/>
+          <w:numId w:val="23"/>
+        </w:numPr>
+        <w:ind w:right="567"/>
+        <w:rPr>
+          <w:sz w:val="28"/>
+          <w:szCs w:val="88"/>
+        </w:rPr>
+      </w:pPr>
+      <w:r>
+        <w:rPr>
+          <w:szCs w:val="88"/>
+        </w:rPr>
+        <w:t>It takes login detail like email address and password from user.</w:t>
+      </w:r>
+    </w:p>
+    <w:p>
+      <w:pPr>
+        <w:pStyle w:val="ListParagraph"/>
+        <w:numPr>
+          <w:ilvl w:val="0"/>
+          <w:numId w:val="23"/>
+        </w:numPr>
+        <w:ind w:right="567"/>
+        <w:rPr>
+          <w:sz w:val="28"/>
+          <w:szCs w:val="88"/>
+        </w:rPr>
+      </w:pPr>
+      <w:r>
+        <w:rPr>
+          <w:szCs w:val="88"/>
+        </w:rPr>
+        <w:t>User enter correct email address and password and login into the system.</w:t>
+      </w:r>
+    </w:p>
+    <w:p>
+      <w:pPr>
+        <w:ind w:right="567"/>
+        <w:rPr>
+          <w:sz w:val="28"/>
+          <w:szCs w:val="88"/>
+        </w:rPr>
+      </w:pPr>
+    </w:p>
+    <w:p>
+      <w:pPr>
+        <w:ind w:right="567"/>
+        <w:rPr>
+          <w:sz w:val="28"/>
+          <w:szCs w:val="88"/>
+        </w:rPr>
+      </w:pPr>
+    </w:p>
+    <w:p>
+      <w:pPr>
+        <w:pStyle w:val="ListParagraph"/>
+        <w:numPr>
+          <w:ilvl w:val="0"/>
+          <w:numId w:val="4"/>
+        </w:numPr>
+        <w:ind w:right="567"/>
+        <w:rPr>
+          <w:b/>
+          <w:bCs/>
+          <w:szCs w:val="88"/>
+        </w:rPr>
+      </w:pPr>
+      <w:r>
+        <w:rPr>
+          <w:b/>
+          <w:bCs/>
+          <w:szCs w:val="88"/>
+        </w:rPr>
+        <w:t xml:space="preserve">Feedback </w:t>
+      </w:r>
+      <w:r>
+        <w:rPr>
+          <w:b/>
+          <w:bCs/>
+          <w:szCs w:val="88"/>
+        </w:rPr>
+        <w:t>Process</w:t>
+      </w:r>
+    </w:p>
+    <w:p>
+      <w:pPr>
+        <w:ind w:right="567"/>
+        <w:rPr>
+          <w:b/>
+          <w:bCs/>
+          <w:sz w:val="28"/>
+          <w:szCs w:val="88"/>
+        </w:rPr>
+      </w:pPr>
+    </w:p>
+    <w:p>
+      <w:pPr>
+        <w:ind w:right="567"/>
+        <w:jc w:val="center"/>
+        <w:rPr>
+          <w:b/>
+          <w:bCs/>
+          <w:sz w:val="28"/>
+          <w:szCs w:val="88"/>
+        </w:rPr>
+      </w:pPr>
+      <w:r>
+        <w:rPr>
+          <w:noProof/>
+        </w:rPr>
+        <w:drawing>
+          <wp:inline distT="0" distB="0" distL="0" distR="0" wp14:anchorId="4F3B5475" wp14:editId="6D598215">
+            <wp:extent cx="5227320" cy="807720"/>
+            <wp:effectExtent l="0" t="0" r="0" b="0"/>
+            <wp:docPr id="1316093238" name="Picture 4"/>
+            <wp:cNvGraphicFramePr>
+              <a:graphicFrameLocks xmlns:a="http://schemas.openxmlformats.org/drawingml/2006/main" noChangeAspect="1"/>
+            </wp:cNvGraphicFramePr>
+            <a:graphic xmlns:a="http://schemas.openxmlformats.org/drawingml/2006/main">
+              <a:graphicData uri="http://schemas.openxmlformats.org/drawingml/2006/picture">
+                <pic:pic xmlns:pic="http://schemas.openxmlformats.org/drawingml/2006/picture">
+                  <pic:nvPicPr>
+                    <pic:cNvPr id="0" name="Picture 3"/>
+                    <pic:cNvPicPr>
+                      <a:picLocks noChangeAspect="1" noChangeArrowheads="1"/>
+                    </pic:cNvPicPr>
+                  </pic:nvPicPr>
+                  <pic:blipFill>
+                    <a:blip r:embed="rId28">
+                      <a:extLst>
+                        <a:ext uri="{28A0092B-C50C-407E-A947-70E740481C1C}">
+                          <a14:useLocalDpi xmlns:a14="http://schemas.microsoft.com/office/drawing/2010/main" val="0"/>
+                        </a:ext>
+                      </a:extLst>
+                    </a:blip>
+                    <a:srcRect/>
+                    <a:stretch>
+                      <a:fillRect/>
+                    </a:stretch>
+                  </pic:blipFill>
+                  <pic:spPr bwMode="auto">
+                    <a:xfrm>
+                      <a:off x="0" y="0"/>
+                      <a:ext cx="5227320" cy="807720"/>
+                    </a:xfrm>
+                    <a:prstGeom prst="rect">
+                      <a:avLst/>
+                    </a:prstGeom>
+                    <a:noFill/>
+                    <a:ln>
+                      <a:noFill/>
+                    </a:ln>
+                  </pic:spPr>
+                </pic:pic>
+              </a:graphicData>
+            </a:graphic>
+          </wp:inline>
+        </w:drawing>
+      </w:r>
+    </w:p>
+    <w:p>
+      <w:pPr>
+        <w:ind w:right="567"/>
+        <w:rPr>
+          <w:b/>
+          <w:bCs/>
+          <w:sz w:val="28"/>
+          <w:szCs w:val="88"/>
+        </w:rPr>
+      </w:pPr>
+    </w:p>
+    <w:p>
+      <w:pPr>
+        <w:pStyle w:val="ListParagraph"/>
+        <w:numPr>
+          <w:ilvl w:val="0"/>
+          <w:numId w:val="24"/>
+        </w:numPr>
+        <w:ind w:right="567"/>
+        <w:rPr>
+          <w:b/>
+          <w:bCs/>
+          <w:sz w:val="28"/>
+          <w:szCs w:val="88"/>
+        </w:rPr>
+      </w:pPr>
+      <w:r>
+        <w:rPr>
+          <w:szCs w:val="88"/>
+        </w:rPr>
+        <w:t>Feedback process is used to send feedbacks or suggestion to system.</w:t>
+      </w:r>
+    </w:p>
+    <w:p>
+      <w:pPr>
+        <w:pStyle w:val="ListParagraph"/>
+        <w:numPr>
+          <w:ilvl w:val="0"/>
+          <w:numId w:val="24"/>
+        </w:numPr>
+        <w:ind w:right="567"/>
+        <w:rPr>
+          <w:b/>
+          <w:bCs/>
+          <w:sz w:val="28"/>
+          <w:szCs w:val="88"/>
+        </w:rPr>
+      </w:pPr>
+      <w:r>
+        <w:rPr>
+          <w:szCs w:val="88"/>
+        </w:rPr>
+        <w:t>It takes email, phone, message from user.</w:t>
+      </w:r>
+    </w:p>
+    <w:p>
+      <w:pPr>
+        <w:pStyle w:val="ListParagraph"/>
+        <w:numPr>
+          <w:ilvl w:val="0"/>
+          <w:numId w:val="24"/>
+        </w:numPr>
+        <w:ind w:right="567"/>
+        <w:rPr>
+          <w:b/>
+          <w:bCs/>
+          <w:sz w:val="28"/>
+          <w:szCs w:val="88"/>
+        </w:rPr>
+      </w:pPr>
+      <w:r>
+        <w:rPr>
+          <w:szCs w:val="88"/>
+        </w:rPr>
+        <w:t>User enter his/her suggestion and send to sy</w:t>
+      </w:r>
+      <w:r>
+        <w:rPr>
+          <w:szCs w:val="88"/>
+        </w:rPr>
+        <w:t>s</w:t>
+      </w:r>
+      <w:r>
+        <w:rPr>
+          <w:szCs w:val="88"/>
+        </w:rPr>
+        <w:t>tem.</w:t>
+      </w:r>
     </w:p>
     <w:p>
       <w:pPr>
@@ -29040,6 +29437,16 @@
         </w:rPr>
         <w:t xml:space="preserve"> TABLE:</w:t>
       </w:r>
+    </w:p>
+    <w:p>
+      <w:pPr>
+        <w:ind w:left="360" w:right="283"/>
+        <w:rPr>
+          <w:b/>
+          <w:bCs/>
+          <w:szCs w:val="88"/>
+        </w:rPr>
+      </w:pPr>
     </w:p>
     <w:p>
       <w:pPr>
@@ -29635,6 +30042,16 @@
         </w:rPr>
       </w:pPr>
     </w:p>
+    <w:p>
+      <w:pPr>
+        <w:ind w:right="567"/>
+        <w:rPr>
+          <w:b/>
+          <w:bCs/>
+          <w:szCs w:val="88"/>
+        </w:rPr>
+      </w:pPr>
+    </w:p>
     <w:tbl>
       <w:tblPr>
         <w:tblStyle w:val="GridTable4-Accent5"/>
@@ -30354,6 +30771,17 @@
         </w:rPr>
       </w:pPr>
     </w:p>
+    <w:p>
+      <w:pPr>
+        <w:pStyle w:val="ListParagraph"/>
+        <w:ind w:right="567"/>
+        <w:rPr>
+          <w:b/>
+          <w:bCs/>
+          <w:szCs w:val="88"/>
+        </w:rPr>
+      </w:pPr>
+    </w:p>
     <w:tbl>
       <w:tblPr>
         <w:tblStyle w:val="GridTable4-Accent5"/>
@@ -31317,6 +31745,16 @@
     </w:p>
     <w:p>
       <w:pPr>
+        <w:ind w:left="360" w:right="567"/>
+        <w:rPr>
+          <w:b/>
+          <w:bCs/>
+          <w:szCs w:val="88"/>
+        </w:rPr>
+      </w:pPr>
+    </w:p>
+    <w:p>
+      <w:pPr>
         <w:pStyle w:val="ListParagraph"/>
         <w:ind w:right="567"/>
         <w:rPr>
@@ -32157,9 +32595,18 @@
           <w:bCs/>
           <w:szCs w:val="88"/>
         </w:rPr>
-        <w:lastRenderedPageBreak/>
         <w:t>STUDENT TABLE:</w:t>
       </w:r>
+    </w:p>
+    <w:p>
+      <w:pPr>
+        <w:ind w:left="360"/>
+        <w:rPr>
+          <w:b/>
+          <w:bCs/>
+          <w:szCs w:val="88"/>
+        </w:rPr>
+      </w:pPr>
     </w:p>
     <w:p>
       <w:pPr>
@@ -33879,7 +34326,7 @@
         <w:gridCol w:w="1134"/>
         <w:gridCol w:w="2552"/>
         <w:gridCol w:w="1897"/>
-        <w:gridCol w:w="4819"/>
+        <w:gridCol w:w="4623"/>
       </w:tblGrid>
       <w:tr>
         <w:trPr>
@@ -33958,7 +34405,7 @@
         </w:tc>
         <w:tc>
           <w:tcPr>
-            <w:tcW w:w="4819" w:type="dxa"/>
+            <w:tcW w:w="4623" w:type="dxa"/>
             <w:vAlign w:val="center"/>
           </w:tcPr>
           <w:p>
@@ -34066,7 +34513,7 @@
         </w:tc>
         <w:tc>
           <w:tcPr>
-            <w:tcW w:w="4819" w:type="dxa"/>
+            <w:tcW w:w="4623" w:type="dxa"/>
             <w:vAlign w:val="center"/>
           </w:tcPr>
           <w:p>
@@ -34166,7 +34613,7 @@
         </w:tc>
         <w:tc>
           <w:tcPr>
-            <w:tcW w:w="4819" w:type="dxa"/>
+            <w:tcW w:w="4623" w:type="dxa"/>
             <w:vAlign w:val="center"/>
           </w:tcPr>
           <w:p>
@@ -34281,7 +34728,7 @@
         </w:tc>
         <w:tc>
           <w:tcPr>
-            <w:tcW w:w="4819" w:type="dxa"/>
+            <w:tcW w:w="4623" w:type="dxa"/>
             <w:vAlign w:val="center"/>
           </w:tcPr>
           <w:p>
@@ -34395,7 +34842,7 @@
         </w:tc>
         <w:tc>
           <w:tcPr>
-            <w:tcW w:w="4819" w:type="dxa"/>
+            <w:tcW w:w="4623" w:type="dxa"/>
             <w:vAlign w:val="center"/>
           </w:tcPr>
           <w:p>
@@ -34487,7 +34934,7 @@
         </w:tc>
         <w:tc>
           <w:tcPr>
-            <w:tcW w:w="4819" w:type="dxa"/>
+            <w:tcW w:w="4623" w:type="dxa"/>
             <w:vAlign w:val="center"/>
           </w:tcPr>
           <w:p>
@@ -34576,7 +35023,7 @@
         </w:tc>
         <w:tc>
           <w:tcPr>
-            <w:tcW w:w="4819" w:type="dxa"/>
+            <w:tcW w:w="4623" w:type="dxa"/>
             <w:vAlign w:val="center"/>
           </w:tcPr>
           <w:p>
@@ -34666,7 +35113,7 @@
         </w:tc>
         <w:tc>
           <w:tcPr>
-            <w:tcW w:w="4819" w:type="dxa"/>
+            <w:tcW w:w="4623" w:type="dxa"/>
             <w:vAlign w:val="center"/>
           </w:tcPr>
           <w:p>
@@ -34755,7 +35202,7 @@
         </w:tc>
         <w:tc>
           <w:tcPr>
-            <w:tcW w:w="4819" w:type="dxa"/>
+            <w:tcW w:w="4623" w:type="dxa"/>
             <w:vAlign w:val="center"/>
           </w:tcPr>
           <w:p>
@@ -34845,7 +35292,7 @@
         </w:tc>
         <w:tc>
           <w:tcPr>
-            <w:tcW w:w="4819" w:type="dxa"/>
+            <w:tcW w:w="4623" w:type="dxa"/>
             <w:vAlign w:val="center"/>
           </w:tcPr>
           <w:p>
@@ -34975,6 +35422,16 @@
     <w:p>
       <w:pPr>
         <w:spacing w:after="160" w:line="259" w:lineRule="auto"/>
+        <w:rPr>
+          <w:b/>
+          <w:bCs/>
+          <w:szCs w:val="88"/>
+        </w:rPr>
+      </w:pPr>
+    </w:p>
+    <w:p>
+      <w:pPr>
+        <w:spacing w:after="160" w:line="259" w:lineRule="auto"/>
         <w:jc w:val="center"/>
         <w:rPr>
           <w:b/>
@@ -34990,10 +35447,10 @@
           <w:szCs w:val="88"/>
         </w:rPr>
         <w:drawing>
-          <wp:inline distT="0" distB="0" distL="0" distR="0" wp14:anchorId="3C6160D0" wp14:editId="48D628EF">
-            <wp:extent cx="5895429" cy="6629400"/>
+          <wp:inline distT="0" distB="0" distL="0" distR="0" wp14:anchorId="3CDC3250" wp14:editId="51B7B3A0">
+            <wp:extent cx="6156960" cy="6916433"/>
             <wp:effectExtent l="0" t="0" r="0" b="0"/>
-            <wp:docPr id="208543772" name="Graphic 2"/>
+            <wp:docPr id="715009254" name="Graphic 2"/>
             <wp:cNvGraphicFramePr>
               <a:graphicFrameLocks xmlns:a="http://schemas.openxmlformats.org/drawingml/2006/main" noChangeAspect="1"/>
             </wp:cNvGraphicFramePr>
@@ -35001,17 +35458,17 @@
               <a:graphicData uri="http://schemas.openxmlformats.org/drawingml/2006/picture">
                 <pic:pic xmlns:pic="http://schemas.openxmlformats.org/drawingml/2006/picture">
                   <pic:nvPicPr>
-                    <pic:cNvPr id="208543772" name="Graphic 208543772"/>
+                    <pic:cNvPr id="715009254" name="Graphic 715009254"/>
                     <pic:cNvPicPr/>
                   </pic:nvPicPr>
                   <pic:blipFill>
-                    <a:blip r:embed="rId27">
+                    <a:blip r:embed="rId29">
                       <a:extLst>
                         <a:ext uri="{28A0092B-C50C-407E-A947-70E740481C1C}">
                           <a14:useLocalDpi xmlns:a14="http://schemas.microsoft.com/office/drawing/2010/main" val="0"/>
                         </a:ext>
                         <a:ext uri="{96DAC541-7B7A-43D3-8B79-37D633B846F1}">
-                          <asvg:svgBlip xmlns:asvg="http://schemas.microsoft.com/office/drawing/2016/SVG/main" r:embed="rId28"/>
+                          <asvg:svgBlip xmlns:asvg="http://schemas.microsoft.com/office/drawing/2016/SVG/main" r:embed="rId30"/>
                         </a:ext>
                       </a:extLst>
                     </a:blip>
@@ -35022,7 +35479,7 @@
                   <pic:spPr>
                     <a:xfrm>
                       <a:off x="0" y="0"/>
-                      <a:ext cx="5897013" cy="6631181"/>
+                      <a:ext cx="6178314" cy="6940421"/>
                     </a:xfrm>
                     <a:prstGeom prst="rect">
                       <a:avLst/>
@@ -35036,8 +35493,8 @@
       </w:r>
     </w:p>
     <w:sectPr>
-      <w:headerReference w:type="default" r:id="rId29"/>
-      <w:footerReference w:type="default" r:id="rId30"/>
+      <w:headerReference w:type="default" r:id="rId31"/>
+      <w:footerReference w:type="default" r:id="rId32"/>
       <w:pgSz w:w="11906" w:h="16838"/>
       <w:pgMar w:top="720" w:right="720" w:bottom="720" w:left="720" w:header="708" w:footer="567" w:gutter="0"/>
       <w:pgBorders w:offsetFrom="page">
@@ -35216,6 +35673,119 @@
 <file path=word/numbering.xml><?xml version="1.0" encoding="utf-8"?>
 <w:numbering xmlns:wpc="http://schemas.microsoft.com/office/word/2010/wordprocessingCanvas" xmlns:cx="http://schemas.microsoft.com/office/drawing/2014/chartex" xmlns:cx1="http://schemas.microsoft.com/office/drawing/2015/9/8/chartex" xmlns:cx2="http://schemas.microsoft.com/office/drawing/2015/10/21/chartex" xmlns:cx3="http://schemas.microsoft.com/office/drawing/2016/5/9/chartex" xmlns:cx4="http://schemas.microsoft.com/office/drawing/2016/5/10/chartex" xmlns:cx5="http://schemas.microsoft.com/office/drawing/2016/5/11/chartex" xmlns:cx6="http://schemas.microsoft.com/office/drawing/2016/5/12/chartex" xmlns:cx7="http://schemas.microsoft.com/office/drawing/2016/5/13/chartex" xmlns:cx8="http://schemas.microsoft.com/office/drawing/2016/5/14/chartex" xmlns:mc="http://schemas.openxmlformats.org/markup-compatibility/2006" xmlns:aink="http://schemas.microsoft.com/office/drawing/2016/ink" xmlns:am3d="http://schemas.microsoft.com/office/drawing/2017/model3d" xmlns:o="urn:schemas-microsoft-com:office:office" xmlns:oel="http://schemas.microsoft.com/office/2019/extlst" xmlns:r="http://schemas.openxmlformats.org/officeDocument/2006/relationships" xmlns:m="http://schemas.openxmlformats.org/officeDocument/2006/math" xmlns:v="urn:schemas-microsoft-com:vml" xmlns:wp14="http://schemas.microsoft.com/office/word/2010/wordprocessingDrawing" xmlns:wp="http://schemas.openxmlformats.org/drawingml/2006/wordprocessingDrawing" xmlns:w10="urn:schemas-microsoft-com:office:word" xmlns:w="http://schemas.openxmlformats.org/wordprocessingml/2006/main" xmlns:w14="http://schemas.microsoft.com/office/word/2010/wordml" xmlns:w15="http://schemas.microsoft.com/office/word/2012/wordml" xmlns:w16cex="http://schemas.microsoft.com/office/word/2018/wordml/cex" xmlns:w16cid="http://schemas.microsoft.com/office/word/2016/wordml/cid" xmlns:w16="http://schemas.microsoft.com/office/word/2018/wordml" xmlns:w16sdtdh="http://schemas.microsoft.com/office/word/2020/wordml/sdtdatahash" xmlns:w16se="http://schemas.microsoft.com/office/word/2015/wordml/symex" xmlns:wpg="http://schemas.microsoft.com/office/word/2010/wordprocessingGroup" xmlns:wpi="http://schemas.microsoft.com/office/word/2010/wordprocessingInk" xmlns:wne="http://schemas.microsoft.com/office/word/2006/wordml" xmlns:wps="http://schemas.microsoft.com/office/word/2010/wordprocessingShape" mc:Ignorable="w14 w15 w16se w16cid w16 w16cex w16sdtdh wp14">
   <w:abstractNum w:abstractNumId="0" w15:restartNumberingAfterBreak="0">
+    <w:nsid w:val="04B41975"/>
+    <w:multiLevelType w:val="hybridMultilevel"/>
+    <w:tmpl w:val="8828D8C0"/>
+    <w:lvl w:ilvl="0" w:tplc="40090001">
+      <w:start w:val="1"/>
+      <w:numFmt w:val="bullet"/>
+      <w:lvlText w:val=""/>
+      <w:lvlJc w:val="left"/>
+      <w:pPr>
+        <w:ind w:left="720" w:hanging="360"/>
+      </w:pPr>
+      <w:rPr>
+        <w:rFonts w:ascii="Symbol" w:hAnsi="Symbol" w:hint="default"/>
+      </w:rPr>
+    </w:lvl>
+    <w:lvl w:ilvl="1" w:tplc="40090003" w:tentative="1">
+      <w:start w:val="1"/>
+      <w:numFmt w:val="bullet"/>
+      <w:lvlText w:val="o"/>
+      <w:lvlJc w:val="left"/>
+      <w:pPr>
+        <w:ind w:left="1440" w:hanging="360"/>
+      </w:pPr>
+      <w:rPr>
+        <w:rFonts w:ascii="Courier New" w:hAnsi="Courier New" w:cs="Courier New" w:hint="default"/>
+      </w:rPr>
+    </w:lvl>
+    <w:lvl w:ilvl="2" w:tplc="40090005" w:tentative="1">
+      <w:start w:val="1"/>
+      <w:numFmt w:val="bullet"/>
+      <w:lvlText w:val=""/>
+      <w:lvlJc w:val="left"/>
+      <w:pPr>
+        <w:ind w:left="2160" w:hanging="360"/>
+      </w:pPr>
+      <w:rPr>
+        <w:rFonts w:ascii="Wingdings" w:hAnsi="Wingdings" w:hint="default"/>
+      </w:rPr>
+    </w:lvl>
+    <w:lvl w:ilvl="3" w:tplc="40090001" w:tentative="1">
+      <w:start w:val="1"/>
+      <w:numFmt w:val="bullet"/>
+      <w:lvlText w:val=""/>
+      <w:lvlJc w:val="left"/>
+      <w:pPr>
+        <w:ind w:left="2880" w:hanging="360"/>
+      </w:pPr>
+      <w:rPr>
+        <w:rFonts w:ascii="Symbol" w:hAnsi="Symbol" w:hint="default"/>
+      </w:rPr>
+    </w:lvl>
+    <w:lvl w:ilvl="4" w:tplc="40090003" w:tentative="1">
+      <w:start w:val="1"/>
+      <w:numFmt w:val="bullet"/>
+      <w:lvlText w:val="o"/>
+      <w:lvlJc w:val="left"/>
+      <w:pPr>
+        <w:ind w:left="3600" w:hanging="360"/>
+      </w:pPr>
+      <w:rPr>
+        <w:rFonts w:ascii="Courier New" w:hAnsi="Courier New" w:cs="Courier New" w:hint="default"/>
+      </w:rPr>
+    </w:lvl>
+    <w:lvl w:ilvl="5" w:tplc="40090005" w:tentative="1">
+      <w:start w:val="1"/>
+      <w:numFmt w:val="bullet"/>
+      <w:lvlText w:val=""/>
+      <w:lvlJc w:val="left"/>
+      <w:pPr>
+        <w:ind w:left="4320" w:hanging="360"/>
+      </w:pPr>
+      <w:rPr>
+        <w:rFonts w:ascii="Wingdings" w:hAnsi="Wingdings" w:hint="default"/>
+      </w:rPr>
+    </w:lvl>
+    <w:lvl w:ilvl="6" w:tplc="40090001" w:tentative="1">
+      <w:start w:val="1"/>
+      <w:numFmt w:val="bullet"/>
+      <w:lvlText w:val=""/>
+      <w:lvlJc w:val="left"/>
+      <w:pPr>
+        <w:ind w:left="5040" w:hanging="360"/>
+      </w:pPr>
+      <w:rPr>
+        <w:rFonts w:ascii="Symbol" w:hAnsi="Symbol" w:hint="default"/>
+      </w:rPr>
+    </w:lvl>
+    <w:lvl w:ilvl="7" w:tplc="40090003" w:tentative="1">
+      <w:start w:val="1"/>
+      <w:numFmt w:val="bullet"/>
+      <w:lvlText w:val="o"/>
+      <w:lvlJc w:val="left"/>
+      <w:pPr>
+        <w:ind w:left="5760" w:hanging="360"/>
+      </w:pPr>
+      <w:rPr>
+        <w:rFonts w:ascii="Courier New" w:hAnsi="Courier New" w:cs="Courier New" w:hint="default"/>
+      </w:rPr>
+    </w:lvl>
+    <w:lvl w:ilvl="8" w:tplc="40090005" w:tentative="1">
+      <w:start w:val="1"/>
+      <w:numFmt w:val="bullet"/>
+      <w:lvlText w:val=""/>
+      <w:lvlJc w:val="left"/>
+      <w:pPr>
+        <w:ind w:left="6480" w:hanging="360"/>
+      </w:pPr>
+      <w:rPr>
+        <w:rFonts w:ascii="Wingdings" w:hAnsi="Wingdings" w:hint="default"/>
+      </w:rPr>
+    </w:lvl>
+  </w:abstractNum>
+  <w:abstractNum w:abstractNumId="1" w15:restartNumberingAfterBreak="0">
     <w:nsid w:val="06117577"/>
     <w:multiLevelType w:val="multilevel"/>
     <w:tmpl w:val="44109EF0"/>
@@ -35364,7 +35934,7 @@
       </w:rPr>
     </w:lvl>
   </w:abstractNum>
-  <w:abstractNum w:abstractNumId="1" w15:restartNumberingAfterBreak="0">
+  <w:abstractNum w:abstractNumId="2" w15:restartNumberingAfterBreak="0">
     <w:nsid w:val="07A31ADD"/>
     <w:multiLevelType w:val="multilevel"/>
     <w:tmpl w:val="992E0A66"/>
@@ -35513,7 +36083,7 @@
       </w:rPr>
     </w:lvl>
   </w:abstractNum>
-  <w:abstractNum w:abstractNumId="2" w15:restartNumberingAfterBreak="0">
+  <w:abstractNum w:abstractNumId="3" w15:restartNumberingAfterBreak="0">
     <w:nsid w:val="0841496B"/>
     <w:multiLevelType w:val="hybridMultilevel"/>
     <w:tmpl w:val="9AAC2994"/>
@@ -35626,7 +36196,7 @@
       </w:rPr>
     </w:lvl>
   </w:abstractNum>
-  <w:abstractNum w:abstractNumId="3" w15:restartNumberingAfterBreak="0">
+  <w:abstractNum w:abstractNumId="4" w15:restartNumberingAfterBreak="0">
     <w:nsid w:val="08D44BC9"/>
     <w:multiLevelType w:val="multilevel"/>
     <w:tmpl w:val="6374DF1E"/>
@@ -35775,7 +36345,7 @@
       </w:rPr>
     </w:lvl>
   </w:abstractNum>
-  <w:abstractNum w:abstractNumId="4" w15:restartNumberingAfterBreak="0">
+  <w:abstractNum w:abstractNumId="5" w15:restartNumberingAfterBreak="0">
     <w:nsid w:val="094727DE"/>
     <w:multiLevelType w:val="hybridMultilevel"/>
     <w:tmpl w:val="164E2EEA"/>
@@ -35864,7 +36434,7 @@
       </w:pPr>
     </w:lvl>
   </w:abstractNum>
-  <w:abstractNum w:abstractNumId="5" w15:restartNumberingAfterBreak="0">
+  <w:abstractNum w:abstractNumId="6" w15:restartNumberingAfterBreak="0">
     <w:nsid w:val="0E9B07B3"/>
     <w:multiLevelType w:val="multilevel"/>
     <w:tmpl w:val="2486A294"/>
@@ -36013,7 +36583,7 @@
       </w:rPr>
     </w:lvl>
   </w:abstractNum>
-  <w:abstractNum w:abstractNumId="6" w15:restartNumberingAfterBreak="0">
+  <w:abstractNum w:abstractNumId="7" w15:restartNumberingAfterBreak="0">
     <w:nsid w:val="1241682A"/>
     <w:multiLevelType w:val="multilevel"/>
     <w:tmpl w:val="D5E8B620"/>
@@ -36162,7 +36732,7 @@
       </w:rPr>
     </w:lvl>
   </w:abstractNum>
-  <w:abstractNum w:abstractNumId="7" w15:restartNumberingAfterBreak="0">
+  <w:abstractNum w:abstractNumId="8" w15:restartNumberingAfterBreak="0">
     <w:nsid w:val="1FF4003C"/>
     <w:multiLevelType w:val="hybridMultilevel"/>
     <w:tmpl w:val="5DFCE332"/>
@@ -36275,7 +36845,7 @@
       </w:rPr>
     </w:lvl>
   </w:abstractNum>
-  <w:abstractNum w:abstractNumId="8" w15:restartNumberingAfterBreak="0">
+  <w:abstractNum w:abstractNumId="9" w15:restartNumberingAfterBreak="0">
     <w:nsid w:val="235A5C03"/>
     <w:multiLevelType w:val="hybridMultilevel"/>
     <w:tmpl w:val="580C4834"/>
@@ -36496,7 +37066,7 @@
       </w:rPr>
     </w:lvl>
   </w:abstractNum>
-  <w:abstractNum w:abstractNumId="9" w15:restartNumberingAfterBreak="0">
+  <w:abstractNum w:abstractNumId="10" w15:restartNumberingAfterBreak="0">
     <w:nsid w:val="23F0732B"/>
     <w:multiLevelType w:val="multilevel"/>
     <w:tmpl w:val="2E840976"/>
@@ -36609,17 +37179,17 @@
       </w:pPr>
     </w:lvl>
   </w:abstractNum>
-  <w:abstractNum w:abstractNumId="10" w15:restartNumberingAfterBreak="0">
-    <w:nsid w:val="2D3D3F38"/>
+  <w:abstractNum w:abstractNumId="11" w15:restartNumberingAfterBreak="0">
+    <w:nsid w:val="2C3C2BD5"/>
     <w:multiLevelType w:val="hybridMultilevel"/>
-    <w:tmpl w:val="3634E3D2"/>
+    <w:tmpl w:val="A3069642"/>
     <w:lvl w:ilvl="0" w:tplc="40090001">
       <w:start w:val="1"/>
       <w:numFmt w:val="bullet"/>
       <w:lvlText w:val=""/>
       <w:lvlJc w:val="left"/>
       <w:pPr>
-        <w:ind w:left="3600" w:hanging="360"/>
+        <w:ind w:left="720" w:hanging="360"/>
       </w:pPr>
       <w:rPr>
         <w:rFonts w:ascii="Symbol" w:hAnsi="Symbol" w:hint="default"/>
@@ -36631,7 +37201,7 @@
       <w:lvlText w:val="o"/>
       <w:lvlJc w:val="left"/>
       <w:pPr>
-        <w:ind w:left="4320" w:hanging="360"/>
+        <w:ind w:left="1440" w:hanging="360"/>
       </w:pPr>
       <w:rPr>
         <w:rFonts w:ascii="Courier New" w:hAnsi="Courier New" w:cs="Courier New" w:hint="default"/>
@@ -36643,7 +37213,7 @@
       <w:lvlText w:val=""/>
       <w:lvlJc w:val="left"/>
       <w:pPr>
-        <w:ind w:left="5040" w:hanging="360"/>
+        <w:ind w:left="2160" w:hanging="360"/>
       </w:pPr>
       <w:rPr>
         <w:rFonts w:ascii="Wingdings" w:hAnsi="Wingdings" w:hint="default"/>
@@ -36655,7 +37225,7 @@
       <w:lvlText w:val=""/>
       <w:lvlJc w:val="left"/>
       <w:pPr>
-        <w:ind w:left="5760" w:hanging="360"/>
+        <w:ind w:left="2880" w:hanging="360"/>
       </w:pPr>
       <w:rPr>
         <w:rFonts w:ascii="Symbol" w:hAnsi="Symbol" w:hint="default"/>
@@ -36667,7 +37237,7 @@
       <w:lvlText w:val="o"/>
       <w:lvlJc w:val="left"/>
       <w:pPr>
-        <w:ind w:left="6480" w:hanging="360"/>
+        <w:ind w:left="3600" w:hanging="360"/>
       </w:pPr>
       <w:rPr>
         <w:rFonts w:ascii="Courier New" w:hAnsi="Courier New" w:cs="Courier New" w:hint="default"/>
@@ -36679,7 +37249,7 @@
       <w:lvlText w:val=""/>
       <w:lvlJc w:val="left"/>
       <w:pPr>
-        <w:ind w:left="7200" w:hanging="360"/>
+        <w:ind w:left="4320" w:hanging="360"/>
       </w:pPr>
       <w:rPr>
         <w:rFonts w:ascii="Wingdings" w:hAnsi="Wingdings" w:hint="default"/>
@@ -36691,7 +37261,7 @@
       <w:lvlText w:val=""/>
       <w:lvlJc w:val="left"/>
       <w:pPr>
-        <w:ind w:left="7920" w:hanging="360"/>
+        <w:ind w:left="5040" w:hanging="360"/>
       </w:pPr>
       <w:rPr>
         <w:rFonts w:ascii="Symbol" w:hAnsi="Symbol" w:hint="default"/>
@@ -36703,7 +37273,7 @@
       <w:lvlText w:val="o"/>
       <w:lvlJc w:val="left"/>
       <w:pPr>
-        <w:ind w:left="8640" w:hanging="360"/>
+        <w:ind w:left="5760" w:hanging="360"/>
       </w:pPr>
       <w:rPr>
         <w:rFonts w:ascii="Courier New" w:hAnsi="Courier New" w:cs="Courier New" w:hint="default"/>
@@ -36715,14 +37285,127 @@
       <w:lvlText w:val=""/>
       <w:lvlJc w:val="left"/>
       <w:pPr>
-        <w:ind w:left="9360" w:hanging="360"/>
+        <w:ind w:left="6480" w:hanging="360"/>
       </w:pPr>
       <w:rPr>
         <w:rFonts w:ascii="Wingdings" w:hAnsi="Wingdings" w:hint="default"/>
       </w:rPr>
     </w:lvl>
   </w:abstractNum>
-  <w:abstractNum w:abstractNumId="11" w15:restartNumberingAfterBreak="0">
+  <w:abstractNum w:abstractNumId="12" w15:restartNumberingAfterBreak="0">
+    <w:nsid w:val="2D3D3F38"/>
+    <w:multiLevelType w:val="hybridMultilevel"/>
+    <w:tmpl w:val="3634E3D2"/>
+    <w:lvl w:ilvl="0" w:tplc="40090001">
+      <w:start w:val="1"/>
+      <w:numFmt w:val="bullet"/>
+      <w:lvlText w:val=""/>
+      <w:lvlJc w:val="left"/>
+      <w:pPr>
+        <w:ind w:left="3600" w:hanging="360"/>
+      </w:pPr>
+      <w:rPr>
+        <w:rFonts w:ascii="Symbol" w:hAnsi="Symbol" w:hint="default"/>
+      </w:rPr>
+    </w:lvl>
+    <w:lvl w:ilvl="1" w:tplc="40090003" w:tentative="1">
+      <w:start w:val="1"/>
+      <w:numFmt w:val="bullet"/>
+      <w:lvlText w:val="o"/>
+      <w:lvlJc w:val="left"/>
+      <w:pPr>
+        <w:ind w:left="4320" w:hanging="360"/>
+      </w:pPr>
+      <w:rPr>
+        <w:rFonts w:ascii="Courier New" w:hAnsi="Courier New" w:cs="Courier New" w:hint="default"/>
+      </w:rPr>
+    </w:lvl>
+    <w:lvl w:ilvl="2" w:tplc="40090005" w:tentative="1">
+      <w:start w:val="1"/>
+      <w:numFmt w:val="bullet"/>
+      <w:lvlText w:val=""/>
+      <w:lvlJc w:val="left"/>
+      <w:pPr>
+        <w:ind w:left="5040" w:hanging="360"/>
+      </w:pPr>
+      <w:rPr>
+        <w:rFonts w:ascii="Wingdings" w:hAnsi="Wingdings" w:hint="default"/>
+      </w:rPr>
+    </w:lvl>
+    <w:lvl w:ilvl="3" w:tplc="40090001" w:tentative="1">
+      <w:start w:val="1"/>
+      <w:numFmt w:val="bullet"/>
+      <w:lvlText w:val=""/>
+      <w:lvlJc w:val="left"/>
+      <w:pPr>
+        <w:ind w:left="5760" w:hanging="360"/>
+      </w:pPr>
+      <w:rPr>
+        <w:rFonts w:ascii="Symbol" w:hAnsi="Symbol" w:hint="default"/>
+      </w:rPr>
+    </w:lvl>
+    <w:lvl w:ilvl="4" w:tplc="40090003" w:tentative="1">
+      <w:start w:val="1"/>
+      <w:numFmt w:val="bullet"/>
+      <w:lvlText w:val="o"/>
+      <w:lvlJc w:val="left"/>
+      <w:pPr>
+        <w:ind w:left="6480" w:hanging="360"/>
+      </w:pPr>
+      <w:rPr>
+        <w:rFonts w:ascii="Courier New" w:hAnsi="Courier New" w:cs="Courier New" w:hint="default"/>
+      </w:rPr>
+    </w:lvl>
+    <w:lvl w:ilvl="5" w:tplc="40090005" w:tentative="1">
+      <w:start w:val="1"/>
+      <w:numFmt w:val="bullet"/>
+      <w:lvlText w:val=""/>
+      <w:lvlJc w:val="left"/>
+      <w:pPr>
+        <w:ind w:left="7200" w:hanging="360"/>
+      </w:pPr>
+      <w:rPr>
+        <w:rFonts w:ascii="Wingdings" w:hAnsi="Wingdings" w:hint="default"/>
+      </w:rPr>
+    </w:lvl>
+    <w:lvl w:ilvl="6" w:tplc="40090001" w:tentative="1">
+      <w:start w:val="1"/>
+      <w:numFmt w:val="bullet"/>
+      <w:lvlText w:val=""/>
+      <w:lvlJc w:val="left"/>
+      <w:pPr>
+        <w:ind w:left="7920" w:hanging="360"/>
+      </w:pPr>
+      <w:rPr>
+        <w:rFonts w:ascii="Symbol" w:hAnsi="Symbol" w:hint="default"/>
+      </w:rPr>
+    </w:lvl>
+    <w:lvl w:ilvl="7" w:tplc="40090003" w:tentative="1">
+      <w:start w:val="1"/>
+      <w:numFmt w:val="bullet"/>
+      <w:lvlText w:val="o"/>
+      <w:lvlJc w:val="left"/>
+      <w:pPr>
+        <w:ind w:left="8640" w:hanging="360"/>
+      </w:pPr>
+      <w:rPr>
+        <w:rFonts w:ascii="Courier New" w:hAnsi="Courier New" w:cs="Courier New" w:hint="default"/>
+      </w:rPr>
+    </w:lvl>
+    <w:lvl w:ilvl="8" w:tplc="40090005" w:tentative="1">
+      <w:start w:val="1"/>
+      <w:numFmt w:val="bullet"/>
+      <w:lvlText w:val=""/>
+      <w:lvlJc w:val="left"/>
+      <w:pPr>
+        <w:ind w:left="9360" w:hanging="360"/>
+      </w:pPr>
+      <w:rPr>
+        <w:rFonts w:ascii="Wingdings" w:hAnsi="Wingdings" w:hint="default"/>
+      </w:rPr>
+    </w:lvl>
+  </w:abstractNum>
+  <w:abstractNum w:abstractNumId="13" w15:restartNumberingAfterBreak="0">
     <w:nsid w:val="3708695B"/>
     <w:multiLevelType w:val="multilevel"/>
     <w:tmpl w:val="2BB4156E"/>
@@ -36871,7 +37554,7 @@
       </w:rPr>
     </w:lvl>
   </w:abstractNum>
-  <w:abstractNum w:abstractNumId="12" w15:restartNumberingAfterBreak="0">
+  <w:abstractNum w:abstractNumId="14" w15:restartNumberingAfterBreak="0">
     <w:nsid w:val="3DB51BD6"/>
     <w:multiLevelType w:val="hybridMultilevel"/>
     <w:tmpl w:val="4A7A8C40"/>
@@ -36984,7 +37667,7 @@
       </w:rPr>
     </w:lvl>
   </w:abstractNum>
-  <w:abstractNum w:abstractNumId="13" w15:restartNumberingAfterBreak="0">
+  <w:abstractNum w:abstractNumId="15" w15:restartNumberingAfterBreak="0">
     <w:nsid w:val="422259F3"/>
     <w:multiLevelType w:val="multilevel"/>
     <w:tmpl w:val="F4006520"/>
@@ -37097,7 +37780,7 @@
       </w:pPr>
     </w:lvl>
   </w:abstractNum>
-  <w:abstractNum w:abstractNumId="14" w15:restartNumberingAfterBreak="0">
+  <w:abstractNum w:abstractNumId="16" w15:restartNumberingAfterBreak="0">
     <w:nsid w:val="424801FB"/>
     <w:multiLevelType w:val="hybridMultilevel"/>
     <w:tmpl w:val="5D10C7D2"/>
@@ -37210,7 +37893,7 @@
       </w:rPr>
     </w:lvl>
   </w:abstractNum>
-  <w:abstractNum w:abstractNumId="15" w15:restartNumberingAfterBreak="0">
+  <w:abstractNum w:abstractNumId="17" w15:restartNumberingAfterBreak="0">
     <w:nsid w:val="44FC4CE5"/>
     <w:multiLevelType w:val="multilevel"/>
     <w:tmpl w:val="4AB69B80"/>
@@ -37359,7 +38042,7 @@
       </w:rPr>
     </w:lvl>
   </w:abstractNum>
-  <w:abstractNum w:abstractNumId="16" w15:restartNumberingAfterBreak="0">
+  <w:abstractNum w:abstractNumId="18" w15:restartNumberingAfterBreak="0">
     <w:nsid w:val="47611856"/>
     <w:multiLevelType w:val="hybridMultilevel"/>
     <w:tmpl w:val="8A1825C6"/>
@@ -37472,7 +38155,7 @@
       </w:rPr>
     </w:lvl>
   </w:abstractNum>
-  <w:abstractNum w:abstractNumId="17" w15:restartNumberingAfterBreak="0">
+  <w:abstractNum w:abstractNumId="19" w15:restartNumberingAfterBreak="0">
     <w:nsid w:val="49311869"/>
     <w:multiLevelType w:val="multilevel"/>
     <w:tmpl w:val="6186D8D6"/>
@@ -37585,7 +38268,7 @@
       </w:rPr>
     </w:lvl>
   </w:abstractNum>
-  <w:abstractNum w:abstractNumId="18" w15:restartNumberingAfterBreak="0">
+  <w:abstractNum w:abstractNumId="20" w15:restartNumberingAfterBreak="0">
     <w:nsid w:val="60724F58"/>
     <w:multiLevelType w:val="hybridMultilevel"/>
     <w:tmpl w:val="EB62B5AE"/>
@@ -37698,7 +38381,120 @@
       </w:rPr>
     </w:lvl>
   </w:abstractNum>
-  <w:abstractNum w:abstractNumId="19" w15:restartNumberingAfterBreak="0">
+  <w:abstractNum w:abstractNumId="21" w15:restartNumberingAfterBreak="0">
+    <w:nsid w:val="66C852FD"/>
+    <w:multiLevelType w:val="hybridMultilevel"/>
+    <w:tmpl w:val="0046CFCA"/>
+    <w:lvl w:ilvl="0" w:tplc="40090001">
+      <w:start w:val="1"/>
+      <w:numFmt w:val="bullet"/>
+      <w:lvlText w:val=""/>
+      <w:lvlJc w:val="left"/>
+      <w:pPr>
+        <w:ind w:left="1080" w:hanging="360"/>
+      </w:pPr>
+      <w:rPr>
+        <w:rFonts w:ascii="Symbol" w:hAnsi="Symbol" w:hint="default"/>
+      </w:rPr>
+    </w:lvl>
+    <w:lvl w:ilvl="1" w:tplc="40090003" w:tentative="1">
+      <w:start w:val="1"/>
+      <w:numFmt w:val="bullet"/>
+      <w:lvlText w:val="o"/>
+      <w:lvlJc w:val="left"/>
+      <w:pPr>
+        <w:ind w:left="1800" w:hanging="360"/>
+      </w:pPr>
+      <w:rPr>
+        <w:rFonts w:ascii="Courier New" w:hAnsi="Courier New" w:cs="Courier New" w:hint="default"/>
+      </w:rPr>
+    </w:lvl>
+    <w:lvl w:ilvl="2" w:tplc="40090005" w:tentative="1">
+      <w:start w:val="1"/>
+      <w:numFmt w:val="bullet"/>
+      <w:lvlText w:val=""/>
+      <w:lvlJc w:val="left"/>
+      <w:pPr>
+        <w:ind w:left="2520" w:hanging="360"/>
+      </w:pPr>
+      <w:rPr>
+        <w:rFonts w:ascii="Wingdings" w:hAnsi="Wingdings" w:hint="default"/>
+      </w:rPr>
+    </w:lvl>
+    <w:lvl w:ilvl="3" w:tplc="40090001" w:tentative="1">
+      <w:start w:val="1"/>
+      <w:numFmt w:val="bullet"/>
+      <w:lvlText w:val=""/>
+      <w:lvlJc w:val="left"/>
+      <w:pPr>
+        <w:ind w:left="3240" w:hanging="360"/>
+      </w:pPr>
+      <w:rPr>
+        <w:rFonts w:ascii="Symbol" w:hAnsi="Symbol" w:hint="default"/>
+      </w:rPr>
+    </w:lvl>
+    <w:lvl w:ilvl="4" w:tplc="40090003" w:tentative="1">
+      <w:start w:val="1"/>
+      <w:numFmt w:val="bullet"/>
+      <w:lvlText w:val="o"/>
+      <w:lvlJc w:val="left"/>
+      <w:pPr>
+        <w:ind w:left="3960" w:hanging="360"/>
+      </w:pPr>
+      <w:rPr>
+        <w:rFonts w:ascii="Courier New" w:hAnsi="Courier New" w:cs="Courier New" w:hint="default"/>
+      </w:rPr>
+    </w:lvl>
+    <w:lvl w:ilvl="5" w:tplc="40090005" w:tentative="1">
+      <w:start w:val="1"/>
+      <w:numFmt w:val="bullet"/>
+      <w:lvlText w:val=""/>
+      <w:lvlJc w:val="left"/>
+      <w:pPr>
+        <w:ind w:left="4680" w:hanging="360"/>
+      </w:pPr>
+      <w:rPr>
+        <w:rFonts w:ascii="Wingdings" w:hAnsi="Wingdings" w:hint="default"/>
+      </w:rPr>
+    </w:lvl>
+    <w:lvl w:ilvl="6" w:tplc="40090001" w:tentative="1">
+      <w:start w:val="1"/>
+      <w:numFmt w:val="bullet"/>
+      <w:lvlText w:val=""/>
+      <w:lvlJc w:val="left"/>
+      <w:pPr>
+        <w:ind w:left="5400" w:hanging="360"/>
+      </w:pPr>
+      <w:rPr>
+        <w:rFonts w:ascii="Symbol" w:hAnsi="Symbol" w:hint="default"/>
+      </w:rPr>
+    </w:lvl>
+    <w:lvl w:ilvl="7" w:tplc="40090003" w:tentative="1">
+      <w:start w:val="1"/>
+      <w:numFmt w:val="bullet"/>
+      <w:lvlText w:val="o"/>
+      <w:lvlJc w:val="left"/>
+      <w:pPr>
+        <w:ind w:left="6120" w:hanging="360"/>
+      </w:pPr>
+      <w:rPr>
+        <w:rFonts w:ascii="Courier New" w:hAnsi="Courier New" w:cs="Courier New" w:hint="default"/>
+      </w:rPr>
+    </w:lvl>
+    <w:lvl w:ilvl="8" w:tplc="40090005" w:tentative="1">
+      <w:start w:val="1"/>
+      <w:numFmt w:val="bullet"/>
+      <w:lvlText w:val=""/>
+      <w:lvlJc w:val="left"/>
+      <w:pPr>
+        <w:ind w:left="6840" w:hanging="360"/>
+      </w:pPr>
+      <w:rPr>
+        <w:rFonts w:ascii="Wingdings" w:hAnsi="Wingdings" w:hint="default"/>
+      </w:rPr>
+    </w:lvl>
+  </w:abstractNum>
+  <w:abstractNum w:abstractNumId="22" w15:restartNumberingAfterBreak="0">
     <w:nsid w:val="73002519"/>
     <w:multiLevelType w:val="multilevel"/>
     <w:tmpl w:val="B6EAD020"/>
@@ -37847,7 +38643,7 @@
       </w:rPr>
     </w:lvl>
   </w:abstractNum>
-  <w:abstractNum w:abstractNumId="20" w15:restartNumberingAfterBreak="0">
+  <w:abstractNum w:abstractNumId="23" w15:restartNumberingAfterBreak="0">
     <w:nsid w:val="77B94C74"/>
     <w:multiLevelType w:val="multilevel"/>
     <w:tmpl w:val="6E0EAB12"/>
@@ -37961,67 +38757,76 @@
     </w:lvl>
   </w:abstractNum>
   <w:num w:numId="1" w16cid:durableId="1013335828">
+    <w:abstractNumId w:val="9"/>
+  </w:num>
+  <w:num w:numId="2" w16cid:durableId="466820963">
+    <w:abstractNumId w:val="19"/>
+  </w:num>
+  <w:num w:numId="3" w16cid:durableId="1482574495">
+    <w:abstractNumId w:val="20"/>
+  </w:num>
+  <w:num w:numId="4" w16cid:durableId="277220165">
     <w:abstractNumId w:val="8"/>
   </w:num>
-  <w:num w:numId="2" w16cid:durableId="466820963">
+  <w:num w:numId="5" w16cid:durableId="552889275">
+    <w:abstractNumId w:val="2"/>
+  </w:num>
+  <w:num w:numId="6" w16cid:durableId="173960917">
     <w:abstractNumId w:val="17"/>
   </w:num>
-  <w:num w:numId="3" w16cid:durableId="1482574495">
+  <w:num w:numId="7" w16cid:durableId="982857750">
+    <w:abstractNumId w:val="6"/>
+  </w:num>
+  <w:num w:numId="8" w16cid:durableId="187528875">
+    <w:abstractNumId w:val="4"/>
+  </w:num>
+  <w:num w:numId="9" w16cid:durableId="2040351559">
+    <w:abstractNumId w:val="22"/>
+  </w:num>
+  <w:num w:numId="10" w16cid:durableId="672531237">
+    <w:abstractNumId w:val="5"/>
+  </w:num>
+  <w:num w:numId="11" w16cid:durableId="816217893">
+    <w:abstractNumId w:val="23"/>
+  </w:num>
+  <w:num w:numId="12" w16cid:durableId="69618062">
+    <w:abstractNumId w:val="15"/>
+  </w:num>
+  <w:num w:numId="13" w16cid:durableId="1009024218">
+    <w:abstractNumId w:val="10"/>
+  </w:num>
+  <w:num w:numId="14" w16cid:durableId="1308196042">
+    <w:abstractNumId w:val="7"/>
+  </w:num>
+  <w:num w:numId="15" w16cid:durableId="1316446140">
+    <w:abstractNumId w:val="13"/>
+  </w:num>
+  <w:num w:numId="16" w16cid:durableId="2064720101">
+    <w:abstractNumId w:val="1"/>
+  </w:num>
+  <w:num w:numId="17" w16cid:durableId="497499024">
+    <w:abstractNumId w:val="14"/>
+  </w:num>
+  <w:num w:numId="18" w16cid:durableId="1878152091">
+    <w:abstractNumId w:val="12"/>
+  </w:num>
+  <w:num w:numId="19" w16cid:durableId="321206450">
     <w:abstractNumId w:val="18"/>
   </w:num>
-  <w:num w:numId="4" w16cid:durableId="277220165">
-    <w:abstractNumId w:val="7"/>
-  </w:num>
-  <w:num w:numId="5" w16cid:durableId="552889275">
-    <w:abstractNumId w:val="1"/>
-  </w:num>
-  <w:num w:numId="6" w16cid:durableId="173960917">
-    <w:abstractNumId w:val="15"/>
-  </w:num>
-  <w:num w:numId="7" w16cid:durableId="982857750">
-    <w:abstractNumId w:val="5"/>
-  </w:num>
-  <w:num w:numId="8" w16cid:durableId="187528875">
+  <w:num w:numId="20" w16cid:durableId="1318536059">
     <w:abstractNumId w:val="3"/>
   </w:num>
-  <w:num w:numId="9" w16cid:durableId="2040351559">
-    <w:abstractNumId w:val="19"/>
+  <w:num w:numId="21" w16cid:durableId="310063688">
+    <w:abstractNumId w:val="16"/>
   </w:num>
-  <w:num w:numId="10" w16cid:durableId="672531237">
-    <w:abstractNumId w:val="4"/>
+  <w:num w:numId="22" w16cid:durableId="275143324">
+    <w:abstractNumId w:val="21"/>
   </w:num>
-  <w:num w:numId="11" w16cid:durableId="816217893">
-    <w:abstractNumId w:val="20"/>
-  </w:num>
-  <w:num w:numId="12" w16cid:durableId="69618062">
-    <w:abstractNumId w:val="13"/>
-  </w:num>
-  <w:num w:numId="13" w16cid:durableId="1009024218">
-    <w:abstractNumId w:val="9"/>
-  </w:num>
-  <w:num w:numId="14" w16cid:durableId="1308196042">
-    <w:abstractNumId w:val="6"/>
-  </w:num>
-  <w:num w:numId="15" w16cid:durableId="1316446140">
-    <w:abstractNumId w:val="11"/>
-  </w:num>
-  <w:num w:numId="16" w16cid:durableId="2064720101">
+  <w:num w:numId="23" w16cid:durableId="349919421">
     <w:abstractNumId w:val="0"/>
   </w:num>
-  <w:num w:numId="17" w16cid:durableId="497499024">
-    <w:abstractNumId w:val="12"/>
-  </w:num>
-  <w:num w:numId="18" w16cid:durableId="1878152091">
-    <w:abstractNumId w:val="10"/>
-  </w:num>
-  <w:num w:numId="19" w16cid:durableId="321206450">
-    <w:abstractNumId w:val="16"/>
-  </w:num>
-  <w:num w:numId="20" w16cid:durableId="1318536059">
-    <w:abstractNumId w:val="2"/>
-  </w:num>
-  <w:num w:numId="21" w16cid:durableId="310063688">
-    <w:abstractNumId w:val="14"/>
+  <w:num w:numId="24" w16cid:durableId="2004577177">
+    <w:abstractNumId w:val="11"/>
   </w:num>
 </w:numbering>
 </file>

</xml_diff>